<commit_message>
Show results more meaningfully, better recruitment estimates.
</commit_message>
<xml_diff>
--- a/docs/QuickGuide.docx
+++ b/docs/QuickGuide.docx
@@ -235,8 +235,6 @@
           </wp:inline>
         </w:drawing>
       </w:r>
-      <w:bookmarkStart w:id="0" w:name="_GoBack"/>
-      <w:bookmarkEnd w:id="0"/>
       <w:r>
         <w:br/>
       </w:r>
@@ -700,13 +698,6 @@
         </w:rPr>
         <w:t>&gt;&gt;TrawlData5mmbin</w:t>
       </w:r>
-      <w:r>
-        <w:rPr>
-          <w:rFonts w:ascii="Times New Roman" w:hAnsi="Times New Roman" w:cs="Times New Roman"/>
-          <w:vertAlign w:val="superscript"/>
-        </w:rPr>
-        <w:t>1</w:t>
-      </w:r>
     </w:p>
     <w:p>
       <w:pPr>
@@ -805,73 +796,19 @@
     </w:p>
     <w:p>
       <w:pPr>
-        <w:suppressAutoHyphens w:val="0"/>
-        <w:autoSpaceDE w:val="0"/>
-        <w:adjustRightInd w:val="0"/>
-        <w:textAlignment w:val="auto"/>
-        <w:rPr>
-          <w:rFonts w:cs="Times New Roman"/>
-          <w:kern w:val="0"/>
-          <w:sz w:val="20"/>
-          <w:szCs w:val="20"/>
-          <w:lang w:bidi="ar-SA"/>
-        </w:rPr>
-      </w:pPr>
-      <w:r>
-        <w:rPr>
-          <w:rFonts w:cs="Times New Roman"/>
-          <w:kern w:val="0"/>
-          <w:sz w:val="20"/>
-          <w:szCs w:val="20"/>
-          <w:lang w:bidi="ar-SA"/>
-        </w:rPr>
-        <w:t>NOTE: The following require that the Matlab Mapping Toolbox is i</w:t>
-      </w:r>
-      <w:r>
-        <w:rPr>
-          <w:rFonts w:cs="Times New Roman"/>
-          <w:kern w:val="0"/>
-          <w:sz w:val="20"/>
-          <w:szCs w:val="20"/>
-          <w:lang w:bidi="ar-SA"/>
-        </w:rPr>
-        <w:t>nstalled. Otherwise use Octave</w:t>
-      </w:r>
-    </w:p>
-    <w:p>
-      <w:pPr>
         <w:pStyle w:val="Standard"/>
         <w:ind w:left="360"/>
         <w:rPr>
           <w:rFonts w:ascii="Times New Roman" w:hAnsi="Times New Roman" w:cs="Times New Roman"/>
-          <w:vertAlign w:val="superscript"/>
-        </w:rPr>
-      </w:pPr>
-      <w:r>
-        <w:rPr>
-          <w:rFonts w:ascii="Times New Roman" w:hAnsi="Times New Roman" w:cs="Times New Roman"/>
-        </w:rPr>
-        <w:t>&gt;&gt;ProcessRec</w:t>
-      </w:r>
-      <w:r>
-        <w:rPr>
-          <w:rFonts w:ascii="Times New Roman" w:hAnsi="Times New Roman" w:cs="Times New Roman"/>
-          <w:b/>
-        </w:rPr>
-        <w:t>r</w:t>
-      </w:r>
-      <w:r>
-        <w:rPr>
-          <w:rFonts w:ascii="Times New Roman" w:hAnsi="Times New Roman" w:cs="Times New Roman"/>
-        </w:rPr>
-        <w:t>uitData</w:t>
-      </w:r>
-      <w:r>
-        <w:rPr>
-          <w:rFonts w:ascii="Times New Roman" w:hAnsi="Times New Roman" w:cs="Times New Roman"/>
-          <w:vertAlign w:val="superscript"/>
-        </w:rPr>
-        <w:t>2</w:t>
+          <w:color w:val="538135" w:themeColor="accent6" w:themeShade="BF"/>
+        </w:rPr>
+      </w:pPr>
+      <w:r>
+        <w:rPr>
+          <w:rFonts w:ascii="Times New Roman" w:hAnsi="Times New Roman" w:cs="Times New Roman"/>
+          <w:color w:val="538135" w:themeColor="accent6" w:themeShade="BF"/>
+        </w:rPr>
+        <w:t>&gt;&gt;PullOutRecruitData</w:t>
       </w:r>
     </w:p>
     <w:p>
@@ -883,6 +820,7 @@
         <w:textAlignment w:val="auto"/>
         <w:rPr>
           <w:rFonts w:cs="Times New Roman"/>
+          <w:color w:val="538135" w:themeColor="accent6" w:themeShade="BF"/>
           <w:kern w:val="0"/>
           <w:sz w:val="20"/>
           <w:szCs w:val="20"/>
@@ -893,6 +831,182 @@
         <w:rPr>
           <w:rFonts w:cs="Times New Roman"/>
           <w:b/>
+          <w:color w:val="538135" w:themeColor="accent6" w:themeShade="BF"/>
+          <w:kern w:val="0"/>
+          <w:sz w:val="20"/>
+          <w:szCs w:val="20"/>
+          <w:lang w:bidi="ar-SA"/>
+        </w:rPr>
+        <w:t>PullOutRecruitData.m</w:t>
+      </w:r>
+      <w:r>
+        <w:rPr>
+          <w:rFonts w:cs="Times New Roman"/>
+          <w:color w:val="538135" w:themeColor="accent6" w:themeShade="BF"/>
+          <w:kern w:val="0"/>
+          <w:sz w:val="20"/>
+          <w:szCs w:val="20"/>
+          <w:lang w:bidi="ar-SA"/>
+        </w:rPr>
+        <w:t xml:space="preserve"> </w:t>
+      </w:r>
+      <w:r>
+        <w:rPr>
+          <w:rFonts w:cs="Times New Roman"/>
+          <w:color w:val="538135" w:themeColor="accent6" w:themeShade="BF"/>
+          <w:kern w:val="0"/>
+          <w:sz w:val="20"/>
+          <w:szCs w:val="20"/>
+          <w:lang w:bidi="ar-SA"/>
+        </w:rPr>
+        <w:t xml:space="preserve">for each location it </w:t>
+      </w:r>
+      <w:r>
+        <w:rPr>
+          <w:rFonts w:cs="Times New Roman"/>
+          <w:color w:val="538135" w:themeColor="accent6" w:themeShade="BF"/>
+          <w:kern w:val="0"/>
+          <w:sz w:val="20"/>
+          <w:szCs w:val="20"/>
+          <w:lang w:bidi="ar-SA"/>
+        </w:rPr>
+        <w:t xml:space="preserve">sums together the scallop </w:t>
+      </w:r>
+      <w:r>
+        <w:rPr>
+          <w:rFonts w:cs="Times New Roman"/>
+          <w:color w:val="538135" w:themeColor="accent6" w:themeShade="BF"/>
+          <w:kern w:val="0"/>
+          <w:sz w:val="20"/>
+          <w:szCs w:val="20"/>
+          <w:lang w:bidi="ar-SA"/>
+        </w:rPr>
+        <w:t>density</w:t>
+      </w:r>
+      <w:r>
+        <w:rPr>
+          <w:rFonts w:cs="Times New Roman"/>
+          <w:color w:val="538135" w:themeColor="accent6" w:themeShade="BF"/>
+          <w:kern w:val="0"/>
+          <w:sz w:val="20"/>
+          <w:szCs w:val="20"/>
+          <w:lang w:bidi="ar-SA"/>
+        </w:rPr>
+        <w:t xml:space="preserve"> from shell length 3cm to 6 cm, inclusive. It then adds this value as a new </w:t>
+      </w:r>
+      <w:r>
+        <w:rPr>
+          <w:rFonts w:cs="Times New Roman"/>
+          <w:color w:val="538135" w:themeColor="accent6" w:themeShade="BF"/>
+          <w:kern w:val="0"/>
+          <w:sz w:val="20"/>
+          <w:szCs w:val="20"/>
+          <w:lang w:bidi="ar-SA"/>
+        </w:rPr>
+        <w:t>column</w:t>
+      </w:r>
+      <w:r>
+        <w:rPr>
+          <w:rFonts w:cs="Times New Roman"/>
+          <w:color w:val="538135" w:themeColor="accent6" w:themeShade="BF"/>
+          <w:kern w:val="0"/>
+          <w:sz w:val="20"/>
+          <w:szCs w:val="20"/>
+          <w:lang w:bidi="ar-SA"/>
+        </w:rPr>
+        <w:t xml:space="preserve"> along with the current data for size grp 4 as a single row </w:t>
+      </w:r>
+      <w:r>
+        <w:rPr>
+          <w:rFonts w:cs="Times New Roman"/>
+          <w:color w:val="538135" w:themeColor="accent6" w:themeShade="BF"/>
+          <w:kern w:val="0"/>
+          <w:sz w:val="20"/>
+          <w:szCs w:val="20"/>
+          <w:lang w:bidi="ar-SA"/>
+        </w:rPr>
+        <w:t xml:space="preserve">for the location and writes this out to </w:t>
+      </w:r>
+      <w:r>
+        <w:rPr>
+          <w:rFonts w:cs="Times New Roman"/>
+          <w:color w:val="538135" w:themeColor="accent6" w:themeShade="BF"/>
+          <w:kern w:val="0"/>
+          <w:sz w:val="20"/>
+          <w:szCs w:val="20"/>
+          <w:lang w:bidi="ar-SA"/>
+        </w:rPr>
+        <w:t>"</w:t>
+      </w:r>
+      <w:r>
+        <w:rPr>
+          <w:rFonts w:cs="Times New Roman"/>
+          <w:color w:val="538135" w:themeColor="accent6" w:themeShade="BF"/>
+          <w:kern w:val="0"/>
+          <w:sz w:val="20"/>
+          <w:szCs w:val="20"/>
+          <w:lang w:bidi="ar-SA"/>
+        </w:rPr>
+        <w:t>OriginalData/NewRecruits.csv".</w:t>
+      </w:r>
+    </w:p>
+    <w:p>
+      <w:pPr>
+        <w:pStyle w:val="Standard"/>
+        <w:ind w:left="360"/>
+        <w:rPr>
+          <w:rFonts w:ascii="Times New Roman" w:hAnsi="Times New Roman" w:cs="Times New Roman"/>
+        </w:rPr>
+      </w:pPr>
+    </w:p>
+    <w:p>
+      <w:pPr>
+        <w:pStyle w:val="Standard"/>
+        <w:ind w:left="360"/>
+        <w:rPr>
+          <w:rFonts w:ascii="Times New Roman" w:hAnsi="Times New Roman" w:cs="Times New Roman"/>
+          <w:vertAlign w:val="superscript"/>
+        </w:rPr>
+      </w:pPr>
+      <w:r>
+        <w:rPr>
+          <w:rFonts w:ascii="Times New Roman" w:hAnsi="Times New Roman" w:cs="Times New Roman"/>
+        </w:rPr>
+        <w:t>&gt;&gt;ProcessRec</w:t>
+      </w:r>
+      <w:r>
+        <w:rPr>
+          <w:rFonts w:ascii="Times New Roman" w:hAnsi="Times New Roman" w:cs="Times New Roman"/>
+          <w:b/>
+        </w:rPr>
+        <w:t>r</w:t>
+      </w:r>
+      <w:r>
+        <w:rPr>
+          <w:rFonts w:ascii="Times New Roman" w:hAnsi="Times New Roman" w:cs="Times New Roman"/>
+        </w:rPr>
+        <w:t>uitData</w:t>
+      </w:r>
+    </w:p>
+    <w:p>
+      <w:pPr>
+        <w:suppressAutoHyphens w:val="0"/>
+        <w:autoSpaceDE w:val="0"/>
+        <w:adjustRightInd w:val="0"/>
+        <w:ind w:left="360"/>
+        <w:textAlignment w:val="auto"/>
+        <w:rPr>
+          <w:rFonts w:cs="Times New Roman"/>
+          <w:kern w:val="0"/>
+          <w:sz w:val="20"/>
+          <w:szCs w:val="20"/>
+          <w:lang w:bidi="ar-SA"/>
+        </w:rPr>
+      </w:pPr>
+      <w:r>
+        <w:rPr>
+          <w:rFonts w:cs="Times New Roman"/>
+          <w:b/>
           <w:kern w:val="0"/>
           <w:sz w:val="20"/>
           <w:szCs w:val="20"/>
@@ -919,7 +1033,50 @@
           <w:szCs w:val="20"/>
           <w:lang w:bidi="ar-SA"/>
         </w:rPr>
-        <w:t xml:space="preserve"> take the recruit estimates from "Data/recruitsv2.csv":</w:t>
+        <w:t xml:space="preserve"> take the recruit estimates from "</w:t>
+      </w:r>
+      <w:r>
+        <w:rPr>
+          <w:rFonts w:cs="Times New Roman"/>
+          <w:color w:val="538135" w:themeColor="accent6" w:themeShade="BF"/>
+          <w:kern w:val="0"/>
+          <w:sz w:val="20"/>
+          <w:szCs w:val="20"/>
+          <w:lang w:bidi="ar-SA"/>
+        </w:rPr>
+        <w:t xml:space="preserve"> </w:t>
+      </w:r>
+      <w:r>
+        <w:rPr>
+          <w:rFonts w:cs="Times New Roman"/>
+          <w:i/>
+          <w:color w:val="538135" w:themeColor="accent6" w:themeShade="BF"/>
+          <w:kern w:val="0"/>
+          <w:sz w:val="20"/>
+          <w:szCs w:val="20"/>
+          <w:lang w:bidi="ar-SA"/>
+        </w:rPr>
+        <w:t>OriginalData/NewRecruits.csv</w:t>
+      </w:r>
+      <w:r>
+        <w:rPr>
+          <w:rFonts w:cs="Times New Roman"/>
+          <w:kern w:val="0"/>
+          <w:sz w:val="20"/>
+          <w:szCs w:val="20"/>
+          <w:lang w:bidi="ar-SA"/>
+        </w:rPr>
+        <w:t xml:space="preserve"> </w:t>
+      </w:r>
+      <w:r>
+        <w:rPr>
+          <w:rFonts w:cs="Times New Roman"/>
+          <w:kern w:val="0"/>
+          <w:sz w:val="20"/>
+          <w:szCs w:val="20"/>
+          <w:lang w:bidi="ar-SA"/>
+        </w:rPr>
+        <w:t>":</w:t>
       </w:r>
     </w:p>
     <w:p>
@@ -1059,7 +1216,28 @@
           <w:szCs w:val="20"/>
           <w:lang w:bidi="ar-SA"/>
         </w:rPr>
-        <w:t xml:space="preserve"> "Data/RecruitsRockStrataAdjustment.csv". This assumes 40% detection generally and 27% detection in rock chain strata.</w:t>
+        <w:t xml:space="preserve"> "</w:t>
+      </w:r>
+      <w:r>
+        <w:rPr>
+          <w:rFonts w:cs="Times New Roman"/>
+          <w:i/>
+          <w:kern w:val="0"/>
+          <w:sz w:val="20"/>
+          <w:szCs w:val="20"/>
+          <w:lang w:bidi="ar-SA"/>
+        </w:rPr>
+        <w:t>Data/RecruitsRockStrataAdjustment.csv</w:t>
+      </w:r>
+      <w:r>
+        <w:rPr>
+          <w:rFonts w:cs="Times New Roman"/>
+          <w:kern w:val="0"/>
+          <w:sz w:val="20"/>
+          <w:szCs w:val="20"/>
+          <w:lang w:bidi="ar-SA"/>
+        </w:rPr>
+        <w:t>". This assumes 40% detection generally and 27% detection in rock chain strata.</w:t>
       </w:r>
     </w:p>
     <w:p>
@@ -1124,7 +1302,28 @@
           <w:szCs w:val="20"/>
           <w:lang w:bidi="ar-SA"/>
         </w:rPr>
-        <w:t xml:space="preserve"> "Data/RecruitsGB.csv","Data/RecruitsMA.csv"</w:t>
+        <w:t xml:space="preserve"> "</w:t>
+      </w:r>
+      <w:r>
+        <w:rPr>
+          <w:rFonts w:cs="Times New Roman"/>
+          <w:i/>
+          <w:kern w:val="0"/>
+          <w:sz w:val="20"/>
+          <w:szCs w:val="20"/>
+          <w:lang w:bidi="ar-SA"/>
+        </w:rPr>
+        <w:t>Data/RecruitsGB.csv","Data/RecruitsMA.csv</w:t>
+      </w:r>
+      <w:r>
+        <w:rPr>
+          <w:rFonts w:cs="Times New Roman"/>
+          <w:kern w:val="0"/>
+          <w:sz w:val="20"/>
+          <w:szCs w:val="20"/>
+          <w:lang w:bidi="ar-SA"/>
+        </w:rPr>
+        <w:t>"</w:t>
       </w:r>
     </w:p>
     <w:p>
@@ -1168,7 +1367,28 @@
           <w:szCs w:val="20"/>
           <w:lang w:bidi="ar-SA"/>
         </w:rPr>
-        <w:t xml:space="preserve"> "Data/RecruitsYYYY[MA|GB].csv"</w:t>
+        <w:t xml:space="preserve"> "</w:t>
+      </w:r>
+      <w:r>
+        <w:rPr>
+          <w:rFonts w:cs="Times New Roman"/>
+          <w:i/>
+          <w:kern w:val="0"/>
+          <w:sz w:val="20"/>
+          <w:szCs w:val="20"/>
+          <w:lang w:bidi="ar-SA"/>
+        </w:rPr>
+        <w:t>Data/RecruitsYYYY[MA|GB].csv</w:t>
+      </w:r>
+      <w:r>
+        <w:rPr>
+          <w:rFonts w:cs="Times New Roman"/>
+          <w:kern w:val="0"/>
+          <w:sz w:val="20"/>
+          <w:szCs w:val="20"/>
+          <w:lang w:bidi="ar-SA"/>
+        </w:rPr>
+        <w:t>"</w:t>
       </w:r>
     </w:p>
     <w:p>
@@ -1218,6 +1438,7 @@
         </w:numPr>
       </w:pPr>
       <w:r>
+        <w:lastRenderedPageBreak/>
         <w:t>Recruits[MA|GB]</w:t>
       </w:r>
       <w:r>
@@ -1259,20 +1480,24 @@
     </w:p>
     <w:p>
       <w:pPr>
-        <w:suppressAutoHyphens w:val="0"/>
-        <w:autoSpaceDE w:val="0"/>
-        <w:adjustRightInd w:val="0"/>
-        <w:ind w:left="720"/>
-        <w:textAlignment w:val="auto"/>
-        <w:rPr>
-          <w:rFonts w:cs="Times New Roman"/>
-          <w:color w:val="808080" w:themeColor="background1" w:themeShade="80"/>
-          <w:kern w:val="0"/>
-          <w:sz w:val="20"/>
-          <w:szCs w:val="20"/>
-          <w:lang w:bidi="ar-SA"/>
-        </w:rPr>
-      </w:pPr>
+        <w:pStyle w:val="Standard"/>
+        <w:ind w:left="360"/>
+        <w:rPr>
+          <w:rFonts w:ascii="Times New Roman" w:hAnsi="Times New Roman" w:cs="Times New Roman"/>
+        </w:rPr>
+      </w:pPr>
+      <w:r>
+        <w:rPr>
+          <w:rFonts w:ascii="Times New Roman" w:hAnsi="Times New Roman" w:cs="Times New Roman"/>
+        </w:rPr>
+        <w:t>&gt;&gt;</w:t>
+      </w:r>
+      <w:r>
+        <w:rPr>
+          <w:rFonts w:ascii="Times New Roman" w:hAnsi="Times New Roman" w:cs="Times New Roman"/>
+        </w:rPr>
+        <w:t>NearestNeighborRecInterp(yrStart, yrEnd, dom)</w:t>
+      </w:r>
     </w:p>
     <w:p>
       <w:pPr>
@@ -1283,1171 +1508,258 @@
         <w:textAlignment w:val="auto"/>
         <w:rPr>
           <w:rFonts w:cs="Times New Roman"/>
-          <w:color w:val="808080" w:themeColor="background1" w:themeShade="80"/>
-          <w:kern w:val="0"/>
-          <w:sz w:val="20"/>
-          <w:szCs w:val="20"/>
-          <w:lang w:bidi="ar-SA"/>
-        </w:rPr>
-      </w:pPr>
-      <w:r>
-        <w:rPr>
-          <w:rFonts w:cs="Times New Roman"/>
-          <w:color w:val="808080" w:themeColor="background1" w:themeShade="80"/>
-          <w:kern w:val="0"/>
-          <w:sz w:val="20"/>
-          <w:szCs w:val="20"/>
-          <w:lang w:bidi="ar-SA"/>
-        </w:rPr>
-        <w:t>NOTE:  SetUpICS() is used to create InitialCondition.csv. This is no longer used for forecasting scallop growth.</w:t>
-      </w:r>
-    </w:p>
-    <w:p>
-      <w:pPr>
-        <w:pStyle w:val="Standard"/>
+          <w:kern w:val="0"/>
+          <w:sz w:val="20"/>
+          <w:szCs w:val="20"/>
+          <w:lang w:bidi="ar-SA"/>
+        </w:rPr>
+      </w:pPr>
+      <w:r>
+        <w:rPr>
+          <w:rFonts w:cs="Times New Roman"/>
+          <w:b/>
+          <w:kern w:val="0"/>
+          <w:sz w:val="20"/>
+          <w:szCs w:val="20"/>
+          <w:lang w:bidi="ar-SA"/>
+        </w:rPr>
+        <w:t xml:space="preserve">NearestNeighborRecInterp.m </w:t>
+      </w:r>
+      <w:r>
+        <w:rPr>
+          <w:rFonts w:cs="Times New Roman"/>
+          <w:kern w:val="0"/>
+          <w:sz w:val="20"/>
+          <w:szCs w:val="20"/>
+          <w:lang w:bidi="ar-SA"/>
+        </w:rPr>
+        <w:t>Uses the year in yrStart</w:t>
+      </w:r>
+      <w:r>
+        <w:rPr>
+          <w:rFonts w:cs="Times New Roman"/>
+          <w:kern w:val="0"/>
+          <w:sz w:val="20"/>
+          <w:szCs w:val="20"/>
+          <w:lang w:bidi="ar-SA"/>
+        </w:rPr>
+        <w:t>=YYYY to establish the</w:t>
+      </w:r>
+      <w:r>
+        <w:rPr>
+          <w:rFonts w:cs="Times New Roman"/>
+          <w:kern w:val="0"/>
+          <w:sz w:val="20"/>
+          <w:szCs w:val="20"/>
+          <w:lang w:bidi="ar-SA"/>
+        </w:rPr>
+        <w:t xml:space="preserve"> size of locations from “</w:t>
+      </w:r>
+      <w:r>
+        <w:rPr>
+          <w:rFonts w:cs="Times New Roman"/>
+          <w:i/>
+          <w:kern w:val="0"/>
+          <w:sz w:val="20"/>
+          <w:szCs w:val="20"/>
+          <w:lang w:bidi="ar-SA"/>
+        </w:rPr>
+        <w:t>Data/RecruitsYYYYDN.csv</w:t>
+      </w:r>
+      <w:r>
+        <w:rPr>
+          <w:rFonts w:cs="Times New Roman"/>
+          <w:kern w:val="0"/>
+          <w:sz w:val="20"/>
+          <w:szCs w:val="20"/>
+          <w:lang w:bidi="ar-SA"/>
+        </w:rPr>
+        <w:t>”</w:t>
+      </w:r>
+      <w:r>
+        <w:rPr>
+          <w:rFonts w:cs="Times New Roman"/>
+          <w:kern w:val="0"/>
+          <w:sz w:val="20"/>
+          <w:szCs w:val="20"/>
+          <w:lang w:bidi="ar-SA"/>
+        </w:rPr>
+        <w:t>. It then writes the recruit estimates to “</w:t>
+      </w:r>
+      <w:r>
+        <w:rPr>
+          <w:rFonts w:cs="Times New Roman"/>
+          <w:i/>
+          <w:kern w:val="0"/>
+          <w:sz w:val="20"/>
+          <w:szCs w:val="20"/>
+          <w:lang w:bidi="ar-SA"/>
+        </w:rPr>
+        <w:t>KriginingEstimates/SimMAYYYY/KrigingEstimate.txt</w:t>
+      </w:r>
+      <w:r>
+        <w:rPr>
+          <w:rFonts w:cs="Times New Roman"/>
+          <w:kern w:val="0"/>
+          <w:sz w:val="20"/>
+          <w:szCs w:val="20"/>
+          <w:lang w:bidi="ar-SA"/>
+        </w:rPr>
+        <w:t>”. For each subsequent year from yrStart+1 to yrEnd it will read data from “</w:t>
+      </w:r>
+      <w:r>
+        <w:rPr>
+          <w:rFonts w:cs="Times New Roman"/>
+          <w:i/>
+          <w:kern w:val="0"/>
+          <w:sz w:val="20"/>
+          <w:szCs w:val="20"/>
+          <w:lang w:bidi="ar-SA"/>
+        </w:rPr>
+        <w:t>Data/RecruitsYYYYDN.csv</w:t>
+      </w:r>
+      <w:r>
+        <w:rPr>
+          <w:rFonts w:cs="Times New Roman"/>
+          <w:kern w:val="0"/>
+          <w:sz w:val="20"/>
+          <w:szCs w:val="20"/>
+          <w:lang w:bidi="ar-SA"/>
+        </w:rPr>
+        <w:t>” and using a nearest neighbor approach align this data to the size of locations initially established and writes the resulst to “</w:t>
+      </w:r>
+      <w:r>
+        <w:rPr>
+          <w:rFonts w:cs="Times New Roman"/>
+          <w:i/>
+          <w:kern w:val="0"/>
+          <w:sz w:val="20"/>
+          <w:szCs w:val="20"/>
+          <w:lang w:bidi="ar-SA"/>
+        </w:rPr>
+        <w:t>KriginingEstimates/SimMAYYYY/KrigingEstimate.txt</w:t>
+      </w:r>
+      <w:r>
+        <w:rPr>
+          <w:rFonts w:cs="Times New Roman"/>
+          <w:kern w:val="0"/>
+          <w:sz w:val="20"/>
+          <w:szCs w:val="20"/>
+          <w:lang w:bidi="ar-SA"/>
+        </w:rPr>
+        <w:t>”.</w:t>
+      </w:r>
+    </w:p>
+    <w:p>
+      <w:pPr>
+        <w:suppressAutoHyphens w:val="0"/>
+        <w:autoSpaceDE w:val="0"/>
+        <w:adjustRightInd w:val="0"/>
         <w:ind w:left="360"/>
-        <w:rPr>
-          <w:rFonts w:ascii="Times New Roman" w:hAnsi="Times New Roman" w:cs="Times New Roman"/>
-          <w:color w:val="808080" w:themeColor="background1" w:themeShade="80"/>
-        </w:rPr>
-      </w:pPr>
-      <w:r>
-        <w:rPr>
-          <w:rFonts w:ascii="Times New Roman" w:hAnsi="Times New Roman" w:cs="Times New Roman"/>
-          <w:color w:val="808080" w:themeColor="background1" w:themeShade="80"/>
-        </w:rPr>
-        <w:lastRenderedPageBreak/>
-        <w:t>&gt;&gt; SetUpICS(2000,’MA’)</w:t>
-      </w:r>
-    </w:p>
-    <w:p>
-      <w:pPr>
-        <w:pStyle w:val="Standard"/>
-        <w:ind w:left="360"/>
-        <w:rPr>
-          <w:rFonts w:ascii="Times New Roman" w:hAnsi="Times New Roman" w:cs="Times New Roman"/>
-          <w:color w:val="808080" w:themeColor="background1" w:themeShade="80"/>
-        </w:rPr>
-      </w:pPr>
-      <w:r>
-        <w:rPr>
-          <w:rFonts w:ascii="Times New Roman" w:hAnsi="Times New Roman" w:cs="Times New Roman"/>
-          <w:color w:val="808080" w:themeColor="background1" w:themeShade="80"/>
-        </w:rPr>
-        <w:t>&gt;&gt; SetUpICS(2000,’GB’)</w:t>
-      </w:r>
-    </w:p>
-    <w:p>
-      <w:pPr>
-        <w:pStyle w:val="Standard"/>
-        <w:numPr>
-          <w:ilvl w:val="0"/>
-          <w:numId w:val="2"/>
-        </w:numPr>
-        <w:ind w:left="360"/>
-        <w:rPr>
-          <w:rFonts w:ascii="Times New Roman" w:hAnsi="Times New Roman" w:cs="Times New Roman"/>
-        </w:rPr>
-      </w:pPr>
-      <w:r>
-        <w:rPr>
-          <w:rFonts w:ascii="Times New Roman" w:hAnsi="Times New Roman" w:cs="Times New Roman"/>
-        </w:rPr>
-        <w:t xml:space="preserve">$ cd </w:t>
-      </w:r>
-      <w:r>
-        <w:rPr>
-          <w:rFonts w:ascii="Times New Roman" w:hAnsi="Times New Roman" w:cs="Times New Roman"/>
-        </w:rPr>
-        <w:t>&lt;GeoSamsRoot&gt;</w:t>
-      </w:r>
-    </w:p>
-    <w:p>
-      <w:pPr>
-        <w:pStyle w:val="Standard"/>
-        <w:ind w:left="360"/>
-        <w:rPr>
-          <w:rFonts w:ascii="Times New Roman" w:hAnsi="Times New Roman" w:cs="Times New Roman"/>
-        </w:rPr>
-      </w:pPr>
-      <w:r>
-        <w:rPr>
-          <w:rFonts w:ascii="Times New Roman" w:hAnsi="Times New Roman" w:cs="Times New Roman"/>
+        <w:textAlignment w:val="auto"/>
+        <w:rPr>
+          <w:rFonts w:cs="Times New Roman"/>
+          <w:b/>
+          <w:i/>
+          <w:color w:val="2E74B5" w:themeColor="accent1" w:themeShade="BF"/>
+          <w:kern w:val="0"/>
+          <w:sz w:val="20"/>
+          <w:szCs w:val="20"/>
+          <w:lang w:bidi="ar-SA"/>
+        </w:rPr>
+      </w:pPr>
+      <w:r>
+        <w:rPr>
+          <w:rFonts w:cs="Times New Roman"/>
+          <w:b/>
+          <w:color w:val="2E74B5" w:themeColor="accent1" w:themeShade="BF"/>
+          <w:kern w:val="0"/>
+          <w:sz w:val="20"/>
+          <w:szCs w:val="20"/>
+          <w:lang w:bidi="ar-SA"/>
+        </w:rPr>
+        <w:t xml:space="preserve">TODO: </w:t>
+      </w:r>
+      <w:r>
+        <w:rPr>
+          <w:rFonts w:cs="Times New Roman"/>
+          <w:color w:val="2E74B5" w:themeColor="accent1" w:themeShade="BF"/>
+          <w:kern w:val="0"/>
+          <w:sz w:val="20"/>
+          <w:szCs w:val="20"/>
+          <w:lang w:bidi="ar-SA"/>
+        </w:rPr>
+        <w:t>There exists many apparently unused files</w:t>
+      </w:r>
+      <w:r>
+        <w:rPr>
+          <w:rFonts w:cs="Times New Roman"/>
+          <w:color w:val="2E74B5" w:themeColor="accent1" w:themeShade="BF"/>
+          <w:kern w:val="0"/>
+          <w:sz w:val="20"/>
+          <w:szCs w:val="20"/>
+          <w:lang w:bidi="ar-SA"/>
         </w:rPr>
         <w:t xml:space="preserve"> </w:t>
       </w:r>
       <w:r>
         <w:rPr>
-          <w:rFonts w:ascii="Times New Roman" w:hAnsi="Times New Roman" w:cs="Times New Roman"/>
-        </w:rPr>
-        <w:t>I</w:t>
-      </w:r>
-      <w:r>
-        <w:rPr>
-          <w:rFonts w:ascii="Times New Roman" w:hAnsi="Times New Roman" w:cs="Times New Roman"/>
-        </w:rPr>
-        <w:t xml:space="preserve">f necessary </w:t>
-      </w:r>
-      <w:r>
-        <w:rPr>
-          <w:rFonts w:ascii="Times New Roman" w:hAnsi="Times New Roman" w:cs="Times New Roman"/>
-        </w:rPr>
-        <w:t>edit UK.inp for interpolation / sampling parameters.</w:t>
-      </w:r>
-    </w:p>
-    <w:p>
-      <w:pPr>
-        <w:pStyle w:val="Standard"/>
-        <w:numPr>
-          <w:ilvl w:val="0"/>
-          <w:numId w:val="2"/>
-        </w:numPr>
-        <w:ind w:left="360"/>
-        <w:rPr>
-          <w:rFonts w:ascii="Times New Roman" w:hAnsi="Times New Roman" w:cs="Times New Roman"/>
-        </w:rPr>
-      </w:pPr>
-      <w:r>
-        <w:rPr>
-          <w:rFonts w:ascii="Times New Roman" w:hAnsi="Times New Roman" w:cs="Times New Roman"/>
-        </w:rPr>
-        <w:t>$ Python3</w:t>
-      </w:r>
-      <w:r>
-        <w:rPr>
-          <w:rFonts w:ascii="Times New Roman" w:hAnsi="Times New Roman" w:cs="Times New Roman"/>
-        </w:rPr>
-        <w:t>|python</w:t>
-      </w:r>
-      <w:r>
-        <w:rPr>
-          <w:rFonts w:ascii="Times New Roman" w:hAnsi="Times New Roman" w:cs="Times New Roman"/>
-        </w:rPr>
-        <w:t xml:space="preserve"> PythonScripts/EstimateRecruitFields.py</w:t>
-      </w:r>
-    </w:p>
-    <w:p>
-      <w:pPr>
-        <w:pStyle w:val="Standard"/>
-        <w:ind w:left="360"/>
-        <w:rPr>
-          <w:rFonts w:ascii="Times New Roman" w:hAnsi="Times New Roman" w:cs="Times New Roman"/>
-        </w:rPr>
-      </w:pPr>
-      <w:r>
-        <w:rPr>
-          <w:rFonts w:ascii="Times New Roman" w:hAnsi="Times New Roman" w:cs="Times New Roman"/>
-        </w:rPr>
-        <w:t>Reads in Data/RecruitsYYYY[MA | GB].csv</w:t>
-      </w:r>
-    </w:p>
-    <w:p>
-      <w:pPr>
-        <w:pStyle w:val="Standard"/>
-        <w:ind w:left="360"/>
-        <w:rPr>
-          <w:rFonts w:ascii="Times New Roman" w:hAnsi="Times New Roman" w:cs="Times New Roman"/>
-        </w:rPr>
-      </w:pPr>
-      <w:r>
-        <w:rPr>
-          <w:rFonts w:ascii="Times New Roman" w:hAnsi="Times New Roman" w:cs="Times New Roman"/>
-        </w:rPr>
-        <w:t>This will generate data</w:t>
-      </w:r>
-      <w:r>
-        <w:rPr>
-          <w:rFonts w:ascii="Times New Roman" w:hAnsi="Times New Roman" w:cs="Times New Roman"/>
-        </w:rPr>
-        <w:t xml:space="preserve"> </w:t>
-      </w:r>
-      <w:r>
-        <w:rPr>
-          <w:rFonts w:ascii="Times New Roman" w:hAnsi="Times New Roman" w:cs="Times New Roman"/>
-        </w:rPr>
-        <w:t>for directory KrigingEstimates</w:t>
-      </w:r>
-      <w:r>
-        <w:rPr>
-          <w:rFonts w:ascii="Times New Roman" w:hAnsi="Times New Roman" w:cs="Times New Roman"/>
-        </w:rPr>
-        <w:t>/Sim[MA | GB]YYYY</w:t>
-      </w:r>
-      <w:r>
-        <w:rPr>
-          <w:rFonts w:ascii="Times New Roman" w:hAnsi="Times New Roman" w:cs="Times New Roman"/>
-        </w:rPr>
-        <w:t xml:space="preserve"> with files</w:t>
-      </w:r>
-    </w:p>
-    <w:p>
-      <w:pPr>
-        <w:pStyle w:val="Standard"/>
-        <w:numPr>
-          <w:ilvl w:val="0"/>
-          <w:numId w:val="10"/>
-        </w:numPr>
-        <w:spacing w:before="0"/>
-        <w:rPr>
-          <w:rFonts w:ascii="Times New Roman" w:hAnsi="Times New Roman" w:cs="Times New Roman"/>
-        </w:rPr>
-      </w:pPr>
-      <w:r>
-        <w:rPr>
-          <w:rFonts w:ascii="Times New Roman" w:hAnsi="Times New Roman" w:cs="Times New Roman"/>
-        </w:rPr>
-        <w:t>beta.txt</w:t>
-      </w:r>
-    </w:p>
-    <w:p>
-      <w:pPr>
-        <w:pStyle w:val="Standard"/>
-        <w:numPr>
-          <w:ilvl w:val="0"/>
-          <w:numId w:val="10"/>
-        </w:numPr>
-        <w:spacing w:before="0"/>
-        <w:rPr>
-          <w:rFonts w:ascii="Times New Roman" w:hAnsi="Times New Roman" w:cs="Times New Roman"/>
-        </w:rPr>
-      </w:pPr>
-      <w:r>
-        <w:rPr>
-          <w:rFonts w:ascii="Times New Roman" w:hAnsi="Times New Roman" w:cs="Times New Roman"/>
-        </w:rPr>
-        <w:t>CovBeta.csv</w:t>
-      </w:r>
-    </w:p>
-    <w:p>
-      <w:pPr>
-        <w:pStyle w:val="Standard"/>
-        <w:numPr>
-          <w:ilvl w:val="0"/>
-          <w:numId w:val="10"/>
-        </w:numPr>
-        <w:spacing w:before="0"/>
-        <w:rPr>
-          <w:rFonts w:ascii="Times New Roman" w:hAnsi="Times New Roman" w:cs="Times New Roman"/>
-        </w:rPr>
-      </w:pPr>
-      <w:r>
-        <w:rPr>
-          <w:rFonts w:ascii="Times New Roman" w:hAnsi="Times New Roman" w:cs="Times New Roman"/>
-        </w:rPr>
-        <w:t>DIntV.txt</w:t>
-      </w:r>
-    </w:p>
-    <w:p>
-      <w:pPr>
-        <w:pStyle w:val="Standard"/>
-        <w:numPr>
-          <w:ilvl w:val="0"/>
-          <w:numId w:val="10"/>
-        </w:numPr>
-        <w:spacing w:before="0"/>
-        <w:rPr>
-          <w:rFonts w:ascii="Times New Roman" w:hAnsi="Times New Roman" w:cs="Times New Roman"/>
-        </w:rPr>
-      </w:pPr>
-      <w:r>
-        <w:rPr>
-          <w:rFonts w:ascii="Times New Roman" w:hAnsi="Times New Roman" w:cs="Times New Roman"/>
-        </w:rPr>
-        <w:t>epsilon.txt</w:t>
-      </w:r>
-    </w:p>
-    <w:p>
-      <w:pPr>
-        <w:pStyle w:val="Standard"/>
-        <w:numPr>
-          <w:ilvl w:val="0"/>
-          <w:numId w:val="10"/>
-        </w:numPr>
-        <w:spacing w:before="0"/>
-        <w:rPr>
-          <w:rFonts w:ascii="Times New Roman" w:hAnsi="Times New Roman" w:cs="Times New Roman"/>
-        </w:rPr>
-      </w:pPr>
-      <w:r>
-        <w:rPr>
-          <w:rFonts w:ascii="Times New Roman" w:hAnsi="Times New Roman" w:cs="Times New Roman"/>
-        </w:rPr>
-        <w:t>GammaIntV.txt</w:t>
-      </w:r>
-    </w:p>
-    <w:p>
-      <w:pPr>
-        <w:pStyle w:val="Standard"/>
-        <w:numPr>
-          <w:ilvl w:val="0"/>
-          <w:numId w:val="10"/>
-        </w:numPr>
-        <w:spacing w:before="0"/>
-        <w:rPr>
-          <w:rFonts w:ascii="Times New Roman" w:hAnsi="Times New Roman" w:cs="Times New Roman"/>
-        </w:rPr>
-      </w:pPr>
-      <w:r>
-        <w:rPr>
-          <w:rFonts w:ascii="Times New Roman" w:hAnsi="Times New Roman" w:cs="Times New Roman"/>
-        </w:rPr>
-        <w:t>KrigingEstimate.txt</w:t>
-      </w:r>
-    </w:p>
-    <w:p>
-      <w:pPr>
-        <w:pStyle w:val="Standard"/>
-        <w:numPr>
-          <w:ilvl w:val="0"/>
-          <w:numId w:val="10"/>
-        </w:numPr>
-        <w:spacing w:before="0"/>
-        <w:rPr>
-          <w:rFonts w:ascii="Times New Roman" w:hAnsi="Times New Roman" w:cs="Times New Roman"/>
-        </w:rPr>
-      </w:pPr>
-      <w:r>
-        <w:rPr>
-          <w:rFonts w:ascii="Times New Roman" w:hAnsi="Times New Roman" w:cs="Times New Roman"/>
-        </w:rPr>
-        <w:t>KRIGpar.txt</w:t>
-      </w:r>
-    </w:p>
-    <w:p>
-      <w:pPr>
-        <w:pStyle w:val="Standard"/>
-        <w:numPr>
-          <w:ilvl w:val="0"/>
-          <w:numId w:val="10"/>
-        </w:numPr>
-        <w:spacing w:before="0"/>
-        <w:rPr>
-          <w:rFonts w:ascii="Times New Roman" w:hAnsi="Times New Roman" w:cs="Times New Roman"/>
-        </w:rPr>
-      </w:pPr>
-      <w:r>
-        <w:rPr>
-          <w:rFonts w:ascii="Times New Roman" w:hAnsi="Times New Roman" w:cs="Times New Roman"/>
-        </w:rPr>
-        <w:t>KrigSTD.txt</w:t>
-      </w:r>
-    </w:p>
-    <w:p>
-      <w:pPr>
-        <w:pStyle w:val="Standard"/>
-        <w:numPr>
-          <w:ilvl w:val="0"/>
-          <w:numId w:val="10"/>
-        </w:numPr>
-        <w:spacing w:before="0"/>
-        <w:rPr>
-          <w:rFonts w:ascii="Times New Roman" w:hAnsi="Times New Roman" w:cs="Times New Roman"/>
-        </w:rPr>
-      </w:pPr>
-      <w:r>
-        <w:rPr>
-          <w:rFonts w:ascii="Times New Roman" w:hAnsi="Times New Roman" w:cs="Times New Roman"/>
-        </w:rPr>
-        <w:t>NLSFpar.csv</w:t>
-      </w:r>
-    </w:p>
-    <w:p>
-      <w:pPr>
-        <w:pStyle w:val="Standard"/>
-        <w:numPr>
-          <w:ilvl w:val="0"/>
-          <w:numId w:val="10"/>
-        </w:numPr>
-        <w:spacing w:before="0"/>
-        <w:rPr>
-          <w:rFonts w:ascii="Times New Roman" w:hAnsi="Times New Roman" w:cs="Times New Roman"/>
-        </w:rPr>
-      </w:pPr>
-      <w:r>
-        <w:rPr>
-          <w:rFonts w:ascii="Times New Roman" w:hAnsi="Times New Roman" w:cs="Times New Roman"/>
-        </w:rPr>
-        <w:t>OLSresidual.txt</w:t>
-      </w:r>
-    </w:p>
-    <w:p>
-      <w:pPr>
-        <w:pStyle w:val="Standard"/>
-        <w:numPr>
-          <w:ilvl w:val="0"/>
-          <w:numId w:val="10"/>
-        </w:numPr>
-        <w:spacing w:before="0"/>
-        <w:rPr>
-          <w:rFonts w:ascii="Times New Roman" w:hAnsi="Times New Roman" w:cs="Times New Roman"/>
-        </w:rPr>
-      </w:pPr>
-      <w:r>
-        <w:rPr>
-          <w:rFonts w:ascii="Times New Roman" w:hAnsi="Times New Roman" w:cs="Times New Roman"/>
-        </w:rPr>
-        <w:t>RandomField1.txt</w:t>
-      </w:r>
-    </w:p>
-    <w:p>
-      <w:pPr>
-        <w:pStyle w:val="Standard"/>
-        <w:numPr>
-          <w:ilvl w:val="0"/>
-          <w:numId w:val="10"/>
-        </w:numPr>
-        <w:spacing w:before="0"/>
-        <w:rPr>
-          <w:rFonts w:ascii="Times New Roman" w:hAnsi="Times New Roman" w:cs="Times New Roman"/>
-        </w:rPr>
-      </w:pPr>
-      <w:r>
-        <w:rPr>
-          <w:rFonts w:ascii="Times New Roman" w:hAnsi="Times New Roman" w:cs="Times New Roman"/>
-        </w:rPr>
-        <w:t>RandomField2.txt</w:t>
-      </w:r>
-    </w:p>
-    <w:p>
-      <w:pPr>
-        <w:pStyle w:val="Standard"/>
-        <w:numPr>
-          <w:ilvl w:val="0"/>
-          <w:numId w:val="10"/>
-        </w:numPr>
-        <w:spacing w:before="0"/>
-        <w:rPr>
-          <w:rFonts w:ascii="Times New Roman" w:hAnsi="Times New Roman" w:cs="Times New Roman"/>
-        </w:rPr>
-      </w:pPr>
-      <w:r>
-        <w:rPr>
-          <w:rFonts w:ascii="Times New Roman" w:hAnsi="Times New Roman" w:cs="Times New Roman"/>
-        </w:rPr>
-        <w:t>RandomField3.txt</w:t>
-      </w:r>
-    </w:p>
-    <w:p>
-      <w:pPr>
-        <w:pStyle w:val="Standard"/>
-        <w:numPr>
-          <w:ilvl w:val="0"/>
-          <w:numId w:val="10"/>
-        </w:numPr>
-        <w:spacing w:before="0"/>
-        <w:rPr>
-          <w:rFonts w:ascii="Times New Roman" w:hAnsi="Times New Roman" w:cs="Times New Roman"/>
-        </w:rPr>
-      </w:pPr>
-      <w:r>
-        <w:rPr>
-          <w:rFonts w:ascii="Times New Roman" w:hAnsi="Times New Roman" w:cs="Times New Roman"/>
-        </w:rPr>
-        <w:t>RandomField4.txt</w:t>
-      </w:r>
-    </w:p>
-    <w:p>
-      <w:pPr>
-        <w:pStyle w:val="Standard"/>
-        <w:numPr>
-          <w:ilvl w:val="0"/>
-          <w:numId w:val="10"/>
-        </w:numPr>
-        <w:spacing w:before="0"/>
-        <w:rPr>
-          <w:rFonts w:ascii="Times New Roman" w:hAnsi="Times New Roman" w:cs="Times New Roman"/>
-        </w:rPr>
-      </w:pPr>
-      <w:r>
-        <w:rPr>
-          <w:rFonts w:ascii="Times New Roman" w:hAnsi="Times New Roman" w:cs="Times New Roman"/>
-        </w:rPr>
-        <w:t>RandomField5.txt</w:t>
-      </w:r>
-    </w:p>
-    <w:p>
-      <w:pPr>
-        <w:pStyle w:val="Standard"/>
-        <w:numPr>
-          <w:ilvl w:val="0"/>
-          <w:numId w:val="10"/>
-        </w:numPr>
-        <w:spacing w:before="0"/>
-        <w:rPr>
-          <w:rFonts w:ascii="Times New Roman" w:hAnsi="Times New Roman" w:cs="Times New Roman"/>
-        </w:rPr>
-      </w:pPr>
-      <w:r>
-        <w:rPr>
-          <w:rFonts w:ascii="Times New Roman" w:hAnsi="Times New Roman" w:cs="Times New Roman"/>
-        </w:rPr>
-        <w:t>RandomField6.txt</w:t>
-      </w:r>
-    </w:p>
-    <w:p>
-      <w:pPr>
-        <w:pStyle w:val="Standard"/>
-        <w:numPr>
-          <w:ilvl w:val="0"/>
-          <w:numId w:val="10"/>
-        </w:numPr>
-        <w:spacing w:before="0"/>
-        <w:rPr>
-          <w:rFonts w:ascii="Times New Roman" w:hAnsi="Times New Roman" w:cs="Times New Roman"/>
-        </w:rPr>
-      </w:pPr>
-      <w:r>
-        <w:rPr>
-          <w:rFonts w:ascii="Times New Roman" w:hAnsi="Times New Roman" w:cs="Times New Roman"/>
-        </w:rPr>
-        <w:t>RandomField7.txt</w:t>
-      </w:r>
-    </w:p>
-    <w:p>
-      <w:pPr>
-        <w:pStyle w:val="Standard"/>
-        <w:numPr>
-          <w:ilvl w:val="0"/>
-          <w:numId w:val="10"/>
-        </w:numPr>
-        <w:spacing w:before="0"/>
-        <w:rPr>
-          <w:rFonts w:ascii="Times New Roman" w:hAnsi="Times New Roman" w:cs="Times New Roman"/>
-        </w:rPr>
-      </w:pPr>
-      <w:r>
-        <w:rPr>
-          <w:rFonts w:ascii="Times New Roman" w:hAnsi="Times New Roman" w:cs="Times New Roman"/>
-        </w:rPr>
-        <w:t>RandomField8.txt</w:t>
-      </w:r>
-    </w:p>
-    <w:p>
-      <w:pPr>
-        <w:pStyle w:val="Standard"/>
-        <w:numPr>
-          <w:ilvl w:val="0"/>
-          <w:numId w:val="10"/>
-        </w:numPr>
-        <w:spacing w:before="0"/>
-        <w:rPr>
-          <w:rFonts w:ascii="Times New Roman" w:hAnsi="Times New Roman" w:cs="Times New Roman"/>
-        </w:rPr>
-      </w:pPr>
-      <w:r>
-        <w:rPr>
-          <w:rFonts w:ascii="Times New Roman" w:hAnsi="Times New Roman" w:cs="Times New Roman"/>
-        </w:rPr>
-        <w:t>RandomField9.txt</w:t>
-      </w:r>
-    </w:p>
-    <w:p>
-      <w:pPr>
-        <w:pStyle w:val="Standard"/>
-        <w:numPr>
-          <w:ilvl w:val="0"/>
-          <w:numId w:val="10"/>
-        </w:numPr>
-        <w:spacing w:before="0"/>
-        <w:rPr>
-          <w:rFonts w:ascii="Times New Roman" w:hAnsi="Times New Roman" w:cs="Times New Roman"/>
-        </w:rPr>
-      </w:pPr>
-      <w:r>
-        <w:rPr>
-          <w:rFonts w:ascii="Times New Roman" w:hAnsi="Times New Roman" w:cs="Times New Roman"/>
-        </w:rPr>
-        <w:t>RandomField10.txt</w:t>
-      </w:r>
-    </w:p>
-    <w:p>
-      <w:pPr>
-        <w:pStyle w:val="Standard"/>
-        <w:numPr>
-          <w:ilvl w:val="0"/>
-          <w:numId w:val="10"/>
-        </w:numPr>
-        <w:spacing w:before="0"/>
-        <w:rPr>
-          <w:rFonts w:ascii="Times New Roman" w:hAnsi="Times New Roman" w:cs="Times New Roman"/>
-        </w:rPr>
-      </w:pPr>
-      <w:r>
-        <w:rPr>
-          <w:rFonts w:ascii="Times New Roman" w:hAnsi="Times New Roman" w:cs="Times New Roman"/>
-        </w:rPr>
-        <w:t>residuals.csv</w:t>
-      </w:r>
-    </w:p>
-    <w:p>
-      <w:pPr>
-        <w:pStyle w:val="Standard"/>
-        <w:numPr>
-          <w:ilvl w:val="0"/>
-          <w:numId w:val="10"/>
-        </w:numPr>
-        <w:spacing w:before="0"/>
-        <w:rPr>
-          <w:rFonts w:ascii="Times New Roman" w:hAnsi="Times New Roman" w:cs="Times New Roman"/>
-        </w:rPr>
-      </w:pPr>
-      <w:r>
-        <w:rPr>
-          <w:rFonts w:ascii="Times New Roman" w:hAnsi="Times New Roman" w:cs="Times New Roman"/>
-        </w:rPr>
-        <w:t>SIntV.txt</w:t>
-      </w:r>
-    </w:p>
-    <w:p>
-      <w:pPr>
-        <w:pStyle w:val="Standard"/>
-        <w:numPr>
-          <w:ilvl w:val="0"/>
-          <w:numId w:val="10"/>
-        </w:numPr>
-        <w:spacing w:before="0"/>
-        <w:rPr>
-          <w:rFonts w:ascii="Times New Roman" w:hAnsi="Times New Roman" w:cs="Times New Roman"/>
-        </w:rPr>
-      </w:pPr>
-      <w:r>
-        <w:rPr>
-          <w:rFonts w:ascii="Times New Roman" w:hAnsi="Times New Roman" w:cs="Times New Roman"/>
-        </w:rPr>
-        <w:t>SpatialFunctions.csv</w:t>
-      </w:r>
-    </w:p>
-    <w:p>
-      <w:pPr>
-        <w:pStyle w:val="Standard"/>
-        <w:numPr>
-          <w:ilvl w:val="0"/>
-          <w:numId w:val="10"/>
-        </w:numPr>
-        <w:spacing w:before="0"/>
-        <w:rPr>
-          <w:rFonts w:ascii="Times New Roman" w:hAnsi="Times New Roman" w:cs="Times New Roman"/>
-        </w:rPr>
-      </w:pPr>
-      <w:r>
-        <w:rPr>
-          <w:rFonts w:ascii="Times New Roman" w:hAnsi="Times New Roman" w:cs="Times New Roman"/>
-        </w:rPr>
-        <w:t>SpatialTrend.txt</w:t>
-      </w:r>
-    </w:p>
-    <w:p>
-      <w:pPr>
-        <w:pStyle w:val="Standard"/>
-        <w:numPr>
-          <w:ilvl w:val="0"/>
-          <w:numId w:val="2"/>
-        </w:numPr>
-        <w:ind w:left="360"/>
-        <w:rPr>
-          <w:rFonts w:ascii="Times New Roman" w:hAnsi="Times New Roman" w:cs="Times New Roman"/>
-        </w:rPr>
-      </w:pPr>
-      <w:r>
-        <w:rPr>
-          <w:rFonts w:ascii="Times New Roman" w:hAnsi="Times New Roman" w:cs="Times New Roman"/>
-        </w:rPr>
-        <w:t>$ Python3</w:t>
-      </w:r>
-      <w:r>
-        <w:rPr>
-          <w:rFonts w:ascii="Times New Roman" w:hAnsi="Times New Roman" w:cs="Times New Roman"/>
-        </w:rPr>
-        <w:t>|python</w:t>
-      </w:r>
-      <w:r>
-        <w:rPr>
-          <w:rFonts w:ascii="Times New Roman" w:hAnsi="Times New Roman" w:cs="Times New Roman"/>
-        </w:rPr>
-        <w:t xml:space="preserve"> PythonScripts/EstimateRecruitFieldsClim</w:t>
-      </w:r>
-      <w:r>
-        <w:rPr>
-          <w:rFonts w:ascii="Times New Roman" w:hAnsi="Times New Roman" w:cs="Times New Roman"/>
-        </w:rPr>
-        <w:t>.py</w:t>
-      </w:r>
-    </w:p>
-    <w:p>
-      <w:pPr>
-        <w:pStyle w:val="Standard"/>
-        <w:ind w:left="360"/>
-        <w:rPr>
-          <w:rFonts w:ascii="Times New Roman" w:hAnsi="Times New Roman" w:cs="Times New Roman"/>
-        </w:rPr>
-      </w:pPr>
-      <w:r>
-        <w:rPr>
-          <w:rFonts w:ascii="Times New Roman" w:hAnsi="Times New Roman" w:cs="Times New Roman"/>
-        </w:rPr>
-        <w:t>Reads in Data/</w:t>
-      </w:r>
-      <w:r>
-        <w:t xml:space="preserve"> </w:t>
-      </w:r>
-      <w:r>
-        <w:rPr>
-          <w:rFonts w:ascii="Times New Roman" w:hAnsi="Times New Roman" w:cs="Times New Roman"/>
-        </w:rPr>
-        <w:t>Recruits</w:t>
-      </w:r>
-      <w:r>
-        <w:rPr>
-          <w:rFonts w:ascii="Times New Roman" w:hAnsi="Times New Roman" w:cs="Times New Roman"/>
-        </w:rPr>
-        <w:t>[MA | GB]Lump1NM.csv</w:t>
-      </w:r>
-    </w:p>
-    <w:p>
-      <w:pPr>
-        <w:pStyle w:val="Standard"/>
-        <w:ind w:left="360"/>
-        <w:rPr>
-          <w:rFonts w:ascii="Times New Roman" w:hAnsi="Times New Roman" w:cs="Times New Roman"/>
-        </w:rPr>
-      </w:pPr>
-      <w:r>
-        <w:rPr>
-          <w:rFonts w:ascii="Times New Roman" w:hAnsi="Times New Roman" w:cs="Times New Roman"/>
-        </w:rPr>
-        <w:t>This will generate data</w:t>
-      </w:r>
-      <w:r>
-        <w:rPr>
-          <w:rFonts w:ascii="Times New Roman" w:hAnsi="Times New Roman" w:cs="Times New Roman"/>
-        </w:rPr>
-        <w:t xml:space="preserve"> </w:t>
-      </w:r>
-      <w:r>
-        <w:rPr>
-          <w:rFonts w:ascii="Times New Roman" w:hAnsi="Times New Roman" w:cs="Times New Roman"/>
-        </w:rPr>
-        <w:t>for directory KrigingEstimates/Sim[MA|GB]Clim</w:t>
-      </w:r>
-      <w:r>
-        <w:rPr>
-          <w:rFonts w:ascii="Times New Roman" w:hAnsi="Times New Roman" w:cs="Times New Roman"/>
-        </w:rPr>
-        <w:t xml:space="preserve"> with files</w:t>
-      </w:r>
-    </w:p>
-    <w:p>
-      <w:pPr>
-        <w:pStyle w:val="Standard"/>
-        <w:numPr>
-          <w:ilvl w:val="0"/>
-          <w:numId w:val="10"/>
-        </w:numPr>
-        <w:spacing w:before="0"/>
-        <w:rPr>
-          <w:rFonts w:ascii="Times New Roman" w:hAnsi="Times New Roman" w:cs="Times New Roman"/>
-        </w:rPr>
-      </w:pPr>
-      <w:r>
-        <w:rPr>
-          <w:rFonts w:ascii="Times New Roman" w:hAnsi="Times New Roman" w:cs="Times New Roman"/>
-        </w:rPr>
-        <w:t>beta.txt</w:t>
-      </w:r>
-    </w:p>
-    <w:p>
-      <w:pPr>
-        <w:pStyle w:val="Standard"/>
-        <w:numPr>
-          <w:ilvl w:val="0"/>
-          <w:numId w:val="10"/>
-        </w:numPr>
-        <w:spacing w:before="0"/>
-        <w:rPr>
-          <w:rFonts w:ascii="Times New Roman" w:hAnsi="Times New Roman" w:cs="Times New Roman"/>
-        </w:rPr>
-      </w:pPr>
-      <w:r>
-        <w:rPr>
-          <w:rFonts w:ascii="Times New Roman" w:hAnsi="Times New Roman" w:cs="Times New Roman"/>
-        </w:rPr>
-        <w:t>CovBeta.csv</w:t>
-      </w:r>
-    </w:p>
-    <w:p>
-      <w:pPr>
-        <w:pStyle w:val="Standard"/>
-        <w:numPr>
-          <w:ilvl w:val="0"/>
-          <w:numId w:val="10"/>
-        </w:numPr>
-        <w:spacing w:before="0"/>
-        <w:rPr>
-          <w:rFonts w:ascii="Times New Roman" w:hAnsi="Times New Roman" w:cs="Times New Roman"/>
-        </w:rPr>
-      </w:pPr>
-      <w:r>
-        <w:rPr>
-          <w:rFonts w:ascii="Times New Roman" w:hAnsi="Times New Roman" w:cs="Times New Roman"/>
-        </w:rPr>
-        <w:t>DIntV.txt</w:t>
-      </w:r>
-    </w:p>
-    <w:p>
-      <w:pPr>
-        <w:pStyle w:val="Standard"/>
-        <w:numPr>
-          <w:ilvl w:val="0"/>
-          <w:numId w:val="10"/>
-        </w:numPr>
-        <w:spacing w:before="0"/>
-        <w:rPr>
-          <w:rFonts w:ascii="Times New Roman" w:hAnsi="Times New Roman" w:cs="Times New Roman"/>
-        </w:rPr>
-      </w:pPr>
-      <w:r>
-        <w:rPr>
-          <w:rFonts w:ascii="Times New Roman" w:hAnsi="Times New Roman" w:cs="Times New Roman"/>
-        </w:rPr>
-        <w:t>epsilon.txt</w:t>
-      </w:r>
-    </w:p>
-    <w:p>
-      <w:pPr>
-        <w:pStyle w:val="Standard"/>
-        <w:numPr>
-          <w:ilvl w:val="0"/>
-          <w:numId w:val="10"/>
-        </w:numPr>
-        <w:spacing w:before="0"/>
-        <w:rPr>
-          <w:rFonts w:ascii="Times New Roman" w:hAnsi="Times New Roman" w:cs="Times New Roman"/>
-        </w:rPr>
-      </w:pPr>
-      <w:r>
-        <w:rPr>
-          <w:rFonts w:ascii="Times New Roman" w:hAnsi="Times New Roman" w:cs="Times New Roman"/>
-        </w:rPr>
-        <w:t>GammaIntV.txt</w:t>
-      </w:r>
-    </w:p>
-    <w:p>
-      <w:pPr>
-        <w:pStyle w:val="Standard"/>
-        <w:numPr>
-          <w:ilvl w:val="0"/>
-          <w:numId w:val="10"/>
-        </w:numPr>
-        <w:spacing w:before="0"/>
-        <w:rPr>
-          <w:rFonts w:ascii="Times New Roman" w:hAnsi="Times New Roman" w:cs="Times New Roman"/>
-        </w:rPr>
-      </w:pPr>
-      <w:r>
-        <w:rPr>
-          <w:rFonts w:ascii="Times New Roman" w:hAnsi="Times New Roman" w:cs="Times New Roman"/>
-        </w:rPr>
-        <w:t>KrigingEstimate.txt</w:t>
-      </w:r>
-    </w:p>
-    <w:p>
-      <w:pPr>
-        <w:pStyle w:val="Standard"/>
-        <w:numPr>
-          <w:ilvl w:val="0"/>
-          <w:numId w:val="10"/>
-        </w:numPr>
-        <w:spacing w:before="0"/>
-        <w:rPr>
-          <w:rFonts w:ascii="Times New Roman" w:hAnsi="Times New Roman" w:cs="Times New Roman"/>
-        </w:rPr>
-      </w:pPr>
-      <w:r>
-        <w:rPr>
-          <w:rFonts w:ascii="Times New Roman" w:hAnsi="Times New Roman" w:cs="Times New Roman"/>
-        </w:rPr>
-        <w:t>KRIGpar.txt</w:t>
-      </w:r>
-    </w:p>
-    <w:p>
-      <w:pPr>
-        <w:pStyle w:val="Standard"/>
-        <w:numPr>
-          <w:ilvl w:val="0"/>
-          <w:numId w:val="10"/>
-        </w:numPr>
-        <w:spacing w:before="0"/>
-        <w:rPr>
-          <w:rFonts w:ascii="Times New Roman" w:hAnsi="Times New Roman" w:cs="Times New Roman"/>
-        </w:rPr>
-      </w:pPr>
-      <w:r>
-        <w:rPr>
-          <w:rFonts w:ascii="Times New Roman" w:hAnsi="Times New Roman" w:cs="Times New Roman"/>
-        </w:rPr>
-        <w:t>NLSFpar.csv</w:t>
-      </w:r>
-    </w:p>
-    <w:p>
-      <w:pPr>
-        <w:pStyle w:val="Standard"/>
-        <w:numPr>
-          <w:ilvl w:val="0"/>
-          <w:numId w:val="10"/>
-        </w:numPr>
-        <w:spacing w:before="0"/>
-        <w:rPr>
-          <w:rFonts w:ascii="Times New Roman" w:hAnsi="Times New Roman" w:cs="Times New Roman"/>
-        </w:rPr>
-      </w:pPr>
-      <w:r>
-        <w:rPr>
-          <w:rFonts w:ascii="Times New Roman" w:hAnsi="Times New Roman" w:cs="Times New Roman"/>
-        </w:rPr>
-        <w:lastRenderedPageBreak/>
-        <w:t>OLSresidual.txt</w:t>
-      </w:r>
-    </w:p>
-    <w:p>
-      <w:pPr>
-        <w:pStyle w:val="Standard"/>
-        <w:numPr>
-          <w:ilvl w:val="0"/>
-          <w:numId w:val="10"/>
-        </w:numPr>
-        <w:spacing w:before="0"/>
-        <w:rPr>
-          <w:rFonts w:ascii="Times New Roman" w:hAnsi="Times New Roman" w:cs="Times New Roman"/>
-        </w:rPr>
-      </w:pPr>
-      <w:r>
-        <w:rPr>
-          <w:rFonts w:ascii="Times New Roman" w:hAnsi="Times New Roman" w:cs="Times New Roman"/>
-        </w:rPr>
-        <w:t>residuals.csv</w:t>
-      </w:r>
-    </w:p>
-    <w:p>
-      <w:pPr>
-        <w:pStyle w:val="Standard"/>
-        <w:numPr>
-          <w:ilvl w:val="0"/>
-          <w:numId w:val="10"/>
-        </w:numPr>
-        <w:spacing w:before="0"/>
-        <w:rPr>
-          <w:rFonts w:ascii="Times New Roman" w:hAnsi="Times New Roman" w:cs="Times New Roman"/>
-        </w:rPr>
-      </w:pPr>
-      <w:r>
-        <w:rPr>
-          <w:rFonts w:ascii="Times New Roman" w:hAnsi="Times New Roman" w:cs="Times New Roman"/>
-        </w:rPr>
-        <w:t>SIntV.txt</w:t>
-      </w:r>
-    </w:p>
-    <w:p>
-      <w:pPr>
-        <w:pStyle w:val="Standard"/>
-        <w:numPr>
-          <w:ilvl w:val="0"/>
-          <w:numId w:val="10"/>
-        </w:numPr>
-        <w:spacing w:before="0"/>
-        <w:rPr>
-          <w:rFonts w:ascii="Times New Roman" w:hAnsi="Times New Roman" w:cs="Times New Roman"/>
-        </w:rPr>
-      </w:pPr>
-      <w:r>
-        <w:rPr>
-          <w:rFonts w:ascii="Times New Roman" w:hAnsi="Times New Roman" w:cs="Times New Roman"/>
-        </w:rPr>
-        <w:t>SpatialFunctions.csv</w:t>
-      </w:r>
-    </w:p>
-    <w:p>
-      <w:pPr>
-        <w:pStyle w:val="Standard"/>
-        <w:numPr>
-          <w:ilvl w:val="0"/>
-          <w:numId w:val="10"/>
-        </w:numPr>
-        <w:spacing w:before="0"/>
-        <w:rPr>
-          <w:rFonts w:ascii="Times New Roman" w:hAnsi="Times New Roman" w:cs="Times New Roman"/>
-        </w:rPr>
-      </w:pPr>
-      <w:r>
-        <w:rPr>
-          <w:rFonts w:ascii="Times New Roman" w:hAnsi="Times New Roman" w:cs="Times New Roman"/>
-        </w:rPr>
-        <w:t>SpatialTrend.txt</w:t>
-      </w:r>
-    </w:p>
-    <w:p>
-      <w:pPr>
-        <w:pStyle w:val="Standard"/>
-        <w:numPr>
-          <w:ilvl w:val="0"/>
-          <w:numId w:val="2"/>
-        </w:numPr>
-        <w:ind w:left="360"/>
-        <w:rPr>
-          <w:rFonts w:ascii="Times New Roman" w:hAnsi="Times New Roman" w:cs="Times New Roman"/>
-        </w:rPr>
-      </w:pPr>
-      <w:r>
-        <w:rPr>
-          <w:rFonts w:ascii="Times New Roman" w:hAnsi="Times New Roman" w:cs="Times New Roman"/>
-        </w:rPr>
-        <w:t>To run scallop population / dynamics software</w:t>
-      </w:r>
-      <w:r>
-        <w:rPr>
-          <w:rFonts w:ascii="Times New Roman" w:hAnsi="Times New Roman" w:cs="Times New Roman"/>
-        </w:rPr>
-        <w:t>, s</w:t>
-      </w:r>
-      <w:r>
-        <w:rPr>
-          <w:rFonts w:ascii="Times New Roman" w:hAnsi="Times New Roman" w:cs="Times New Roman"/>
-        </w:rPr>
-        <w:t>hould still be in &lt;GeoSamsRoot&gt;</w:t>
-      </w:r>
-    </w:p>
-    <w:p>
-      <w:pPr>
-        <w:pStyle w:val="Standard"/>
-        <w:numPr>
-          <w:ilvl w:val="0"/>
-          <w:numId w:val="8"/>
-        </w:numPr>
-        <w:rPr>
-          <w:rFonts w:ascii="Times New Roman" w:hAnsi="Times New Roman" w:cs="Times New Roman"/>
-        </w:rPr>
-      </w:pPr>
-      <w:r>
-        <w:rPr>
-          <w:rFonts w:ascii="Times New Roman" w:hAnsi="Times New Roman" w:cs="Times New Roman"/>
-        </w:rPr>
-        <w:t>Edit Configuration/Scallop.cfg for desired output</w:t>
-      </w:r>
-    </w:p>
-    <w:p>
-      <w:pPr>
-        <w:pStyle w:val="ListParagraph"/>
-        <w:numPr>
-          <w:ilvl w:val="0"/>
-          <w:numId w:val="9"/>
-        </w:numPr>
-      </w:pPr>
-      <w:r>
-        <w:t># set largest expected number of grids</w:t>
-      </w:r>
-    </w:p>
-    <w:p>
-      <w:pPr>
-        <w:pStyle w:val="ListParagraph"/>
-        <w:numPr>
-          <w:ilvl w:val="0"/>
-          <w:numId w:val="9"/>
-        </w:numPr>
-      </w:pPr>
-      <w:r>
-        <w:t>Max Number of Grids = 500</w:t>
-      </w:r>
-    </w:p>
-    <w:p>
-      <w:pPr>
-        <w:pStyle w:val="ListParagraph"/>
-        <w:numPr>
-          <w:ilvl w:val="0"/>
-          <w:numId w:val="9"/>
-        </w:numPr>
-      </w:pPr>
-      <w:r>
-        <w:t>Domain Name = MA</w:t>
-      </w:r>
-    </w:p>
-    <w:p>
-      <w:pPr>
-        <w:pStyle w:val="ListParagraph"/>
-        <w:numPr>
-          <w:ilvl w:val="0"/>
-          <w:numId w:val="9"/>
-        </w:numPr>
-      </w:pPr>
-      <w:r>
-        <w:t>Beginning Year = 2005</w:t>
-      </w:r>
-    </w:p>
-    <w:p>
-      <w:pPr>
-        <w:pStyle w:val="ListParagraph"/>
-        <w:numPr>
-          <w:ilvl w:val="0"/>
-          <w:numId w:val="9"/>
-        </w:numPr>
-      </w:pPr>
-      <w:r>
-        <w:t>Ending Year = 2008</w:t>
-      </w:r>
-    </w:p>
-    <w:p>
-      <w:pPr>
-        <w:pStyle w:val="ListParagraph"/>
-        <w:numPr>
-          <w:ilvl w:val="0"/>
-          <w:numId w:val="9"/>
-        </w:numPr>
-      </w:pPr>
-      <w:r>
-        <w:t>Time steps per Year = 13</w:t>
-      </w:r>
-    </w:p>
-    <w:p>
-      <w:pPr>
-        <w:pStyle w:val="ListParagraph"/>
-        <w:numPr>
-          <w:ilvl w:val="0"/>
-          <w:numId w:val="9"/>
-        </w:numPr>
-      </w:pPr>
-      <w:r>
-        <w:t># Fishing can be USD, BMS, or, CAS</w:t>
-      </w:r>
-    </w:p>
-    <w:p>
-      <w:pPr>
-        <w:pStyle w:val="ListParagraph"/>
-        <w:numPr>
-          <w:ilvl w:val="0"/>
-          <w:numId w:val="9"/>
-        </w:numPr>
-      </w:pPr>
-      <w:r>
-        <w:t>Fishing = USD</w:t>
-      </w:r>
-    </w:p>
-    <w:p>
-      <w:pPr>
-        <w:pStyle w:val="Standard"/>
-        <w:numPr>
-          <w:ilvl w:val="0"/>
-          <w:numId w:val="8"/>
-        </w:numPr>
-      </w:pPr>
-      <w:r>
-        <w:rPr>
-          <w:rFonts w:ascii="Times New Roman" w:hAnsi="Times New Roman" w:cs="Times New Roman"/>
-        </w:rPr>
-        <w:t>$ .\SRC\ScallopPopDensity.exe Scallop.cfg</w:t>
-      </w:r>
-    </w:p>
-    <w:p>
-      <w:pPr>
-        <w:pStyle w:val="Standard"/>
-      </w:pPr>
+          <w:rFonts w:cs="Times New Roman"/>
+          <w:color w:val="2E74B5" w:themeColor="accent1" w:themeShade="BF"/>
+          <w:kern w:val="0"/>
+          <w:sz w:val="20"/>
+          <w:szCs w:val="20"/>
+          <w:lang w:bidi="ar-SA"/>
+        </w:rPr>
+        <w:t>in SimDN subdirectories.</w:t>
+      </w:r>
+      <w:r>
+        <w:rPr>
+          <w:rFonts w:cs="Times New Roman"/>
+          <w:color w:val="2E74B5" w:themeColor="accent1" w:themeShade="BF"/>
+          <w:kern w:val="0"/>
+          <w:sz w:val="20"/>
+          <w:szCs w:val="20"/>
+          <w:lang w:bidi="ar-SA"/>
+        </w:rPr>
+        <w:t xml:space="preserve">Determine if they are necessary and perhaps reduce the output to single file for each year and domain name, i.e. </w:t>
+      </w:r>
+      <w:r>
+        <w:rPr>
+          <w:rFonts w:cs="Times New Roman"/>
+          <w:i/>
+          <w:color w:val="2E74B5" w:themeColor="accent1" w:themeShade="BF"/>
+          <w:kern w:val="0"/>
+          <w:sz w:val="20"/>
+          <w:szCs w:val="20"/>
+          <w:lang w:bidi="ar-SA"/>
+        </w:rPr>
+        <w:t>“KriginingEstimates/KrigingEstimate</w:t>
+      </w:r>
+      <w:r>
+        <w:rPr>
+          <w:rFonts w:cs="Times New Roman"/>
+          <w:i/>
+          <w:color w:val="2E74B5" w:themeColor="accent1" w:themeShade="BF"/>
+          <w:kern w:val="0"/>
+          <w:sz w:val="20"/>
+          <w:szCs w:val="20"/>
+          <w:lang w:bidi="ar-SA"/>
+        </w:rPr>
+        <w:t>YYYYDN</w:t>
+      </w:r>
+      <w:r>
+        <w:rPr>
+          <w:rFonts w:cs="Times New Roman"/>
+          <w:i/>
+          <w:color w:val="2E74B5" w:themeColor="accent1" w:themeShade="BF"/>
+          <w:kern w:val="0"/>
+          <w:sz w:val="20"/>
+          <w:szCs w:val="20"/>
+          <w:lang w:bidi="ar-SA"/>
+        </w:rPr>
+        <w:t>.txt”.</w:t>
+      </w:r>
     </w:p>
     <w:p>
       <w:pPr>
@@ -2455,14 +1767,1382 @@
         <w:autoSpaceDE w:val="0"/>
         <w:adjustRightInd w:val="0"/>
         <w:textAlignment w:val="auto"/>
-      </w:pPr>
+        <w:rPr>
+          <w:rFonts w:cs="Times New Roman"/>
+          <w:color w:val="808080" w:themeColor="background1" w:themeShade="80"/>
+          <w:kern w:val="0"/>
+          <w:sz w:val="20"/>
+          <w:szCs w:val="20"/>
+          <w:lang w:bidi="ar-SA"/>
+        </w:rPr>
+      </w:pPr>
+    </w:p>
+    <w:p>
+      <w:pPr>
+        <w:suppressAutoHyphens w:val="0"/>
+        <w:autoSpaceDE w:val="0"/>
+        <w:adjustRightInd w:val="0"/>
+        <w:ind w:left="360"/>
+        <w:textAlignment w:val="auto"/>
+        <w:rPr>
+          <w:rFonts w:cs="Times New Roman"/>
+          <w:color w:val="808080" w:themeColor="background1" w:themeShade="80"/>
+          <w:kern w:val="0"/>
+          <w:sz w:val="20"/>
+          <w:szCs w:val="20"/>
+          <w:lang w:bidi="ar-SA"/>
+        </w:rPr>
+      </w:pPr>
+      <w:r>
+        <w:rPr>
+          <w:rFonts w:cs="Times New Roman"/>
+          <w:color w:val="808080" w:themeColor="background1" w:themeShade="80"/>
+          <w:kern w:val="0"/>
+          <w:sz w:val="20"/>
+          <w:szCs w:val="20"/>
+          <w:lang w:bidi="ar-SA"/>
+        </w:rPr>
+        <w:t>NOTE:  SetUpICS() is used to create InitialCondition.csv. This is no longer used for forecasting scallop growth.</w:t>
+      </w:r>
+    </w:p>
+    <w:p>
+      <w:pPr>
+        <w:pStyle w:val="Standard"/>
+        <w:ind w:left="360"/>
+        <w:rPr>
+          <w:rFonts w:ascii="Times New Roman" w:hAnsi="Times New Roman" w:cs="Times New Roman"/>
+          <w:color w:val="808080" w:themeColor="background1" w:themeShade="80"/>
+        </w:rPr>
+      </w:pPr>
+      <w:r>
+        <w:rPr>
+          <w:rFonts w:ascii="Times New Roman" w:hAnsi="Times New Roman" w:cs="Times New Roman"/>
+          <w:color w:val="808080" w:themeColor="background1" w:themeShade="80"/>
+        </w:rPr>
+        <w:t>&gt;&gt; SetUpICS(2000,’MA’)</w:t>
+      </w:r>
+    </w:p>
+    <w:p>
+      <w:pPr>
+        <w:pStyle w:val="Standard"/>
+        <w:ind w:left="360"/>
+        <w:rPr>
+          <w:rFonts w:ascii="Times New Roman" w:hAnsi="Times New Roman" w:cs="Times New Roman"/>
+          <w:color w:val="808080" w:themeColor="background1" w:themeShade="80"/>
+        </w:rPr>
+      </w:pPr>
+      <w:r>
+        <w:rPr>
+          <w:rFonts w:ascii="Times New Roman" w:hAnsi="Times New Roman" w:cs="Times New Roman"/>
+          <w:color w:val="808080" w:themeColor="background1" w:themeShade="80"/>
+        </w:rPr>
+        <w:t>&gt;&gt; SetUpICS(2000,’GB’)</w:t>
+      </w:r>
+    </w:p>
+    <w:p>
+      <w:pPr>
+        <w:pStyle w:val="Standard"/>
+        <w:numPr>
+          <w:ilvl w:val="0"/>
+          <w:numId w:val="2"/>
+        </w:numPr>
+        <w:ind w:left="360"/>
+        <w:rPr>
+          <w:rFonts w:ascii="Times New Roman" w:hAnsi="Times New Roman" w:cs="Times New Roman"/>
+        </w:rPr>
+      </w:pPr>
+      <w:r>
+        <w:rPr>
+          <w:rFonts w:ascii="Times New Roman" w:hAnsi="Times New Roman" w:cs="Times New Roman"/>
+        </w:rPr>
+        <w:t xml:space="preserve">$ cd </w:t>
+      </w:r>
+      <w:r>
+        <w:rPr>
+          <w:rFonts w:ascii="Times New Roman" w:hAnsi="Times New Roman" w:cs="Times New Roman"/>
+        </w:rPr>
+        <w:t>&lt;GeoSamsRoot&gt;</w:t>
+      </w:r>
+    </w:p>
+    <w:p>
+      <w:pPr>
+        <w:pStyle w:val="Standard"/>
+        <w:ind w:left="360"/>
+        <w:rPr>
+          <w:rFonts w:ascii="Times New Roman" w:hAnsi="Times New Roman" w:cs="Times New Roman"/>
+        </w:rPr>
+      </w:pPr>
+      <w:r>
+        <w:rPr>
+          <w:rFonts w:ascii="Times New Roman" w:hAnsi="Times New Roman" w:cs="Times New Roman"/>
+        </w:rPr>
+        <w:t xml:space="preserve"> </w:t>
+      </w:r>
+      <w:r>
+        <w:rPr>
+          <w:rFonts w:ascii="Times New Roman" w:hAnsi="Times New Roman" w:cs="Times New Roman"/>
+        </w:rPr>
+        <w:t>I</w:t>
+      </w:r>
+      <w:r>
+        <w:rPr>
+          <w:rFonts w:ascii="Times New Roman" w:hAnsi="Times New Roman" w:cs="Times New Roman"/>
+        </w:rPr>
+        <w:t xml:space="preserve">f necessary </w:t>
+      </w:r>
+      <w:r>
+        <w:rPr>
+          <w:rFonts w:ascii="Times New Roman" w:hAnsi="Times New Roman" w:cs="Times New Roman"/>
+        </w:rPr>
+        <w:t>edit UK.inp for interpolation / sampling parameters.</w:t>
+      </w:r>
+    </w:p>
+    <w:p>
+      <w:pPr>
+        <w:pStyle w:val="Standard"/>
+        <w:numPr>
+          <w:ilvl w:val="0"/>
+          <w:numId w:val="2"/>
+        </w:numPr>
+        <w:ind w:left="360"/>
+        <w:rPr>
+          <w:rFonts w:ascii="Times New Roman" w:hAnsi="Times New Roman" w:cs="Times New Roman"/>
+        </w:rPr>
+      </w:pPr>
+      <w:r>
+        <w:rPr>
+          <w:rFonts w:ascii="Times New Roman" w:hAnsi="Times New Roman" w:cs="Times New Roman"/>
+        </w:rPr>
+        <w:t>$ Python3</w:t>
+      </w:r>
+      <w:r>
+        <w:rPr>
+          <w:rFonts w:ascii="Times New Roman" w:hAnsi="Times New Roman" w:cs="Times New Roman"/>
+        </w:rPr>
+        <w:t>|python</w:t>
+      </w:r>
+      <w:r>
+        <w:rPr>
+          <w:rFonts w:ascii="Times New Roman" w:hAnsi="Times New Roman" w:cs="Times New Roman"/>
+        </w:rPr>
+        <w:t xml:space="preserve"> PythonScripts/EstimateRecruitFields.py</w:t>
+      </w:r>
+      <w:r>
+        <w:rPr>
+          <w:rFonts w:ascii="Times New Roman" w:hAnsi="Times New Roman" w:cs="Times New Roman"/>
+        </w:rPr>
+        <w:t xml:space="preserve"> </w:t>
+      </w:r>
+      <w:r>
+        <w:rPr>
+          <w:rFonts w:ascii="Times New Roman" w:hAnsi="Times New Roman" w:cs="Times New Roman"/>
+          <w:color w:val="538135" w:themeColor="accent6" w:themeShade="BF"/>
+        </w:rPr>
+        <w:t>StartYear EndYear</w:t>
+      </w:r>
+    </w:p>
+    <w:p>
+      <w:pPr>
+        <w:pStyle w:val="Standard"/>
+        <w:ind w:left="360"/>
+        <w:rPr>
+          <w:rFonts w:ascii="Times New Roman" w:hAnsi="Times New Roman" w:cs="Times New Roman"/>
+        </w:rPr>
+      </w:pPr>
+      <w:r>
+        <w:rPr>
+          <w:rFonts w:ascii="Times New Roman" w:hAnsi="Times New Roman" w:cs="Times New Roman"/>
+        </w:rPr>
+        <w:t>Reads in Data/RecruitsYYYY[MA | GB].csv</w:t>
+      </w:r>
+    </w:p>
+    <w:p>
+      <w:pPr>
+        <w:pStyle w:val="Standard"/>
+        <w:ind w:left="360"/>
+        <w:rPr>
+          <w:rFonts w:ascii="Times New Roman" w:hAnsi="Times New Roman" w:cs="Times New Roman"/>
+          <w:color w:val="538135" w:themeColor="accent6" w:themeShade="BF"/>
+        </w:rPr>
+      </w:pPr>
+      <w:r>
+        <w:rPr>
+          <w:rFonts w:ascii="Times New Roman" w:hAnsi="Times New Roman" w:cs="Times New Roman"/>
+        </w:rPr>
+        <w:t>This will generate data</w:t>
+      </w:r>
+      <w:r>
+        <w:rPr>
+          <w:rFonts w:ascii="Times New Roman" w:hAnsi="Times New Roman" w:cs="Times New Roman"/>
+        </w:rPr>
+        <w:t xml:space="preserve"> </w:t>
+      </w:r>
+      <w:r>
+        <w:rPr>
+          <w:rFonts w:ascii="Times New Roman" w:hAnsi="Times New Roman" w:cs="Times New Roman"/>
+        </w:rPr>
+        <w:t>for directory KrigingEstimates</w:t>
+      </w:r>
+      <w:r>
+        <w:rPr>
+          <w:rFonts w:ascii="Times New Roman" w:hAnsi="Times New Roman" w:cs="Times New Roman"/>
+        </w:rPr>
+        <w:t>/Sim[MA | GB]YYYY</w:t>
+      </w:r>
+      <w:r>
+        <w:rPr>
+          <w:rFonts w:ascii="Times New Roman" w:hAnsi="Times New Roman" w:cs="Times New Roman"/>
+        </w:rPr>
+        <w:t xml:space="preserve"> </w:t>
+      </w:r>
+      <w:r>
+        <w:rPr>
+          <w:rFonts w:ascii="Times New Roman" w:hAnsi="Times New Roman" w:cs="Times New Roman"/>
+          <w:color w:val="538135" w:themeColor="accent6" w:themeShade="BF"/>
+        </w:rPr>
+        <w:t>with files</w:t>
+      </w:r>
+      <w:r>
+        <w:rPr>
+          <w:rFonts w:ascii="Times New Roman" w:hAnsi="Times New Roman" w:cs="Times New Roman"/>
+          <w:color w:val="538135" w:themeColor="accent6" w:themeShade="BF"/>
+        </w:rPr>
+        <w:t xml:space="preserve"> for each year given on the command line: YYYY = StartYear to EndYear</w:t>
+      </w:r>
+    </w:p>
+    <w:p>
+      <w:pPr>
+        <w:pStyle w:val="Standard"/>
+        <w:numPr>
+          <w:ilvl w:val="0"/>
+          <w:numId w:val="10"/>
+        </w:numPr>
+        <w:spacing w:before="0"/>
+        <w:rPr>
+          <w:rFonts w:ascii="Times New Roman" w:hAnsi="Times New Roman" w:cs="Times New Roman"/>
+        </w:rPr>
+      </w:pPr>
+      <w:r>
+        <w:rPr>
+          <w:rFonts w:ascii="Times New Roman" w:hAnsi="Times New Roman" w:cs="Times New Roman"/>
+        </w:rPr>
+        <w:t>beta.txt</w:t>
+      </w:r>
+    </w:p>
+    <w:p>
+      <w:pPr>
+        <w:pStyle w:val="Standard"/>
+        <w:numPr>
+          <w:ilvl w:val="0"/>
+          <w:numId w:val="10"/>
+        </w:numPr>
+        <w:spacing w:before="0"/>
+        <w:rPr>
+          <w:rFonts w:ascii="Times New Roman" w:hAnsi="Times New Roman" w:cs="Times New Roman"/>
+        </w:rPr>
+      </w:pPr>
+      <w:r>
+        <w:rPr>
+          <w:rFonts w:ascii="Times New Roman" w:hAnsi="Times New Roman" w:cs="Times New Roman"/>
+        </w:rPr>
+        <w:t>CovBeta.csv</w:t>
+      </w:r>
+    </w:p>
+    <w:p>
+      <w:pPr>
+        <w:pStyle w:val="Standard"/>
+        <w:numPr>
+          <w:ilvl w:val="0"/>
+          <w:numId w:val="10"/>
+        </w:numPr>
+        <w:spacing w:before="0"/>
+        <w:rPr>
+          <w:rFonts w:ascii="Times New Roman" w:hAnsi="Times New Roman" w:cs="Times New Roman"/>
+        </w:rPr>
+      </w:pPr>
+      <w:r>
+        <w:rPr>
+          <w:rFonts w:ascii="Times New Roman" w:hAnsi="Times New Roman" w:cs="Times New Roman"/>
+        </w:rPr>
+        <w:t>DIntV.txt</w:t>
+      </w:r>
+    </w:p>
+    <w:p>
+      <w:pPr>
+        <w:pStyle w:val="Standard"/>
+        <w:numPr>
+          <w:ilvl w:val="0"/>
+          <w:numId w:val="10"/>
+        </w:numPr>
+        <w:spacing w:before="0"/>
+        <w:rPr>
+          <w:rFonts w:ascii="Times New Roman" w:hAnsi="Times New Roman" w:cs="Times New Roman"/>
+        </w:rPr>
+      </w:pPr>
+      <w:r>
+        <w:rPr>
+          <w:rFonts w:ascii="Times New Roman" w:hAnsi="Times New Roman" w:cs="Times New Roman"/>
+        </w:rPr>
+        <w:t>epsilon.txt</w:t>
+      </w:r>
+    </w:p>
+    <w:p>
+      <w:pPr>
+        <w:pStyle w:val="Standard"/>
+        <w:numPr>
+          <w:ilvl w:val="0"/>
+          <w:numId w:val="10"/>
+        </w:numPr>
+        <w:spacing w:before="0"/>
+        <w:rPr>
+          <w:rFonts w:ascii="Times New Roman" w:hAnsi="Times New Roman" w:cs="Times New Roman"/>
+        </w:rPr>
+      </w:pPr>
+      <w:r>
+        <w:rPr>
+          <w:rFonts w:ascii="Times New Roman" w:hAnsi="Times New Roman" w:cs="Times New Roman"/>
+        </w:rPr>
+        <w:t>GammaIntV.txt</w:t>
+      </w:r>
+    </w:p>
+    <w:p>
+      <w:pPr>
+        <w:pStyle w:val="Standard"/>
+        <w:numPr>
+          <w:ilvl w:val="0"/>
+          <w:numId w:val="10"/>
+        </w:numPr>
+        <w:spacing w:before="0"/>
+        <w:rPr>
+          <w:rFonts w:ascii="Times New Roman" w:hAnsi="Times New Roman" w:cs="Times New Roman"/>
+        </w:rPr>
+      </w:pPr>
+      <w:r>
+        <w:rPr>
+          <w:rFonts w:ascii="Times New Roman" w:hAnsi="Times New Roman" w:cs="Times New Roman"/>
+        </w:rPr>
+        <w:t>KrigingEstimate.txt</w:t>
+      </w:r>
+    </w:p>
+    <w:p>
+      <w:pPr>
+        <w:pStyle w:val="Standard"/>
+        <w:numPr>
+          <w:ilvl w:val="0"/>
+          <w:numId w:val="10"/>
+        </w:numPr>
+        <w:spacing w:before="0"/>
+        <w:rPr>
+          <w:rFonts w:ascii="Times New Roman" w:hAnsi="Times New Roman" w:cs="Times New Roman"/>
+        </w:rPr>
+      </w:pPr>
+      <w:r>
+        <w:rPr>
+          <w:rFonts w:ascii="Times New Roman" w:hAnsi="Times New Roman" w:cs="Times New Roman"/>
+        </w:rPr>
+        <w:t>KRIGpar.txt</w:t>
+      </w:r>
+    </w:p>
+    <w:p>
+      <w:pPr>
+        <w:pStyle w:val="Standard"/>
+        <w:numPr>
+          <w:ilvl w:val="0"/>
+          <w:numId w:val="10"/>
+        </w:numPr>
+        <w:spacing w:before="0"/>
+        <w:rPr>
+          <w:rFonts w:ascii="Times New Roman" w:hAnsi="Times New Roman" w:cs="Times New Roman"/>
+        </w:rPr>
+      </w:pPr>
+      <w:r>
+        <w:rPr>
+          <w:rFonts w:ascii="Times New Roman" w:hAnsi="Times New Roman" w:cs="Times New Roman"/>
+        </w:rPr>
+        <w:t>KrigSTD.txt</w:t>
+      </w:r>
+    </w:p>
+    <w:p>
+      <w:pPr>
+        <w:pStyle w:val="Standard"/>
+        <w:numPr>
+          <w:ilvl w:val="0"/>
+          <w:numId w:val="10"/>
+        </w:numPr>
+        <w:spacing w:before="0"/>
+        <w:rPr>
+          <w:rFonts w:ascii="Times New Roman" w:hAnsi="Times New Roman" w:cs="Times New Roman"/>
+        </w:rPr>
+      </w:pPr>
+      <w:r>
+        <w:rPr>
+          <w:rFonts w:ascii="Times New Roman" w:hAnsi="Times New Roman" w:cs="Times New Roman"/>
+        </w:rPr>
+        <w:t>NLSFpar.csv</w:t>
+      </w:r>
+    </w:p>
+    <w:p>
+      <w:pPr>
+        <w:pStyle w:val="Standard"/>
+        <w:numPr>
+          <w:ilvl w:val="0"/>
+          <w:numId w:val="10"/>
+        </w:numPr>
+        <w:spacing w:before="0"/>
+        <w:rPr>
+          <w:rFonts w:ascii="Times New Roman" w:hAnsi="Times New Roman" w:cs="Times New Roman"/>
+        </w:rPr>
+      </w:pPr>
+      <w:r>
+        <w:rPr>
+          <w:rFonts w:ascii="Times New Roman" w:hAnsi="Times New Roman" w:cs="Times New Roman"/>
+        </w:rPr>
+        <w:t>OLSresidual.txt</w:t>
+      </w:r>
+    </w:p>
+    <w:p>
+      <w:pPr>
+        <w:pStyle w:val="Standard"/>
+        <w:numPr>
+          <w:ilvl w:val="0"/>
+          <w:numId w:val="10"/>
+        </w:numPr>
+        <w:spacing w:before="0"/>
+        <w:rPr>
+          <w:rFonts w:ascii="Times New Roman" w:hAnsi="Times New Roman" w:cs="Times New Roman"/>
+        </w:rPr>
+      </w:pPr>
+      <w:r>
+        <w:rPr>
+          <w:rFonts w:ascii="Times New Roman" w:hAnsi="Times New Roman" w:cs="Times New Roman"/>
+        </w:rPr>
+        <w:t>RandomField1.txt</w:t>
+      </w:r>
+    </w:p>
+    <w:p>
+      <w:pPr>
+        <w:pStyle w:val="Standard"/>
+        <w:numPr>
+          <w:ilvl w:val="0"/>
+          <w:numId w:val="10"/>
+        </w:numPr>
+        <w:spacing w:before="0"/>
+        <w:rPr>
+          <w:rFonts w:ascii="Times New Roman" w:hAnsi="Times New Roman" w:cs="Times New Roman"/>
+        </w:rPr>
+      </w:pPr>
+      <w:r>
+        <w:rPr>
+          <w:rFonts w:ascii="Times New Roman" w:hAnsi="Times New Roman" w:cs="Times New Roman"/>
+        </w:rPr>
+        <w:t>RandomField2.txt</w:t>
+      </w:r>
+    </w:p>
+    <w:p>
+      <w:pPr>
+        <w:pStyle w:val="Standard"/>
+        <w:numPr>
+          <w:ilvl w:val="0"/>
+          <w:numId w:val="10"/>
+        </w:numPr>
+        <w:spacing w:before="0"/>
+        <w:rPr>
+          <w:rFonts w:ascii="Times New Roman" w:hAnsi="Times New Roman" w:cs="Times New Roman"/>
+        </w:rPr>
+      </w:pPr>
+      <w:r>
+        <w:rPr>
+          <w:rFonts w:ascii="Times New Roman" w:hAnsi="Times New Roman" w:cs="Times New Roman"/>
+        </w:rPr>
+        <w:t>RandomField3.txt</w:t>
+      </w:r>
+    </w:p>
+    <w:p>
+      <w:pPr>
+        <w:pStyle w:val="Standard"/>
+        <w:numPr>
+          <w:ilvl w:val="0"/>
+          <w:numId w:val="10"/>
+        </w:numPr>
+        <w:spacing w:before="0"/>
+        <w:rPr>
+          <w:rFonts w:ascii="Times New Roman" w:hAnsi="Times New Roman" w:cs="Times New Roman"/>
+        </w:rPr>
+      </w:pPr>
+      <w:r>
+        <w:rPr>
+          <w:rFonts w:ascii="Times New Roman" w:hAnsi="Times New Roman" w:cs="Times New Roman"/>
+        </w:rPr>
+        <w:t>RandomField4.txt</w:t>
+      </w:r>
+    </w:p>
+    <w:p>
+      <w:pPr>
+        <w:pStyle w:val="Standard"/>
+        <w:numPr>
+          <w:ilvl w:val="0"/>
+          <w:numId w:val="10"/>
+        </w:numPr>
+        <w:spacing w:before="0"/>
+        <w:rPr>
+          <w:rFonts w:ascii="Times New Roman" w:hAnsi="Times New Roman" w:cs="Times New Roman"/>
+        </w:rPr>
+      </w:pPr>
+      <w:r>
+        <w:rPr>
+          <w:rFonts w:ascii="Times New Roman" w:hAnsi="Times New Roman" w:cs="Times New Roman"/>
+        </w:rPr>
+        <w:t>RandomField5.txt</w:t>
+      </w:r>
+    </w:p>
+    <w:p>
+      <w:pPr>
+        <w:pStyle w:val="Standard"/>
+        <w:numPr>
+          <w:ilvl w:val="0"/>
+          <w:numId w:val="10"/>
+        </w:numPr>
+        <w:spacing w:before="0"/>
+        <w:rPr>
+          <w:rFonts w:ascii="Times New Roman" w:hAnsi="Times New Roman" w:cs="Times New Roman"/>
+        </w:rPr>
+      </w:pPr>
+      <w:r>
+        <w:rPr>
+          <w:rFonts w:ascii="Times New Roman" w:hAnsi="Times New Roman" w:cs="Times New Roman"/>
+        </w:rPr>
+        <w:t>RandomField6.txt</w:t>
+      </w:r>
+    </w:p>
+    <w:p>
+      <w:pPr>
+        <w:pStyle w:val="Standard"/>
+        <w:numPr>
+          <w:ilvl w:val="0"/>
+          <w:numId w:val="10"/>
+        </w:numPr>
+        <w:spacing w:before="0"/>
+        <w:rPr>
+          <w:rFonts w:ascii="Times New Roman" w:hAnsi="Times New Roman" w:cs="Times New Roman"/>
+        </w:rPr>
+      </w:pPr>
+      <w:r>
+        <w:rPr>
+          <w:rFonts w:ascii="Times New Roman" w:hAnsi="Times New Roman" w:cs="Times New Roman"/>
+        </w:rPr>
+        <w:t>RandomField7.txt</w:t>
+      </w:r>
+    </w:p>
+    <w:p>
+      <w:pPr>
+        <w:pStyle w:val="Standard"/>
+        <w:numPr>
+          <w:ilvl w:val="0"/>
+          <w:numId w:val="10"/>
+        </w:numPr>
+        <w:spacing w:before="0"/>
+        <w:rPr>
+          <w:rFonts w:ascii="Times New Roman" w:hAnsi="Times New Roman" w:cs="Times New Roman"/>
+        </w:rPr>
+      </w:pPr>
+      <w:r>
+        <w:rPr>
+          <w:rFonts w:ascii="Times New Roman" w:hAnsi="Times New Roman" w:cs="Times New Roman"/>
+        </w:rPr>
+        <w:t>RandomField8.txt</w:t>
+      </w:r>
+    </w:p>
+    <w:p>
+      <w:pPr>
+        <w:pStyle w:val="Standard"/>
+        <w:numPr>
+          <w:ilvl w:val="0"/>
+          <w:numId w:val="10"/>
+        </w:numPr>
+        <w:spacing w:before="0"/>
+        <w:rPr>
+          <w:rFonts w:ascii="Times New Roman" w:hAnsi="Times New Roman" w:cs="Times New Roman"/>
+        </w:rPr>
+      </w:pPr>
+      <w:r>
+        <w:rPr>
+          <w:rFonts w:ascii="Times New Roman" w:hAnsi="Times New Roman" w:cs="Times New Roman"/>
+        </w:rPr>
+        <w:t>RandomField9.txt</w:t>
+      </w:r>
+    </w:p>
+    <w:p>
+      <w:pPr>
+        <w:pStyle w:val="Standard"/>
+        <w:numPr>
+          <w:ilvl w:val="0"/>
+          <w:numId w:val="10"/>
+        </w:numPr>
+        <w:spacing w:before="0"/>
+        <w:rPr>
+          <w:rFonts w:ascii="Times New Roman" w:hAnsi="Times New Roman" w:cs="Times New Roman"/>
+        </w:rPr>
+      </w:pPr>
+      <w:r>
+        <w:rPr>
+          <w:rFonts w:ascii="Times New Roman" w:hAnsi="Times New Roman" w:cs="Times New Roman"/>
+        </w:rPr>
+        <w:t>RandomField10.txt</w:t>
+      </w:r>
+    </w:p>
+    <w:p>
+      <w:pPr>
+        <w:pStyle w:val="Standard"/>
+        <w:numPr>
+          <w:ilvl w:val="0"/>
+          <w:numId w:val="10"/>
+        </w:numPr>
+        <w:spacing w:before="0"/>
+        <w:rPr>
+          <w:rFonts w:ascii="Times New Roman" w:hAnsi="Times New Roman" w:cs="Times New Roman"/>
+        </w:rPr>
+      </w:pPr>
+      <w:r>
+        <w:rPr>
+          <w:rFonts w:ascii="Times New Roman" w:hAnsi="Times New Roman" w:cs="Times New Roman"/>
+        </w:rPr>
+        <w:t>residuals.csv</w:t>
+      </w:r>
+    </w:p>
+    <w:p>
+      <w:pPr>
+        <w:pStyle w:val="Standard"/>
+        <w:numPr>
+          <w:ilvl w:val="0"/>
+          <w:numId w:val="10"/>
+        </w:numPr>
+        <w:spacing w:before="0"/>
+        <w:rPr>
+          <w:rFonts w:ascii="Times New Roman" w:hAnsi="Times New Roman" w:cs="Times New Roman"/>
+        </w:rPr>
+      </w:pPr>
+      <w:r>
+        <w:rPr>
+          <w:rFonts w:ascii="Times New Roman" w:hAnsi="Times New Roman" w:cs="Times New Roman"/>
+        </w:rPr>
+        <w:t>SIntV.txt</w:t>
+      </w:r>
+    </w:p>
+    <w:p>
+      <w:pPr>
+        <w:pStyle w:val="Standard"/>
+        <w:numPr>
+          <w:ilvl w:val="0"/>
+          <w:numId w:val="10"/>
+        </w:numPr>
+        <w:spacing w:before="0"/>
+        <w:rPr>
+          <w:rFonts w:ascii="Times New Roman" w:hAnsi="Times New Roman" w:cs="Times New Roman"/>
+        </w:rPr>
+      </w:pPr>
+      <w:r>
+        <w:rPr>
+          <w:rFonts w:ascii="Times New Roman" w:hAnsi="Times New Roman" w:cs="Times New Roman"/>
+        </w:rPr>
+        <w:t>SpatialFunctions.csv</w:t>
+      </w:r>
+    </w:p>
+    <w:p>
+      <w:pPr>
+        <w:pStyle w:val="Standard"/>
+        <w:numPr>
+          <w:ilvl w:val="0"/>
+          <w:numId w:val="10"/>
+        </w:numPr>
+        <w:spacing w:before="0"/>
+        <w:rPr>
+          <w:rFonts w:ascii="Times New Roman" w:hAnsi="Times New Roman" w:cs="Times New Roman"/>
+        </w:rPr>
+      </w:pPr>
+      <w:r>
+        <w:rPr>
+          <w:rFonts w:ascii="Times New Roman" w:hAnsi="Times New Roman" w:cs="Times New Roman"/>
+        </w:rPr>
+        <w:lastRenderedPageBreak/>
+        <w:t>SpatialTrend.txt</w:t>
+      </w:r>
+    </w:p>
+    <w:p>
+      <w:pPr>
+        <w:pStyle w:val="Standard"/>
+        <w:numPr>
+          <w:ilvl w:val="0"/>
+          <w:numId w:val="2"/>
+        </w:numPr>
+        <w:ind w:left="360"/>
+        <w:rPr>
+          <w:rFonts w:ascii="Times New Roman" w:hAnsi="Times New Roman" w:cs="Times New Roman"/>
+        </w:rPr>
+      </w:pPr>
+      <w:r>
+        <w:rPr>
+          <w:rFonts w:ascii="Times New Roman" w:hAnsi="Times New Roman" w:cs="Times New Roman"/>
+        </w:rPr>
+        <w:t>$ Python3</w:t>
+      </w:r>
+      <w:r>
+        <w:rPr>
+          <w:rFonts w:ascii="Times New Roman" w:hAnsi="Times New Roman" w:cs="Times New Roman"/>
+        </w:rPr>
+        <w:t>|python</w:t>
+      </w:r>
+      <w:r>
+        <w:rPr>
+          <w:rFonts w:ascii="Times New Roman" w:hAnsi="Times New Roman" w:cs="Times New Roman"/>
+        </w:rPr>
+        <w:t xml:space="preserve"> PythonScripts/EstimateRecruitFieldsClim</w:t>
+      </w:r>
+      <w:r>
+        <w:rPr>
+          <w:rFonts w:ascii="Times New Roman" w:hAnsi="Times New Roman" w:cs="Times New Roman"/>
+        </w:rPr>
+        <w:t>.py</w:t>
+      </w:r>
+      <w:r>
+        <w:rPr>
+          <w:rFonts w:ascii="Times New Roman" w:hAnsi="Times New Roman" w:cs="Times New Roman"/>
+        </w:rPr>
+        <w:t xml:space="preserve"> </w:t>
+      </w:r>
+      <w:r>
+        <w:rPr>
+          <w:rFonts w:ascii="Times New Roman" w:hAnsi="Times New Roman" w:cs="Times New Roman"/>
+          <w:color w:val="FF0000"/>
+        </w:rPr>
+        <w:t>DEPRECATED</w:t>
+      </w:r>
+    </w:p>
+    <w:p>
+      <w:pPr>
+        <w:pStyle w:val="Standard"/>
+        <w:ind w:left="360"/>
+        <w:rPr>
+          <w:rFonts w:ascii="Times New Roman" w:hAnsi="Times New Roman" w:cs="Times New Roman"/>
+        </w:rPr>
+      </w:pPr>
+      <w:r>
+        <w:rPr>
+          <w:rFonts w:ascii="Times New Roman" w:hAnsi="Times New Roman" w:cs="Times New Roman"/>
+        </w:rPr>
+        <w:t>Reads in Data/</w:t>
+      </w:r>
+      <w:r>
+        <w:t xml:space="preserve"> </w:t>
+      </w:r>
+      <w:r>
+        <w:rPr>
+          <w:rFonts w:ascii="Times New Roman" w:hAnsi="Times New Roman" w:cs="Times New Roman"/>
+        </w:rPr>
+        <w:t>Recruits</w:t>
+      </w:r>
+      <w:r>
+        <w:rPr>
+          <w:rFonts w:ascii="Times New Roman" w:hAnsi="Times New Roman" w:cs="Times New Roman"/>
+        </w:rPr>
+        <w:t>[MA | GB]Lump1NM.csv</w:t>
+      </w:r>
+    </w:p>
+    <w:p>
+      <w:pPr>
+        <w:pStyle w:val="Standard"/>
+        <w:ind w:left="360"/>
+        <w:rPr>
+          <w:rFonts w:ascii="Times New Roman" w:hAnsi="Times New Roman" w:cs="Times New Roman"/>
+        </w:rPr>
+      </w:pPr>
+      <w:r>
+        <w:rPr>
+          <w:rFonts w:ascii="Times New Roman" w:hAnsi="Times New Roman" w:cs="Times New Roman"/>
+        </w:rPr>
+        <w:t>This will generate data</w:t>
+      </w:r>
+      <w:r>
+        <w:rPr>
+          <w:rFonts w:ascii="Times New Roman" w:hAnsi="Times New Roman" w:cs="Times New Roman"/>
+        </w:rPr>
+        <w:t xml:space="preserve"> </w:t>
+      </w:r>
+      <w:r>
+        <w:rPr>
+          <w:rFonts w:ascii="Times New Roman" w:hAnsi="Times New Roman" w:cs="Times New Roman"/>
+        </w:rPr>
+        <w:t>for directory KrigingEstimates/Sim[MA|GB]Clim</w:t>
+      </w:r>
+      <w:r>
+        <w:rPr>
+          <w:rFonts w:ascii="Times New Roman" w:hAnsi="Times New Roman" w:cs="Times New Roman"/>
+        </w:rPr>
+        <w:t xml:space="preserve"> with files</w:t>
+      </w:r>
+    </w:p>
+    <w:p>
+      <w:pPr>
+        <w:pStyle w:val="Standard"/>
+        <w:numPr>
+          <w:ilvl w:val="0"/>
+          <w:numId w:val="10"/>
+        </w:numPr>
+        <w:spacing w:before="0"/>
+        <w:rPr>
+          <w:rFonts w:ascii="Times New Roman" w:hAnsi="Times New Roman" w:cs="Times New Roman"/>
+        </w:rPr>
+      </w:pPr>
+      <w:r>
+        <w:rPr>
+          <w:rFonts w:ascii="Times New Roman" w:hAnsi="Times New Roman" w:cs="Times New Roman"/>
+        </w:rPr>
+        <w:t>beta.txt</w:t>
+      </w:r>
+    </w:p>
+    <w:p>
+      <w:pPr>
+        <w:pStyle w:val="Standard"/>
+        <w:numPr>
+          <w:ilvl w:val="0"/>
+          <w:numId w:val="10"/>
+        </w:numPr>
+        <w:spacing w:before="0"/>
+        <w:rPr>
+          <w:rFonts w:ascii="Times New Roman" w:hAnsi="Times New Roman" w:cs="Times New Roman"/>
+        </w:rPr>
+      </w:pPr>
+      <w:r>
+        <w:rPr>
+          <w:rFonts w:ascii="Times New Roman" w:hAnsi="Times New Roman" w:cs="Times New Roman"/>
+        </w:rPr>
+        <w:t>CovBeta.csv</w:t>
+      </w:r>
+    </w:p>
+    <w:p>
+      <w:pPr>
+        <w:pStyle w:val="Standard"/>
+        <w:numPr>
+          <w:ilvl w:val="0"/>
+          <w:numId w:val="10"/>
+        </w:numPr>
+        <w:spacing w:before="0"/>
+        <w:rPr>
+          <w:rFonts w:ascii="Times New Roman" w:hAnsi="Times New Roman" w:cs="Times New Roman"/>
+        </w:rPr>
+      </w:pPr>
+      <w:r>
+        <w:rPr>
+          <w:rFonts w:ascii="Times New Roman" w:hAnsi="Times New Roman" w:cs="Times New Roman"/>
+        </w:rPr>
+        <w:t>DIntV.txt</w:t>
+      </w:r>
+    </w:p>
+    <w:p>
+      <w:pPr>
+        <w:pStyle w:val="Standard"/>
+        <w:numPr>
+          <w:ilvl w:val="0"/>
+          <w:numId w:val="10"/>
+        </w:numPr>
+        <w:spacing w:before="0"/>
+        <w:rPr>
+          <w:rFonts w:ascii="Times New Roman" w:hAnsi="Times New Roman" w:cs="Times New Roman"/>
+        </w:rPr>
+      </w:pPr>
+      <w:r>
+        <w:rPr>
+          <w:rFonts w:ascii="Times New Roman" w:hAnsi="Times New Roman" w:cs="Times New Roman"/>
+        </w:rPr>
+        <w:t>epsilon.txt</w:t>
+      </w:r>
+    </w:p>
+    <w:p>
+      <w:pPr>
+        <w:pStyle w:val="Standard"/>
+        <w:numPr>
+          <w:ilvl w:val="0"/>
+          <w:numId w:val="10"/>
+        </w:numPr>
+        <w:spacing w:before="0"/>
+        <w:rPr>
+          <w:rFonts w:ascii="Times New Roman" w:hAnsi="Times New Roman" w:cs="Times New Roman"/>
+        </w:rPr>
+      </w:pPr>
+      <w:r>
+        <w:rPr>
+          <w:rFonts w:ascii="Times New Roman" w:hAnsi="Times New Roman" w:cs="Times New Roman"/>
+        </w:rPr>
+        <w:t>GammaIntV.txt</w:t>
+      </w:r>
+    </w:p>
+    <w:p>
+      <w:pPr>
+        <w:pStyle w:val="Standard"/>
+        <w:numPr>
+          <w:ilvl w:val="0"/>
+          <w:numId w:val="10"/>
+        </w:numPr>
+        <w:spacing w:before="0"/>
+        <w:rPr>
+          <w:rFonts w:ascii="Times New Roman" w:hAnsi="Times New Roman" w:cs="Times New Roman"/>
+        </w:rPr>
+      </w:pPr>
+      <w:r>
+        <w:rPr>
+          <w:rFonts w:ascii="Times New Roman" w:hAnsi="Times New Roman" w:cs="Times New Roman"/>
+        </w:rPr>
+        <w:t>KrigingEstimate.txt</w:t>
+      </w:r>
+    </w:p>
+    <w:p>
+      <w:pPr>
+        <w:pStyle w:val="Standard"/>
+        <w:numPr>
+          <w:ilvl w:val="0"/>
+          <w:numId w:val="10"/>
+        </w:numPr>
+        <w:spacing w:before="0"/>
+        <w:rPr>
+          <w:rFonts w:ascii="Times New Roman" w:hAnsi="Times New Roman" w:cs="Times New Roman"/>
+        </w:rPr>
+      </w:pPr>
+      <w:r>
+        <w:rPr>
+          <w:rFonts w:ascii="Times New Roman" w:hAnsi="Times New Roman" w:cs="Times New Roman"/>
+        </w:rPr>
+        <w:t>KRIGpar.txt</w:t>
+      </w:r>
+    </w:p>
+    <w:p>
+      <w:pPr>
+        <w:pStyle w:val="Standard"/>
+        <w:numPr>
+          <w:ilvl w:val="0"/>
+          <w:numId w:val="10"/>
+        </w:numPr>
+        <w:spacing w:before="0"/>
+        <w:rPr>
+          <w:rFonts w:ascii="Times New Roman" w:hAnsi="Times New Roman" w:cs="Times New Roman"/>
+        </w:rPr>
+      </w:pPr>
+      <w:r>
+        <w:rPr>
+          <w:rFonts w:ascii="Times New Roman" w:hAnsi="Times New Roman" w:cs="Times New Roman"/>
+        </w:rPr>
+        <w:t>NLSFpar.csv</w:t>
+      </w:r>
+    </w:p>
+    <w:p>
+      <w:pPr>
+        <w:pStyle w:val="Standard"/>
+        <w:numPr>
+          <w:ilvl w:val="0"/>
+          <w:numId w:val="10"/>
+        </w:numPr>
+        <w:spacing w:before="0"/>
+        <w:rPr>
+          <w:rFonts w:ascii="Times New Roman" w:hAnsi="Times New Roman" w:cs="Times New Roman"/>
+        </w:rPr>
+      </w:pPr>
+      <w:r>
+        <w:rPr>
+          <w:rFonts w:ascii="Times New Roman" w:hAnsi="Times New Roman" w:cs="Times New Roman"/>
+        </w:rPr>
+        <w:t>OLSresidual.txt</w:t>
+      </w:r>
+    </w:p>
+    <w:p>
+      <w:pPr>
+        <w:pStyle w:val="Standard"/>
+        <w:numPr>
+          <w:ilvl w:val="0"/>
+          <w:numId w:val="10"/>
+        </w:numPr>
+        <w:spacing w:before="0"/>
+        <w:rPr>
+          <w:rFonts w:ascii="Times New Roman" w:hAnsi="Times New Roman" w:cs="Times New Roman"/>
+        </w:rPr>
+      </w:pPr>
+      <w:r>
+        <w:rPr>
+          <w:rFonts w:ascii="Times New Roman" w:hAnsi="Times New Roman" w:cs="Times New Roman"/>
+        </w:rPr>
+        <w:t>residuals.csv</w:t>
+      </w:r>
+    </w:p>
+    <w:p>
+      <w:pPr>
+        <w:pStyle w:val="Standard"/>
+        <w:numPr>
+          <w:ilvl w:val="0"/>
+          <w:numId w:val="10"/>
+        </w:numPr>
+        <w:spacing w:before="0"/>
+        <w:rPr>
+          <w:rFonts w:ascii="Times New Roman" w:hAnsi="Times New Roman" w:cs="Times New Roman"/>
+        </w:rPr>
+      </w:pPr>
+      <w:r>
+        <w:rPr>
+          <w:rFonts w:ascii="Times New Roman" w:hAnsi="Times New Roman" w:cs="Times New Roman"/>
+        </w:rPr>
+        <w:t>SIntV.txt</w:t>
+      </w:r>
+    </w:p>
+    <w:p>
+      <w:pPr>
+        <w:pStyle w:val="Standard"/>
+        <w:numPr>
+          <w:ilvl w:val="0"/>
+          <w:numId w:val="10"/>
+        </w:numPr>
+        <w:spacing w:before="0"/>
+        <w:rPr>
+          <w:rFonts w:ascii="Times New Roman" w:hAnsi="Times New Roman" w:cs="Times New Roman"/>
+        </w:rPr>
+      </w:pPr>
+      <w:r>
+        <w:rPr>
+          <w:rFonts w:ascii="Times New Roman" w:hAnsi="Times New Roman" w:cs="Times New Roman"/>
+        </w:rPr>
+        <w:t>SpatialFunctions.csv</w:t>
+      </w:r>
+    </w:p>
+    <w:p>
+      <w:pPr>
+        <w:pStyle w:val="Standard"/>
+        <w:numPr>
+          <w:ilvl w:val="0"/>
+          <w:numId w:val="10"/>
+        </w:numPr>
+        <w:spacing w:before="0"/>
+        <w:rPr>
+          <w:rFonts w:ascii="Times New Roman" w:hAnsi="Times New Roman" w:cs="Times New Roman"/>
+        </w:rPr>
+      </w:pPr>
+      <w:r>
+        <w:rPr>
+          <w:rFonts w:ascii="Times New Roman" w:hAnsi="Times New Roman" w:cs="Times New Roman"/>
+        </w:rPr>
+        <w:t>SpatialTrend.txt</w:t>
+      </w:r>
+    </w:p>
+    <w:p>
+      <w:pPr>
+        <w:pStyle w:val="Standard"/>
+        <w:numPr>
+          <w:ilvl w:val="0"/>
+          <w:numId w:val="2"/>
+        </w:numPr>
+        <w:ind w:left="360"/>
+        <w:rPr>
+          <w:rFonts w:ascii="Times New Roman" w:hAnsi="Times New Roman" w:cs="Times New Roman"/>
+        </w:rPr>
+      </w:pPr>
+      <w:r>
+        <w:rPr>
+          <w:rFonts w:ascii="Times New Roman" w:hAnsi="Times New Roman" w:cs="Times New Roman"/>
+        </w:rPr>
+        <w:t>To run scallop population / dynamics software</w:t>
+      </w:r>
+      <w:r>
+        <w:rPr>
+          <w:rFonts w:ascii="Times New Roman" w:hAnsi="Times New Roman" w:cs="Times New Roman"/>
+        </w:rPr>
+        <w:t>, s</w:t>
+      </w:r>
+      <w:r>
+        <w:rPr>
+          <w:rFonts w:ascii="Times New Roman" w:hAnsi="Times New Roman" w:cs="Times New Roman"/>
+        </w:rPr>
+        <w:t>hould still be in &lt;GeoSamsRoot&gt;</w:t>
+      </w:r>
+    </w:p>
+    <w:p>
+      <w:pPr>
+        <w:pStyle w:val="Standard"/>
+        <w:numPr>
+          <w:ilvl w:val="0"/>
+          <w:numId w:val="8"/>
+        </w:numPr>
+        <w:rPr>
+          <w:rFonts w:ascii="Times New Roman" w:hAnsi="Times New Roman" w:cs="Times New Roman"/>
+        </w:rPr>
+      </w:pPr>
+      <w:r>
+        <w:rPr>
+          <w:rFonts w:ascii="Times New Roman" w:hAnsi="Times New Roman" w:cs="Times New Roman"/>
+        </w:rPr>
+        <w:t>Edit Configuration/Scallop.cfg for desired output</w:t>
+      </w:r>
+    </w:p>
+    <w:p>
+      <w:pPr>
+        <w:pStyle w:val="ListParagraph"/>
+        <w:numPr>
+          <w:ilvl w:val="0"/>
+          <w:numId w:val="9"/>
+        </w:numPr>
+      </w:pPr>
+      <w:r>
+        <w:t># set largest expected number of grids</w:t>
+      </w:r>
+    </w:p>
+    <w:p>
+      <w:pPr>
+        <w:pStyle w:val="ListParagraph"/>
+        <w:numPr>
+          <w:ilvl w:val="0"/>
+          <w:numId w:val="9"/>
+        </w:numPr>
+      </w:pPr>
+      <w:r>
+        <w:t>Max Number of Grids = 500</w:t>
+      </w:r>
+    </w:p>
+    <w:p>
+      <w:pPr>
+        <w:pStyle w:val="ListParagraph"/>
+        <w:numPr>
+          <w:ilvl w:val="0"/>
+          <w:numId w:val="9"/>
+        </w:numPr>
+      </w:pPr>
+      <w:r>
+        <w:t>Domain Name = MA</w:t>
+      </w:r>
+    </w:p>
+    <w:p>
+      <w:pPr>
+        <w:pStyle w:val="ListParagraph"/>
+        <w:numPr>
+          <w:ilvl w:val="0"/>
+          <w:numId w:val="9"/>
+        </w:numPr>
+      </w:pPr>
+      <w:r>
+        <w:t>Beginning Year = 2005</w:t>
+      </w:r>
+    </w:p>
+    <w:p>
+      <w:pPr>
+        <w:pStyle w:val="ListParagraph"/>
+        <w:numPr>
+          <w:ilvl w:val="0"/>
+          <w:numId w:val="9"/>
+        </w:numPr>
+      </w:pPr>
+      <w:r>
+        <w:t>Ending Year = 2008</w:t>
+      </w:r>
+    </w:p>
+    <w:p>
+      <w:pPr>
+        <w:pStyle w:val="ListParagraph"/>
+        <w:numPr>
+          <w:ilvl w:val="0"/>
+          <w:numId w:val="9"/>
+        </w:numPr>
+      </w:pPr>
+      <w:r>
+        <w:t>Time steps per Year = 13</w:t>
+      </w:r>
+    </w:p>
+    <w:p>
+      <w:pPr>
+        <w:pStyle w:val="ListParagraph"/>
+        <w:numPr>
+          <w:ilvl w:val="0"/>
+          <w:numId w:val="9"/>
+        </w:numPr>
+      </w:pPr>
+      <w:r>
+        <w:t># Fishing can be USD, BMS, or, CAS</w:t>
+      </w:r>
+    </w:p>
+    <w:p>
+      <w:pPr>
+        <w:pStyle w:val="ListParagraph"/>
+        <w:numPr>
+          <w:ilvl w:val="0"/>
+          <w:numId w:val="9"/>
+        </w:numPr>
+      </w:pPr>
+      <w:r>
+        <w:t>Fishing = USD</w:t>
+      </w:r>
+    </w:p>
+    <w:p>
+      <w:pPr>
+        <w:pStyle w:val="Standard"/>
+        <w:numPr>
+          <w:ilvl w:val="0"/>
+          <w:numId w:val="8"/>
+        </w:numPr>
+      </w:pPr>
+      <w:r>
+        <w:rPr>
+          <w:rFonts w:ascii="Times New Roman" w:hAnsi="Times New Roman" w:cs="Times New Roman"/>
+        </w:rPr>
+        <w:t>$ .\SRC\ScallopPopDensity.exe Scallop.cfg</w:t>
+      </w:r>
+    </w:p>
+    <w:p>
+      <w:pPr>
+        <w:pStyle w:val="Standard"/>
+      </w:pPr>
+    </w:p>
+    <w:p>
+      <w:pPr>
+        <w:suppressAutoHyphens w:val="0"/>
+        <w:autoSpaceDE w:val="0"/>
+        <w:adjustRightInd w:val="0"/>
+        <w:textAlignment w:val="auto"/>
+      </w:pPr>
+    </w:p>
+    <w:p>
+      <w:pPr>
+        <w:pStyle w:val="Standard"/>
+        <w:numPr>
+          <w:ilvl w:val="0"/>
+          <w:numId w:val="2"/>
+        </w:numPr>
+        <w:rPr>
+          <w:rFonts w:ascii="Times New Roman" w:hAnsi="Times New Roman" w:cs="Times New Roman"/>
+          <w:color w:val="538135" w:themeColor="accent6" w:themeShade="BF"/>
+        </w:rPr>
+      </w:pPr>
+      <w:r>
+        <w:rPr>
+          <w:rFonts w:ascii="Times New Roman" w:hAnsi="Times New Roman" w:cs="Times New Roman"/>
+          <w:color w:val="538135" w:themeColor="accent6" w:themeShade="BF"/>
+        </w:rPr>
+        <w:t xml:space="preserve">  PlotLatLonData</w:t>
+      </w:r>
+      <w:r>
+        <w:rPr>
+          <w:rFonts w:ascii="Times New Roman" w:hAnsi="Times New Roman" w:cs="Times New Roman"/>
+          <w:color w:val="538135" w:themeColor="accent6" w:themeShade="BF"/>
+        </w:rPr>
+        <w:t>(file name)</w:t>
+      </w:r>
     </w:p>
     <w:p>
       <w:pPr>
         <w:pStyle w:val="Standard"/>
         <w:ind w:left="720"/>
         <w:rPr>
-          <w:rFonts w:ascii="Times New Roman" w:hAnsi="Times New Roman" w:cs="Times New Roman"/>
+          <w:rFonts w:cs="Times New Roman"/>
+          <w:color w:val="538135" w:themeColor="accent6" w:themeShade="BF"/>
+          <w:kern w:val="0"/>
+          <w:sz w:val="20"/>
+          <w:szCs w:val="20"/>
+          <w:lang w:bidi="ar-SA"/>
+        </w:rPr>
+      </w:pPr>
+      <w:r>
+        <w:rPr>
+          <w:rFonts w:cs="Times New Roman"/>
+          <w:b/>
+          <w:color w:val="538135" w:themeColor="accent6" w:themeShade="BF"/>
+          <w:kern w:val="0"/>
+          <w:sz w:val="20"/>
+          <w:szCs w:val="20"/>
+          <w:lang w:bidi="ar-SA"/>
+        </w:rPr>
+        <w:t>PlotLatLonData</w:t>
+      </w:r>
+      <w:r>
+        <w:rPr>
+          <w:rFonts w:cs="Times New Roman"/>
+          <w:b/>
+          <w:color w:val="538135" w:themeColor="accent6" w:themeShade="BF"/>
+          <w:kern w:val="0"/>
+          <w:sz w:val="20"/>
+          <w:szCs w:val="20"/>
+          <w:lang w:bidi="ar-SA"/>
+        </w:rPr>
+        <w:t>.m</w:t>
+      </w:r>
+      <w:r>
+        <w:rPr>
+          <w:rFonts w:cs="Times New Roman"/>
+          <w:b/>
+          <w:color w:val="538135" w:themeColor="accent6" w:themeShade="BF"/>
+          <w:kern w:val="0"/>
+          <w:sz w:val="20"/>
+          <w:szCs w:val="20"/>
+          <w:lang w:bidi="ar-SA"/>
+        </w:rPr>
+        <w:t xml:space="preserve">: </w:t>
+      </w:r>
+      <w:r>
+        <w:rPr>
+          <w:rFonts w:cs="Times New Roman"/>
+          <w:color w:val="538135" w:themeColor="accent6" w:themeShade="BF"/>
+          <w:kern w:val="0"/>
+          <w:sz w:val="20"/>
+          <w:szCs w:val="20"/>
+          <w:lang w:bidi="ar-SA"/>
+        </w:rPr>
+        <w:t>Used to create a geoscatter plot</w:t>
+      </w:r>
+      <w:r>
+        <w:rPr>
+          <w:rFonts w:cs="Times New Roman"/>
+          <w:color w:val="538135" w:themeColor="accent6" w:themeShade="BF"/>
+          <w:kern w:val="0"/>
+          <w:sz w:val="20"/>
+          <w:szCs w:val="20"/>
+          <w:lang w:bidi="ar-SA"/>
+        </w:rPr>
+        <w:t xml:space="preserve"> of the data in file name.  </w:t>
+      </w:r>
+      <w:r>
+        <w:rPr>
+          <w:rFonts w:cs="Times New Roman"/>
+          <w:color w:val="538135" w:themeColor="accent6" w:themeShade="BF"/>
+          <w:kern w:val="0"/>
+          <w:sz w:val="20"/>
+          <w:szCs w:val="20"/>
+          <w:lang w:bidi="ar-SA"/>
+        </w:rPr>
+        <w:t xml:space="preserve">Assumes that data is arranged as </w:t>
+      </w:r>
+    </w:p>
+    <w:p>
+      <w:pPr>
+        <w:pStyle w:val="Standard"/>
+        <w:ind w:left="720"/>
+        <w:rPr>
+          <w:rFonts w:cs="Times New Roman"/>
+          <w:color w:val="538135" w:themeColor="accent6" w:themeShade="BF"/>
+          <w:kern w:val="0"/>
+          <w:sz w:val="20"/>
+          <w:szCs w:val="20"/>
+          <w:lang w:bidi="ar-SA"/>
+        </w:rPr>
+      </w:pPr>
+      <w:r>
+        <w:rPr>
+          <w:rFonts w:cs="Times New Roman"/>
+          <w:color w:val="538135" w:themeColor="accent6" w:themeShade="BF"/>
+          <w:kern w:val="0"/>
+          <w:sz w:val="20"/>
+          <w:szCs w:val="20"/>
+          <w:lang w:bidi="ar-SA"/>
+        </w:rPr>
+        <w:t>grid location, &lt;--- grid parameter ---&gt;</w:t>
+      </w:r>
+    </w:p>
+    <w:p>
+      <w:pPr>
+        <w:pStyle w:val="Standard"/>
+        <w:ind w:left="720"/>
+        <w:rPr>
+          <w:rFonts w:ascii="Times New Roman" w:hAnsi="Times New Roman" w:cs="Times New Roman"/>
+          <w:b/>
+          <w:color w:val="538135" w:themeColor="accent6" w:themeShade="BF"/>
         </w:rPr>
         <w:sectPr>
           <w:footerReference w:type="default" r:id="rId10"/>
@@ -2471,6 +3151,20 @@
           <w:cols w:space="720"/>
         </w:sectPr>
       </w:pPr>
+      <w:r>
+        <w:rPr>
+          <w:rFonts w:cs="Times New Roman"/>
+          <w:b/>
+          <w:color w:val="538135" w:themeColor="accent6" w:themeShade="BF"/>
+          <w:kern w:val="0"/>
+          <w:sz w:val="20"/>
+          <w:szCs w:val="20"/>
+          <w:lang w:bidi="ar-SA"/>
+        </w:rPr>
+        <w:t>lat, lon, p1, p2, .... , pN</w:t>
+      </w:r>
+      <w:bookmarkStart w:id="0" w:name="_GoBack"/>
+      <w:bookmarkEnd w:id="0"/>
     </w:p>
     <w:p>
       <w:pPr>
@@ -4711,7 +5405,409 @@
           </w:p>
         </w:tc>
       </w:tr>
+      <w:tr>
+        <w:trPr>
+          <w:trHeight w:val="312"/>
+        </w:trPr>
+        <w:tc>
+          <w:tcPr>
+            <w:tcW w:w="13689" w:type="dxa"/>
+            <w:gridSpan w:val="4"/>
+            <w:tcBorders>
+              <w:top w:val="single" w:sz="4" w:space="0" w:color="auto"/>
+              <w:left w:val="single" w:sz="4" w:space="0" w:color="auto"/>
+              <w:bottom w:val="single" w:sz="4" w:space="0" w:color="auto"/>
+              <w:right w:val="single" w:sz="4" w:space="0" w:color="000000"/>
+            </w:tcBorders>
+            <w:tcMar>
+              <w:top w:w="15" w:type="dxa"/>
+              <w:left w:w="15" w:type="dxa"/>
+              <w:bottom w:w="0" w:type="dxa"/>
+              <w:right w:w="15" w:type="dxa"/>
+            </w:tcMar>
+            <w:hideMark/>
+          </w:tcPr>
+          <w:p>
+            <w:pPr>
+              <w:keepNext/>
+              <w:suppressAutoHyphens w:val="0"/>
+              <w:autoSpaceDN/>
+              <w:ind w:left="72"/>
+              <w:jc w:val="center"/>
+              <w:textAlignment w:val="auto"/>
+              <w:rPr>
+                <w:rFonts w:ascii="Calibri" w:eastAsia="Times New Roman" w:hAnsi="Calibri" w:cs="Calibri"/>
+                <w:b/>
+                <w:bCs/>
+                <w:color w:val="538135" w:themeColor="accent6" w:themeShade="BF"/>
+                <w:kern w:val="0"/>
+                <w:lang w:eastAsia="en-US" w:bidi="ar-SA"/>
+              </w:rPr>
+            </w:pPr>
+            <w:r>
+              <w:rPr>
+                <w:rFonts w:ascii="Calibri" w:eastAsia="Times New Roman" w:hAnsi="Calibri" w:cs="Calibri"/>
+                <w:b/>
+                <w:bCs/>
+                <w:color w:val="538135" w:themeColor="accent6" w:themeShade="BF"/>
+                <w:kern w:val="0"/>
+                <w:lang w:eastAsia="en-US" w:bidi="ar-SA"/>
+              </w:rPr>
+              <w:lastRenderedPageBreak/>
+              <w:t>Third</w:t>
+            </w:r>
+            <w:r>
+              <w:rPr>
+                <w:rFonts w:ascii="Calibri" w:eastAsia="Times New Roman" w:hAnsi="Calibri" w:cs="Calibri"/>
+                <w:b/>
+                <w:bCs/>
+                <w:color w:val="538135" w:themeColor="accent6" w:themeShade="BF"/>
+                <w:kern w:val="0"/>
+                <w:lang w:eastAsia="en-US" w:bidi="ar-SA"/>
+              </w:rPr>
+              <w:t xml:space="preserve"> Set</w:t>
+            </w:r>
+          </w:p>
+        </w:tc>
+      </w:tr>
+      <w:tr>
+        <w:trPr>
+          <w:gridAfter w:val="1"/>
+          <w:wAfter w:w="9" w:type="dxa"/>
+          <w:cantSplit/>
+          <w:trHeight w:val="288"/>
+        </w:trPr>
+        <w:tc>
+          <w:tcPr>
+            <w:tcW w:w="2695" w:type="dxa"/>
+            <w:tcBorders>
+              <w:top w:val="nil"/>
+              <w:left w:val="single" w:sz="4" w:space="0" w:color="auto"/>
+              <w:bottom w:val="single" w:sz="4" w:space="0" w:color="auto"/>
+              <w:right w:val="single" w:sz="4" w:space="0" w:color="auto"/>
+            </w:tcBorders>
+            <w:tcMar>
+              <w:top w:w="15" w:type="dxa"/>
+              <w:left w:w="15" w:type="dxa"/>
+              <w:bottom w:w="0" w:type="dxa"/>
+              <w:right w:w="15" w:type="dxa"/>
+            </w:tcMar>
+            <w:hideMark/>
+          </w:tcPr>
+          <w:p>
+            <w:pPr>
+              <w:suppressAutoHyphens w:val="0"/>
+              <w:autoSpaceDN/>
+              <w:ind w:left="74"/>
+              <w:textAlignment w:val="auto"/>
+              <w:rPr>
+                <w:rFonts w:ascii="Calibri" w:eastAsia="Times New Roman" w:hAnsi="Calibri" w:cs="Calibri"/>
+                <w:color w:val="538135" w:themeColor="accent6" w:themeShade="BF"/>
+                <w:kern w:val="0"/>
+                <w:sz w:val="22"/>
+                <w:szCs w:val="22"/>
+                <w:lang w:eastAsia="en-US" w:bidi="ar-SA"/>
+              </w:rPr>
+            </w:pPr>
+            <w:r>
+              <w:rPr>
+                <w:rFonts w:ascii="Calibri" w:eastAsia="Times New Roman" w:hAnsi="Calibri" w:cs="Calibri"/>
+                <w:color w:val="538135" w:themeColor="accent6" w:themeShade="BF"/>
+                <w:kern w:val="0"/>
+                <w:sz w:val="22"/>
+                <w:szCs w:val="22"/>
+                <w:lang w:eastAsia="en-US" w:bidi="ar-SA"/>
+              </w:rPr>
+              <w:t>X_Y_EBMS_MA.csv</w:t>
+            </w:r>
+          </w:p>
+        </w:tc>
+        <w:tc>
+          <w:tcPr>
+            <w:tcW w:w="2075" w:type="dxa"/>
+            <w:tcBorders>
+              <w:top w:val="nil"/>
+              <w:left w:val="nil"/>
+              <w:bottom w:val="single" w:sz="4" w:space="0" w:color="auto"/>
+              <w:right w:val="single" w:sz="4" w:space="0" w:color="auto"/>
+            </w:tcBorders>
+            <w:tcMar>
+              <w:top w:w="15" w:type="dxa"/>
+              <w:left w:w="15" w:type="dxa"/>
+              <w:bottom w:w="0" w:type="dxa"/>
+              <w:right w:w="15" w:type="dxa"/>
+            </w:tcMar>
+            <w:hideMark/>
+          </w:tcPr>
+          <w:p>
+            <w:pPr>
+              <w:suppressAutoHyphens w:val="0"/>
+              <w:autoSpaceDN/>
+              <w:ind w:left="82"/>
+              <w:textAlignment w:val="auto"/>
+              <w:rPr>
+                <w:rFonts w:ascii="Calibri" w:eastAsia="Times New Roman" w:hAnsi="Calibri" w:cs="Calibri"/>
+                <w:color w:val="538135" w:themeColor="accent6" w:themeShade="BF"/>
+                <w:kern w:val="0"/>
+                <w:sz w:val="22"/>
+                <w:szCs w:val="22"/>
+                <w:lang w:eastAsia="en-US" w:bidi="ar-SA"/>
+              </w:rPr>
+            </w:pPr>
+            <w:r>
+              <w:rPr>
+                <w:rFonts w:ascii="Calibri" w:eastAsia="Times New Roman" w:hAnsi="Calibri" w:cs="Calibri"/>
+                <w:color w:val="538135" w:themeColor="accent6" w:themeShade="BF"/>
+                <w:kern w:val="0"/>
+                <w:sz w:val="22"/>
+                <w:szCs w:val="22"/>
+                <w:lang w:eastAsia="en-US" w:bidi="ar-SA"/>
+              </w:rPr>
+              <w:t>Each row is grid information starting with lat lon coordinates, followed by values as each time step</w:t>
+            </w:r>
+          </w:p>
+        </w:tc>
+        <w:tc>
+          <w:tcPr>
+            <w:tcW w:w="8910" w:type="dxa"/>
+            <w:tcBorders>
+              <w:top w:val="nil"/>
+              <w:left w:val="nil"/>
+              <w:bottom w:val="single" w:sz="4" w:space="0" w:color="auto"/>
+              <w:right w:val="single" w:sz="4" w:space="0" w:color="auto"/>
+            </w:tcBorders>
+            <w:tcMar>
+              <w:top w:w="15" w:type="dxa"/>
+              <w:left w:w="15" w:type="dxa"/>
+              <w:bottom w:w="0" w:type="dxa"/>
+              <w:right w:w="15" w:type="dxa"/>
+            </w:tcMar>
+            <w:hideMark/>
+          </w:tcPr>
+          <w:p>
+            <w:pPr>
+              <w:suppressAutoHyphens w:val="0"/>
+              <w:autoSpaceDN/>
+              <w:ind w:left="72"/>
+              <w:textAlignment w:val="auto"/>
+              <w:rPr>
+                <w:rFonts w:ascii="Calibri" w:eastAsia="Times New Roman" w:hAnsi="Calibri" w:cs="Calibri"/>
+                <w:color w:val="538135" w:themeColor="accent6" w:themeShade="BF"/>
+                <w:kern w:val="0"/>
+                <w:sz w:val="22"/>
+                <w:szCs w:val="22"/>
+                <w:lang w:eastAsia="en-US" w:bidi="ar-SA"/>
+              </w:rPr>
+            </w:pPr>
+            <w:r>
+              <w:rPr>
+                <w:rFonts w:ascii="Calibri" w:eastAsia="Times New Roman" w:hAnsi="Calibri" w:cs="Calibri"/>
+                <w:color w:val="538135" w:themeColor="accent6" w:themeShade="BF"/>
+                <w:kern w:val="0"/>
+                <w:sz w:val="22"/>
+                <w:szCs w:val="22"/>
+                <w:lang w:eastAsia="en-US" w:bidi="ar-SA"/>
+              </w:rPr>
+              <w:t>Used by Matlab to plot exploitable biomass in a Geoscatter plot</w:t>
+            </w:r>
+          </w:p>
+        </w:tc>
+      </w:tr>
+      <w:tr>
+        <w:trPr>
+          <w:gridAfter w:val="1"/>
+          <w:wAfter w:w="9" w:type="dxa"/>
+          <w:trHeight w:val="288"/>
+        </w:trPr>
+        <w:tc>
+          <w:tcPr>
+            <w:tcW w:w="2695" w:type="dxa"/>
+            <w:tcBorders>
+              <w:top w:val="nil"/>
+              <w:left w:val="single" w:sz="4" w:space="0" w:color="auto"/>
+              <w:bottom w:val="single" w:sz="4" w:space="0" w:color="auto"/>
+              <w:right w:val="single" w:sz="4" w:space="0" w:color="auto"/>
+            </w:tcBorders>
+            <w:tcMar>
+              <w:top w:w="15" w:type="dxa"/>
+              <w:left w:w="15" w:type="dxa"/>
+              <w:bottom w:w="0" w:type="dxa"/>
+              <w:right w:w="15" w:type="dxa"/>
+            </w:tcMar>
+            <w:hideMark/>
+          </w:tcPr>
+          <w:p>
+            <w:pPr>
+              <w:suppressAutoHyphens w:val="0"/>
+              <w:autoSpaceDN/>
+              <w:ind w:left="74"/>
+              <w:textAlignment w:val="auto"/>
+              <w:rPr>
+                <w:rFonts w:ascii="Calibri" w:eastAsia="Times New Roman" w:hAnsi="Calibri" w:cs="Calibri"/>
+                <w:color w:val="538135" w:themeColor="accent6" w:themeShade="BF"/>
+                <w:kern w:val="0"/>
+                <w:sz w:val="22"/>
+                <w:szCs w:val="22"/>
+                <w:lang w:eastAsia="en-US" w:bidi="ar-SA"/>
+              </w:rPr>
+            </w:pPr>
+            <w:r>
+              <w:rPr>
+                <w:rFonts w:ascii="Calibri" w:eastAsia="Times New Roman" w:hAnsi="Calibri" w:cs="Calibri"/>
+                <w:color w:val="538135" w:themeColor="accent6" w:themeShade="BF"/>
+                <w:kern w:val="0"/>
+                <w:sz w:val="22"/>
+                <w:szCs w:val="22"/>
+                <w:lang w:eastAsia="en-US" w:bidi="ar-SA"/>
+              </w:rPr>
+              <w:t>X_Y_Feffort_MA.csv</w:t>
+            </w:r>
+          </w:p>
+        </w:tc>
+        <w:tc>
+          <w:tcPr>
+            <w:tcW w:w="2075" w:type="dxa"/>
+            <w:tcBorders>
+              <w:top w:val="nil"/>
+              <w:left w:val="nil"/>
+              <w:bottom w:val="single" w:sz="4" w:space="0" w:color="auto"/>
+              <w:right w:val="single" w:sz="4" w:space="0" w:color="auto"/>
+            </w:tcBorders>
+            <w:tcMar>
+              <w:top w:w="15" w:type="dxa"/>
+              <w:left w:w="15" w:type="dxa"/>
+              <w:bottom w:w="0" w:type="dxa"/>
+              <w:right w:w="15" w:type="dxa"/>
+            </w:tcMar>
+            <w:hideMark/>
+          </w:tcPr>
+          <w:p>
+            <w:pPr>
+              <w:suppressAutoHyphens w:val="0"/>
+              <w:autoSpaceDN/>
+              <w:ind w:left="82"/>
+              <w:textAlignment w:val="auto"/>
+              <w:rPr>
+                <w:rFonts w:ascii="Calibri" w:eastAsia="Times New Roman" w:hAnsi="Calibri" w:cs="Calibri"/>
+                <w:color w:val="538135" w:themeColor="accent6" w:themeShade="BF"/>
+                <w:kern w:val="0"/>
+                <w:sz w:val="22"/>
+                <w:szCs w:val="22"/>
+                <w:lang w:eastAsia="en-US" w:bidi="ar-SA"/>
+              </w:rPr>
+            </w:pPr>
+            <w:r>
+              <w:rPr>
+                <w:rFonts w:ascii="Calibri" w:eastAsia="Times New Roman" w:hAnsi="Calibri" w:cs="Calibri"/>
+                <w:color w:val="538135" w:themeColor="accent6" w:themeShade="BF"/>
+                <w:kern w:val="0"/>
+                <w:sz w:val="22"/>
+                <w:szCs w:val="22"/>
+                <w:lang w:eastAsia="en-US" w:bidi="ar-SA"/>
+              </w:rPr>
+              <w:t>Each row is grid information start</w:t>
+            </w:r>
+            <w:r>
+              <w:rPr>
+                <w:rFonts w:ascii="Calibri" w:eastAsia="Times New Roman" w:hAnsi="Calibri" w:cs="Calibri"/>
+                <w:color w:val="538135" w:themeColor="accent6" w:themeShade="BF"/>
+                <w:kern w:val="0"/>
+                <w:sz w:val="22"/>
+                <w:szCs w:val="22"/>
+                <w:lang w:eastAsia="en-US" w:bidi="ar-SA"/>
+              </w:rPr>
+              <w:t>ing</w:t>
+            </w:r>
+            <w:r>
+              <w:rPr>
+                <w:rFonts w:ascii="Calibri" w:eastAsia="Times New Roman" w:hAnsi="Calibri" w:cs="Calibri"/>
+                <w:color w:val="538135" w:themeColor="accent6" w:themeShade="BF"/>
+                <w:kern w:val="0"/>
+                <w:sz w:val="22"/>
+                <w:szCs w:val="22"/>
+                <w:lang w:eastAsia="en-US" w:bidi="ar-SA"/>
+              </w:rPr>
+              <w:t xml:space="preserve"> with lat lon coordinates, followed by values as each time step</w:t>
+            </w:r>
+          </w:p>
+        </w:tc>
+        <w:tc>
+          <w:tcPr>
+            <w:tcW w:w="8910" w:type="dxa"/>
+            <w:tcBorders>
+              <w:top w:val="nil"/>
+              <w:left w:val="nil"/>
+              <w:bottom w:val="single" w:sz="4" w:space="0" w:color="auto"/>
+              <w:right w:val="single" w:sz="4" w:space="0" w:color="auto"/>
+            </w:tcBorders>
+            <w:tcMar>
+              <w:top w:w="15" w:type="dxa"/>
+              <w:left w:w="15" w:type="dxa"/>
+              <w:bottom w:w="0" w:type="dxa"/>
+              <w:right w:w="15" w:type="dxa"/>
+            </w:tcMar>
+            <w:hideMark/>
+          </w:tcPr>
+          <w:p>
+            <w:pPr>
+              <w:suppressAutoHyphens w:val="0"/>
+              <w:autoSpaceDN/>
+              <w:ind w:left="72"/>
+              <w:textAlignment w:val="auto"/>
+              <w:rPr>
+                <w:rFonts w:ascii="Calibri" w:eastAsia="Times New Roman" w:hAnsi="Calibri" w:cs="Calibri"/>
+                <w:color w:val="538135" w:themeColor="accent6" w:themeShade="BF"/>
+                <w:kern w:val="0"/>
+                <w:sz w:val="22"/>
+                <w:szCs w:val="22"/>
+                <w:lang w:eastAsia="en-US" w:bidi="ar-SA"/>
+              </w:rPr>
+            </w:pPr>
+            <w:r>
+              <w:rPr>
+                <w:rFonts w:ascii="Calibri" w:eastAsia="Times New Roman" w:hAnsi="Calibri" w:cs="Calibri"/>
+                <w:color w:val="538135" w:themeColor="accent6" w:themeShade="BF"/>
+                <w:kern w:val="0"/>
+                <w:sz w:val="22"/>
+                <w:szCs w:val="22"/>
+                <w:lang w:eastAsia="en-US" w:bidi="ar-SA"/>
+              </w:rPr>
+              <w:t xml:space="preserve">Used by Matlab to plot </w:t>
+            </w:r>
+            <w:r>
+              <w:rPr>
+                <w:rFonts w:ascii="Calibri" w:eastAsia="Times New Roman" w:hAnsi="Calibri" w:cs="Calibri"/>
+                <w:color w:val="538135" w:themeColor="accent6" w:themeShade="BF"/>
+                <w:kern w:val="0"/>
+                <w:sz w:val="22"/>
+                <w:szCs w:val="22"/>
+                <w:lang w:eastAsia="en-US" w:bidi="ar-SA"/>
+              </w:rPr>
+              <w:t>fishing effort</w:t>
+            </w:r>
+            <w:r>
+              <w:rPr>
+                <w:rFonts w:ascii="Calibri" w:eastAsia="Times New Roman" w:hAnsi="Calibri" w:cs="Calibri"/>
+                <w:color w:val="538135" w:themeColor="accent6" w:themeShade="BF"/>
+                <w:kern w:val="0"/>
+                <w:sz w:val="22"/>
+                <w:szCs w:val="22"/>
+                <w:lang w:eastAsia="en-US" w:bidi="ar-SA"/>
+              </w:rPr>
+              <w:t xml:space="preserve"> biomass in a Geoscatter plot</w:t>
+            </w:r>
+          </w:p>
+        </w:tc>
+      </w:tr>
     </w:tbl>
+    <w:p>
+      <w:pPr>
+        <w:pStyle w:val="Standard"/>
+        <w:rPr>
+          <w:rFonts w:ascii="Times New Roman" w:hAnsi="Times New Roman" w:cs="Times New Roman"/>
+        </w:rPr>
+      </w:pPr>
+    </w:p>
     <w:p>
       <w:pPr>
         <w:pStyle w:val="Standard"/>
@@ -4803,7 +5899,7 @@
           <w:rPr>
             <w:noProof/>
           </w:rPr>
-          <w:t>1</w:t>
+          <w:t>6</w:t>
         </w:r>
         <w:r>
           <w:rPr>
@@ -6785,7 +7881,7 @@
 </file>
 
 <file path=customXml/itemProps1.xml><?xml version="1.0" encoding="utf-8"?>
-<ds:datastoreItem xmlns:ds="http://schemas.openxmlformats.org/officeDocument/2006/customXml" ds:itemID="{2C960CF7-C295-46CB-BA46-B0C7BA06D600}">
+<ds:datastoreItem xmlns:ds="http://schemas.openxmlformats.org/officeDocument/2006/customXml" ds:itemID="{32272496-9D42-444E-8C77-A6346CD1495D}">
   <ds:schemaRefs>
     <ds:schemaRef ds:uri="http://schemas.openxmlformats.org/officeDocument/2006/bibliography"/>
   </ds:schemaRefs>

</xml_diff>

<commit_message>
Changed scripts to use CL args to quickend execution time
</commit_message>
<xml_diff>
--- a/docs/QuickGuide.docx
+++ b/docs/QuickGuide.docx
@@ -1484,6 +1484,7 @@
         <w:ind w:left="360"/>
         <w:rPr>
           <w:rFonts w:ascii="Times New Roman" w:hAnsi="Times New Roman" w:cs="Times New Roman"/>
+          <w:color w:val="538135" w:themeColor="accent6" w:themeShade="BF"/>
         </w:rPr>
       </w:pPr>
       <w:r>
@@ -1495,8 +1496,23 @@
       <w:r>
         <w:rPr>
           <w:rFonts w:ascii="Times New Roman" w:hAnsi="Times New Roman" w:cs="Times New Roman"/>
-        </w:rPr>
-        <w:t>NearestNeighborRecInterp(yrStart, yrEnd, dom)</w:t>
+          <w:color w:val="538135" w:themeColor="accent6" w:themeShade="BF"/>
+        </w:rPr>
+        <w:t>NearestNeigh</w:t>
+      </w:r>
+      <w:r>
+        <w:rPr>
+          <w:rFonts w:ascii="Times New Roman" w:hAnsi="Times New Roman" w:cs="Times New Roman"/>
+          <w:color w:val="538135" w:themeColor="accent6" w:themeShade="BF"/>
+        </w:rPr>
+        <w:t>borRecInterp(yrStart, yrEnd</w:t>
+      </w:r>
+      <w:r>
+        <w:rPr>
+          <w:rFonts w:ascii="Times New Roman" w:hAnsi="Times New Roman" w:cs="Times New Roman"/>
+          <w:color w:val="538135" w:themeColor="accent6" w:themeShade="BF"/>
+        </w:rPr>
+        <w:t>)</w:t>
       </w:r>
     </w:p>
     <w:p>
@@ -1508,6 +1524,7 @@
         <w:textAlignment w:val="auto"/>
         <w:rPr>
           <w:rFonts w:cs="Times New Roman"/>
+          <w:color w:val="538135" w:themeColor="accent6" w:themeShade="BF"/>
           <w:kern w:val="0"/>
           <w:sz w:val="20"/>
           <w:szCs w:val="20"/>
@@ -1518,26 +1535,62 @@
         <w:rPr>
           <w:rFonts w:cs="Times New Roman"/>
           <w:b/>
-          <w:kern w:val="0"/>
-          <w:sz w:val="20"/>
-          <w:szCs w:val="20"/>
-          <w:lang w:bidi="ar-SA"/>
-        </w:rPr>
-        <w:t xml:space="preserve">NearestNeighborRecInterp.m </w:t>
-      </w:r>
-      <w:r>
-        <w:rPr>
-          <w:rFonts w:cs="Times New Roman"/>
-          <w:kern w:val="0"/>
-          <w:sz w:val="20"/>
-          <w:szCs w:val="20"/>
-          <w:lang w:bidi="ar-SA"/>
-        </w:rPr>
-        <w:t>Uses the year in yrStart</w:t>
-      </w:r>
-      <w:r>
-        <w:rPr>
-          <w:rFonts w:cs="Times New Roman"/>
+          <w:color w:val="538135" w:themeColor="accent6" w:themeShade="BF"/>
+          <w:kern w:val="0"/>
+          <w:sz w:val="20"/>
+          <w:szCs w:val="20"/>
+          <w:lang w:bidi="ar-SA"/>
+        </w:rPr>
+        <w:t xml:space="preserve">NearestNeighborRecInterp.m: </w:t>
+      </w:r>
+      <w:r>
+        <w:rPr>
+          <w:rFonts w:cs="Times New Roman"/>
+          <w:color w:val="538135" w:themeColor="accent6" w:themeShade="BF"/>
+          <w:kern w:val="0"/>
+          <w:sz w:val="20"/>
+          <w:szCs w:val="20"/>
+          <w:lang w:bidi="ar-SA"/>
+        </w:rPr>
+        <w:t>Loops through both ‘MA’ and ‘GB’</w:t>
+      </w:r>
+      <w:r>
+        <w:rPr>
+          <w:rFonts w:cs="Times New Roman"/>
+          <w:color w:val="538135" w:themeColor="accent6" w:themeShade="BF"/>
+          <w:kern w:val="0"/>
+          <w:sz w:val="20"/>
+          <w:szCs w:val="20"/>
+          <w:lang w:bidi="ar-SA"/>
+        </w:rPr>
+        <w:t xml:space="preserve"> domain names, DN. </w:t>
+      </w:r>
+      <w:r>
+        <w:rPr>
+          <w:rFonts w:cs="Times New Roman"/>
+          <w:color w:val="538135" w:themeColor="accent6" w:themeShade="BF"/>
+          <w:kern w:val="0"/>
+          <w:sz w:val="20"/>
+          <w:szCs w:val="20"/>
+          <w:lang w:bidi="ar-SA"/>
+        </w:rPr>
+        <w:t>Uses</w:t>
+      </w:r>
+      <w:r>
+        <w:rPr>
+          <w:rFonts w:cs="Times New Roman"/>
+          <w:color w:val="538135" w:themeColor="accent6" w:themeShade="BF"/>
+          <w:kern w:val="0"/>
+          <w:sz w:val="20"/>
+          <w:szCs w:val="20"/>
+          <w:lang w:bidi="ar-SA"/>
+        </w:rPr>
+        <w:t xml:space="preserve"> the year in yrStart</w:t>
+      </w:r>
+      <w:r>
+        <w:rPr>
+          <w:rFonts w:cs="Times New Roman"/>
+          <w:color w:val="538135" w:themeColor="accent6" w:themeShade="BF"/>
           <w:kern w:val="0"/>
           <w:sz w:val="20"/>
           <w:szCs w:val="20"/>
@@ -1548,6 +1601,7 @@
       <w:r>
         <w:rPr>
           <w:rFonts w:cs="Times New Roman"/>
+          <w:color w:val="538135" w:themeColor="accent6" w:themeShade="BF"/>
           <w:kern w:val="0"/>
           <w:sz w:val="20"/>
           <w:szCs w:val="20"/>
@@ -1559,6 +1613,7 @@
         <w:rPr>
           <w:rFonts w:cs="Times New Roman"/>
           <w:i/>
+          <w:color w:val="538135" w:themeColor="accent6" w:themeShade="BF"/>
           <w:kern w:val="0"/>
           <w:sz w:val="20"/>
           <w:szCs w:val="20"/>
@@ -1569,6 +1624,7 @@
       <w:r>
         <w:rPr>
           <w:rFonts w:cs="Times New Roman"/>
+          <w:color w:val="538135" w:themeColor="accent6" w:themeShade="BF"/>
           <w:kern w:val="0"/>
           <w:sz w:val="20"/>
           <w:szCs w:val="20"/>
@@ -1579,6 +1635,7 @@
       <w:r>
         <w:rPr>
           <w:rFonts w:cs="Times New Roman"/>
+          <w:color w:val="538135" w:themeColor="accent6" w:themeShade="BF"/>
           <w:kern w:val="0"/>
           <w:sz w:val="20"/>
           <w:szCs w:val="20"/>
@@ -1590,6 +1647,65 @@
         <w:rPr>
           <w:rFonts w:cs="Times New Roman"/>
           <w:i/>
+          <w:color w:val="538135" w:themeColor="accent6" w:themeShade="BF"/>
+          <w:kern w:val="0"/>
+          <w:sz w:val="20"/>
+          <w:szCs w:val="20"/>
+          <w:lang w:bidi="ar-SA"/>
+        </w:rPr>
+        <w:t>KriginingEstimates/SimDN</w:t>
+      </w:r>
+      <w:r>
+        <w:rPr>
+          <w:rFonts w:cs="Times New Roman"/>
+          <w:i/>
+          <w:color w:val="538135" w:themeColor="accent6" w:themeShade="BF"/>
+          <w:kern w:val="0"/>
+          <w:sz w:val="20"/>
+          <w:szCs w:val="20"/>
+          <w:lang w:bidi="ar-SA"/>
+        </w:rPr>
+        <w:t>YYYY/KrigingEstimate.txt</w:t>
+      </w:r>
+      <w:r>
+        <w:rPr>
+          <w:rFonts w:cs="Times New Roman"/>
+          <w:color w:val="538135" w:themeColor="accent6" w:themeShade="BF"/>
+          <w:kern w:val="0"/>
+          <w:sz w:val="20"/>
+          <w:szCs w:val="20"/>
+          <w:lang w:bidi="ar-SA"/>
+        </w:rPr>
+        <w:t>”. For each subsequent year from yrStart+1 to yrEnd it will read data from “</w:t>
+      </w:r>
+      <w:r>
+        <w:rPr>
+          <w:rFonts w:cs="Times New Roman"/>
+          <w:i/>
+          <w:color w:val="538135" w:themeColor="accent6" w:themeShade="BF"/>
+          <w:kern w:val="0"/>
+          <w:sz w:val="20"/>
+          <w:szCs w:val="20"/>
+          <w:lang w:bidi="ar-SA"/>
+        </w:rPr>
+        <w:t>Data/RecruitsYYYYDN.csv</w:t>
+      </w:r>
+      <w:r>
+        <w:rPr>
+          <w:rFonts w:cs="Times New Roman"/>
+          <w:color w:val="538135" w:themeColor="accent6" w:themeShade="BF"/>
+          <w:kern w:val="0"/>
+          <w:sz w:val="20"/>
+          <w:szCs w:val="20"/>
+          <w:lang w:bidi="ar-SA"/>
+        </w:rPr>
+        <w:t>” and using a nearest neighbor approach align this data to the size of locations initially established and writes the resulst to “</w:t>
+      </w:r>
+      <w:r>
+        <w:rPr>
+          <w:rFonts w:cs="Times New Roman"/>
+          <w:i/>
+          <w:color w:val="538135" w:themeColor="accent6" w:themeShade="BF"/>
           <w:kern w:val="0"/>
           <w:sz w:val="20"/>
           <w:szCs w:val="20"/>
@@ -1600,48 +1716,7 @@
       <w:r>
         <w:rPr>
           <w:rFonts w:cs="Times New Roman"/>
-          <w:kern w:val="0"/>
-          <w:sz w:val="20"/>
-          <w:szCs w:val="20"/>
-          <w:lang w:bidi="ar-SA"/>
-        </w:rPr>
-        <w:t>”. For each subsequent year from yrStart+1 to yrEnd it will read data from “</w:t>
-      </w:r>
-      <w:r>
-        <w:rPr>
-          <w:rFonts w:cs="Times New Roman"/>
-          <w:i/>
-          <w:kern w:val="0"/>
-          <w:sz w:val="20"/>
-          <w:szCs w:val="20"/>
-          <w:lang w:bidi="ar-SA"/>
-        </w:rPr>
-        <w:t>Data/RecruitsYYYYDN.csv</w:t>
-      </w:r>
-      <w:r>
-        <w:rPr>
-          <w:rFonts w:cs="Times New Roman"/>
-          <w:kern w:val="0"/>
-          <w:sz w:val="20"/>
-          <w:szCs w:val="20"/>
-          <w:lang w:bidi="ar-SA"/>
-        </w:rPr>
-        <w:t>” and using a nearest neighbor approach align this data to the size of locations initially established and writes the resulst to “</w:t>
-      </w:r>
-      <w:r>
-        <w:rPr>
-          <w:rFonts w:cs="Times New Roman"/>
-          <w:i/>
-          <w:kern w:val="0"/>
-          <w:sz w:val="20"/>
-          <w:szCs w:val="20"/>
-          <w:lang w:bidi="ar-SA"/>
-        </w:rPr>
-        <w:t>KriginingEstimates/SimMAYYYY/KrigingEstimate.txt</w:t>
-      </w:r>
-      <w:r>
-        <w:rPr>
-          <w:rFonts w:cs="Times New Roman"/>
+          <w:color w:val="538135" w:themeColor="accent6" w:themeShade="BF"/>
           <w:kern w:val="0"/>
           <w:sz w:val="20"/>
           <w:szCs w:val="20"/>
@@ -2013,6 +2088,156 @@
     <w:p>
       <w:pPr>
         <w:pStyle w:val="Standard"/>
+        <w:ind w:left="360"/>
+        <w:rPr>
+          <w:rFonts w:ascii="Times New Roman" w:hAnsi="Times New Roman" w:cs="Times New Roman"/>
+          <w:b/>
+          <w:color w:val="538135" w:themeColor="accent6" w:themeShade="BF"/>
+        </w:rPr>
+      </w:pPr>
+      <w:bookmarkStart w:id="0" w:name="_GoBack"/>
+      <w:r>
+        <w:rPr>
+          <w:rFonts w:ascii="Times New Roman" w:hAnsi="Times New Roman" w:cs="Times New Roman"/>
+          <w:b/>
+          <w:color w:val="538135" w:themeColor="accent6" w:themeShade="BF"/>
+        </w:rPr>
+        <w:t>NOTE: Don’t run if using NearestNeighborRecInterp</w:t>
+      </w:r>
+    </w:p>
+    <w:bookmarkEnd w:id="0"/>
+    <w:p>
+      <w:pPr>
+        <w:suppressAutoHyphens w:val="0"/>
+        <w:autoSpaceDE w:val="0"/>
+        <w:adjustRightInd w:val="0"/>
+        <w:ind w:left="360"/>
+        <w:textAlignment w:val="auto"/>
+        <w:rPr>
+          <w:rFonts w:cs="Times New Roman"/>
+          <w:b/>
+          <w:color w:val="2E74B5" w:themeColor="accent1" w:themeShade="BF"/>
+          <w:kern w:val="0"/>
+          <w:sz w:val="20"/>
+          <w:szCs w:val="20"/>
+          <w:lang w:bidi="ar-SA"/>
+        </w:rPr>
+      </w:pPr>
+    </w:p>
+    <w:p>
+      <w:pPr>
+        <w:suppressAutoHyphens w:val="0"/>
+        <w:autoSpaceDE w:val="0"/>
+        <w:adjustRightInd w:val="0"/>
+        <w:ind w:left="360"/>
+        <w:textAlignment w:val="auto"/>
+        <w:rPr>
+          <w:rFonts w:cs="Times New Roman"/>
+          <w:b/>
+          <w:i/>
+          <w:color w:val="2E74B5" w:themeColor="accent1" w:themeShade="BF"/>
+          <w:kern w:val="0"/>
+          <w:sz w:val="20"/>
+          <w:szCs w:val="20"/>
+          <w:lang w:bidi="ar-SA"/>
+        </w:rPr>
+      </w:pPr>
+      <w:r>
+        <w:rPr>
+          <w:rFonts w:cs="Times New Roman"/>
+          <w:b/>
+          <w:color w:val="2E74B5" w:themeColor="accent1" w:themeShade="BF"/>
+          <w:kern w:val="0"/>
+          <w:sz w:val="20"/>
+          <w:szCs w:val="20"/>
+          <w:lang w:bidi="ar-SA"/>
+        </w:rPr>
+        <w:t xml:space="preserve">TODO: </w:t>
+      </w:r>
+      <w:r>
+        <w:rPr>
+          <w:rFonts w:cs="Times New Roman"/>
+          <w:color w:val="2E74B5" w:themeColor="accent1" w:themeShade="BF"/>
+          <w:kern w:val="0"/>
+          <w:sz w:val="20"/>
+          <w:szCs w:val="20"/>
+          <w:lang w:bidi="ar-SA"/>
+        </w:rPr>
+        <w:t>There exists many apparently unused files</w:t>
+      </w:r>
+      <w:r>
+        <w:rPr>
+          <w:rFonts w:cs="Times New Roman"/>
+          <w:color w:val="2E74B5" w:themeColor="accent1" w:themeShade="BF"/>
+          <w:kern w:val="0"/>
+          <w:sz w:val="20"/>
+          <w:szCs w:val="20"/>
+          <w:lang w:bidi="ar-SA"/>
+        </w:rPr>
+        <w:t xml:space="preserve"> </w:t>
+      </w:r>
+      <w:r>
+        <w:rPr>
+          <w:rFonts w:cs="Times New Roman"/>
+          <w:color w:val="2E74B5" w:themeColor="accent1" w:themeShade="BF"/>
+          <w:kern w:val="0"/>
+          <w:sz w:val="20"/>
+          <w:szCs w:val="20"/>
+          <w:lang w:bidi="ar-SA"/>
+        </w:rPr>
+        <w:t>in SimDN subdirectories.</w:t>
+      </w:r>
+      <w:r>
+        <w:rPr>
+          <w:rFonts w:cs="Times New Roman"/>
+          <w:color w:val="2E74B5" w:themeColor="accent1" w:themeShade="BF"/>
+          <w:kern w:val="0"/>
+          <w:sz w:val="20"/>
+          <w:szCs w:val="20"/>
+          <w:lang w:bidi="ar-SA"/>
+        </w:rPr>
+        <w:t xml:space="preserve">Determine if they are necessary and perhaps reduce the output to single file for each year and domain name, i.e. </w:t>
+      </w:r>
+      <w:r>
+        <w:rPr>
+          <w:rFonts w:cs="Times New Roman"/>
+          <w:i/>
+          <w:color w:val="2E74B5" w:themeColor="accent1" w:themeShade="BF"/>
+          <w:kern w:val="0"/>
+          <w:sz w:val="20"/>
+          <w:szCs w:val="20"/>
+          <w:lang w:bidi="ar-SA"/>
+        </w:rPr>
+        <w:t>“KriginingEstimates/KrigingEstimate</w:t>
+      </w:r>
+      <w:r>
+        <w:rPr>
+          <w:rFonts w:cs="Times New Roman"/>
+          <w:i/>
+          <w:color w:val="2E74B5" w:themeColor="accent1" w:themeShade="BF"/>
+          <w:kern w:val="0"/>
+          <w:sz w:val="20"/>
+          <w:szCs w:val="20"/>
+          <w:lang w:bidi="ar-SA"/>
+        </w:rPr>
+        <w:t>YYYYDN</w:t>
+      </w:r>
+      <w:r>
+        <w:rPr>
+          <w:rFonts w:cs="Times New Roman"/>
+          <w:i/>
+          <w:color w:val="2E74B5" w:themeColor="accent1" w:themeShade="BF"/>
+          <w:kern w:val="0"/>
+          <w:sz w:val="20"/>
+          <w:szCs w:val="20"/>
+          <w:lang w:bidi="ar-SA"/>
+        </w:rPr>
+        <w:t>.txt”.</w:t>
+      </w:r>
+    </w:p>
+    <w:p>
+      <w:pPr>
+        <w:pStyle w:val="Standard"/>
         <w:numPr>
           <w:ilvl w:val="0"/>
           <w:numId w:val="10"/>
@@ -2368,6 +2593,7 @@
         <w:rPr>
           <w:rFonts w:ascii="Times New Roman" w:hAnsi="Times New Roman" w:cs="Times New Roman"/>
         </w:rPr>
+        <w:lastRenderedPageBreak/>
         <w:t>RandomField9.txt</w:t>
       </w:r>
     </w:p>
@@ -2463,7 +2689,6 @@
         <w:rPr>
           <w:rFonts w:ascii="Times New Roman" w:hAnsi="Times New Roman" w:cs="Times New Roman"/>
         </w:rPr>
-        <w:lastRenderedPageBreak/>
         <w:t>SpatialTrend.txt</w:t>
       </w:r>
     </w:p>
@@ -3050,31 +3275,7 @@
           <w:szCs w:val="20"/>
           <w:lang w:bidi="ar-SA"/>
         </w:rPr>
-        <w:t>PlotLatLonData</w:t>
-      </w:r>
-      <w:r>
-        <w:rPr>
-          <w:rFonts w:cs="Times New Roman"/>
-          <w:b/>
-          <w:color w:val="538135" w:themeColor="accent6" w:themeShade="BF"/>
-          <w:kern w:val="0"/>
-          <w:sz w:val="20"/>
-          <w:szCs w:val="20"/>
-          <w:lang w:bidi="ar-SA"/>
-        </w:rPr>
-        <w:t>.m</w:t>
-      </w:r>
-      <w:r>
-        <w:rPr>
-          <w:rFonts w:cs="Times New Roman"/>
-          <w:b/>
-          <w:color w:val="538135" w:themeColor="accent6" w:themeShade="BF"/>
-          <w:kern w:val="0"/>
-          <w:sz w:val="20"/>
-          <w:szCs w:val="20"/>
-          <w:lang w:bidi="ar-SA"/>
-        </w:rPr>
-        <w:t xml:space="preserve">: </w:t>
+        <w:t xml:space="preserve">PlotLatLonData.m: </w:t>
       </w:r>
       <w:r>
         <w:rPr>
@@ -3163,8 +3364,6 @@
         </w:rPr>
         <w:t>lat, lon, p1, p2, .... , pN</w:t>
       </w:r>
-      <w:bookmarkStart w:id="0" w:name="_GoBack"/>
-      <w:bookmarkEnd w:id="0"/>
     </w:p>
     <w:p>
       <w:pPr>
@@ -5454,18 +5653,7 @@
                 <w:lang w:eastAsia="en-US" w:bidi="ar-SA"/>
               </w:rPr>
               <w:lastRenderedPageBreak/>
-              <w:t>Third</w:t>
-            </w:r>
-            <w:r>
-              <w:rPr>
-                <w:rFonts w:ascii="Calibri" w:eastAsia="Times New Roman" w:hAnsi="Calibri" w:cs="Calibri"/>
-                <w:b/>
-                <w:bCs/>
-                <w:color w:val="538135" w:themeColor="accent6" w:themeShade="BF"/>
-                <w:kern w:val="0"/>
-                <w:lang w:eastAsia="en-US" w:bidi="ar-SA"/>
-              </w:rPr>
-              <w:t xml:space="preserve"> Set</w:t>
+              <w:t>Third Set</w:t>
             </w:r>
           </w:p>
         </w:tc>
@@ -5518,7 +5706,18 @@
                 <w:szCs w:val="22"/>
                 <w:lang w:eastAsia="en-US" w:bidi="ar-SA"/>
               </w:rPr>
-              <w:t>X_Y_EBMS_MA.csv</w:t>
+              <w:t>X_Y_EBMS_DN</w:t>
+            </w:r>
+            <w:r>
+              <w:rPr>
+                <w:rFonts w:ascii="Calibri" w:eastAsia="Times New Roman" w:hAnsi="Calibri" w:cs="Calibri"/>
+                <w:color w:val="538135" w:themeColor="accent6" w:themeShade="BF"/>
+                <w:kern w:val="0"/>
+                <w:sz w:val="22"/>
+                <w:szCs w:val="22"/>
+                <w:lang w:eastAsia="en-US" w:bidi="ar-SA"/>
+              </w:rPr>
+              <w:t>.csv</w:t>
             </w:r>
           </w:p>
         </w:tc>
@@ -5660,7 +5859,18 @@
                 <w:szCs w:val="22"/>
                 <w:lang w:eastAsia="en-US" w:bidi="ar-SA"/>
               </w:rPr>
-              <w:t>X_Y_Feffort_MA.csv</w:t>
+              <w:t>X_Y_Feffort_DN</w:t>
+            </w:r>
+            <w:r>
+              <w:rPr>
+                <w:rFonts w:ascii="Calibri" w:eastAsia="Times New Roman" w:hAnsi="Calibri" w:cs="Calibri"/>
+                <w:color w:val="538135" w:themeColor="accent6" w:themeShade="BF"/>
+                <w:kern w:val="0"/>
+                <w:sz w:val="22"/>
+                <w:szCs w:val="22"/>
+                <w:lang w:eastAsia="en-US" w:bidi="ar-SA"/>
+              </w:rPr>
+              <w:t>.csv</w:t>
             </w:r>
           </w:p>
         </w:tc>
@@ -5705,29 +5915,7 @@
                 <w:szCs w:val="22"/>
                 <w:lang w:eastAsia="en-US" w:bidi="ar-SA"/>
               </w:rPr>
-              <w:t>Each row is grid information start</w:t>
-            </w:r>
-            <w:r>
-              <w:rPr>
-                <w:rFonts w:ascii="Calibri" w:eastAsia="Times New Roman" w:hAnsi="Calibri" w:cs="Calibri"/>
-                <w:color w:val="538135" w:themeColor="accent6" w:themeShade="BF"/>
-                <w:kern w:val="0"/>
-                <w:sz w:val="22"/>
-                <w:szCs w:val="22"/>
-                <w:lang w:eastAsia="en-US" w:bidi="ar-SA"/>
-              </w:rPr>
-              <w:t>ing</w:t>
-            </w:r>
-            <w:r>
-              <w:rPr>
-                <w:rFonts w:ascii="Calibri" w:eastAsia="Times New Roman" w:hAnsi="Calibri" w:cs="Calibri"/>
-                <w:color w:val="538135" w:themeColor="accent6" w:themeShade="BF"/>
-                <w:kern w:val="0"/>
-                <w:sz w:val="22"/>
-                <w:szCs w:val="22"/>
-                <w:lang w:eastAsia="en-US" w:bidi="ar-SA"/>
-              </w:rPr>
-              <w:t xml:space="preserve"> with lat lon coordinates, followed by values as each time step</w:t>
+              <w:t>Each row is grid information starting with lat lon coordinates, followed by values as each time step</w:t>
             </w:r>
           </w:p>
         </w:tc>
@@ -5772,29 +5960,7 @@
                 <w:szCs w:val="22"/>
                 <w:lang w:eastAsia="en-US" w:bidi="ar-SA"/>
               </w:rPr>
-              <w:t xml:space="preserve">Used by Matlab to plot </w:t>
-            </w:r>
-            <w:r>
-              <w:rPr>
-                <w:rFonts w:ascii="Calibri" w:eastAsia="Times New Roman" w:hAnsi="Calibri" w:cs="Calibri"/>
-                <w:color w:val="538135" w:themeColor="accent6" w:themeShade="BF"/>
-                <w:kern w:val="0"/>
-                <w:sz w:val="22"/>
-                <w:szCs w:val="22"/>
-                <w:lang w:eastAsia="en-US" w:bidi="ar-SA"/>
-              </w:rPr>
-              <w:t>fishing effort</w:t>
-            </w:r>
-            <w:r>
-              <w:rPr>
-                <w:rFonts w:ascii="Calibri" w:eastAsia="Times New Roman" w:hAnsi="Calibri" w:cs="Calibri"/>
-                <w:color w:val="538135" w:themeColor="accent6" w:themeShade="BF"/>
-                <w:kern w:val="0"/>
-                <w:sz w:val="22"/>
-                <w:szCs w:val="22"/>
-                <w:lang w:eastAsia="en-US" w:bidi="ar-SA"/>
-              </w:rPr>
-              <w:t xml:space="preserve"> biomass in a Geoscatter plot</w:t>
+              <w:t>Used by Matlab to plot fishing effort biomass in a Geoscatter plot</w:t>
             </w:r>
           </w:p>
         </w:tc>
@@ -5834,6 +6000,20 @@
           <w:rFonts w:ascii="Times New Roman" w:hAnsi="Times New Roman" w:cs="Times New Roman"/>
         </w:rPr>
         <w:t>psqm: per square meter</w:t>
+      </w:r>
+    </w:p>
+    <w:p>
+      <w:pPr>
+        <w:pStyle w:val="Standard"/>
+        <w:rPr>
+          <w:rFonts w:ascii="Times New Roman" w:hAnsi="Times New Roman" w:cs="Times New Roman"/>
+        </w:rPr>
+      </w:pPr>
+      <w:r>
+        <w:rPr>
+          <w:rFonts w:ascii="Times New Roman" w:hAnsi="Times New Roman" w:cs="Times New Roman"/>
+        </w:rPr>
+        <w:t>DN: Domain Name, ‘MA’ or ‘GB’</w:t>
       </w:r>
     </w:p>
     <w:sectPr>
@@ -7881,7 +8061,7 @@
 </file>
 
 <file path=customXml/itemProps1.xml><?xml version="1.0" encoding="utf-8"?>
-<ds:datastoreItem xmlns:ds="http://schemas.openxmlformats.org/officeDocument/2006/customXml" ds:itemID="{32272496-9D42-444E-8C77-A6346CD1495D}">
+<ds:datastoreItem xmlns:ds="http://schemas.openxmlformats.org/officeDocument/2006/customXml" ds:itemID="{CEAE4115-D6FC-47D5-8019-D11AC3339D04}">
   <ds:schemaRefs>
     <ds:schemaRef ds:uri="http://schemas.openxmlformats.org/officeDocument/2006/bibliography"/>
   </ds:schemaRefs>

</xml_diff>

<commit_message>
Moved fishing type. Spelled out GLS
</commit_message>
<xml_diff>
--- a/docs/QuickGuide.docx
+++ b/docs/QuickGuide.docx
@@ -72,6 +72,12 @@
         </w:rPr>
         <w:t>, from within your working directory</w:t>
       </w:r>
+      <w:r>
+        <w:rPr>
+          <w:rFonts w:ascii="Times New Roman" w:hAnsi="Times New Roman" w:cs="Times New Roman"/>
+        </w:rPr>
+        <w:t>. The user may then manually run the commands in the following steps or run a batch script to automatically set up everything</w:t>
+      </w:r>
     </w:p>
     <w:p>
       <w:pPr>
@@ -86,6 +92,161 @@
       </w:r>
       <w:r>
         <w:t>FSC/READ-PDP-GeoSAMS.git &lt;GeoSamsRoot&gt;</w:t>
+      </w:r>
+    </w:p>
+    <w:p>
+      <w:pPr>
+        <w:pStyle w:val="ListParagraph"/>
+        <w:numPr>
+          <w:ilvl w:val="0"/>
+          <w:numId w:val="4"/>
+        </w:numPr>
+      </w:pPr>
+      <w:r>
+        <w:t>cd &lt;GeoSamsRoot&gt;</w:t>
+      </w:r>
+    </w:p>
+    <w:p>
+      <w:pPr>
+        <w:pStyle w:val="ListParagraph"/>
+        <w:numPr>
+          <w:ilvl w:val="0"/>
+          <w:numId w:val="4"/>
+        </w:numPr>
+      </w:pPr>
+      <w:r>
+        <w:t>WIN</w:t>
+      </w:r>
+    </w:p>
+    <w:p>
+      <w:pPr>
+        <w:pStyle w:val="ListParagraph"/>
+        <w:numPr>
+          <w:ilvl w:val="1"/>
+          <w:numId w:val="4"/>
+        </w:numPr>
+      </w:pPr>
+      <w:r>
+        <w:t>.\</w:t>
+      </w:r>
+      <w:r>
+        <w:t>GeoSamSetup</w:t>
+      </w:r>
+      <w:r>
+        <w:t>.bat YearStart YearEnd</w:t>
+      </w:r>
+    </w:p>
+    <w:p>
+      <w:pPr>
+        <w:pStyle w:val="ListParagraph"/>
+        <w:numPr>
+          <w:ilvl w:val="0"/>
+          <w:numId w:val="4"/>
+        </w:numPr>
+      </w:pPr>
+      <w:r>
+        <w:t>MAC, Unix</w:t>
+      </w:r>
+    </w:p>
+    <w:p>
+      <w:pPr>
+        <w:pStyle w:val="ListParagraph"/>
+        <w:numPr>
+          <w:ilvl w:val="1"/>
+          <w:numId w:val="4"/>
+        </w:numPr>
+      </w:pPr>
+      <w:r>
+        <w:t>Edit .octaverc to point where Octave packages are installed</w:t>
+      </w:r>
+    </w:p>
+    <w:p>
+      <w:pPr>
+        <w:pStyle w:val="ListParagraph"/>
+        <w:numPr>
+          <w:ilvl w:val="2"/>
+          <w:numId w:val="4"/>
+        </w:numPr>
+      </w:pPr>
+      <w:r>
+        <w:t xml:space="preserve">addpath </w:t>
+      </w:r>
+      <w:r>
+        <w:t>~</w:t>
+      </w:r>
+      <w:r>
+        <w:t>/.local/share/octave/api-v58/packages/geometry-4.0.0</w:t>
+      </w:r>
+    </w:p>
+    <w:p>
+      <w:pPr>
+        <w:pStyle w:val="ListParagraph"/>
+        <w:numPr>
+          <w:ilvl w:val="2"/>
+          <w:numId w:val="4"/>
+        </w:numPr>
+      </w:pPr>
+      <w:r>
+        <w:t xml:space="preserve">addpath </w:t>
+      </w:r>
+      <w:r>
+        <w:t>~</w:t>
+      </w:r>
+      <w:r>
+        <w:t>/.local/share/octave/api-v58/packages/mapping-1.4.2/</w:t>
+      </w:r>
+    </w:p>
+    <w:p>
+      <w:pPr>
+        <w:pStyle w:val="ListParagraph"/>
+        <w:numPr>
+          <w:ilvl w:val="2"/>
+          <w:numId w:val="4"/>
+        </w:numPr>
+      </w:pPr>
+      <w:r>
+        <w:t xml:space="preserve">addpath </w:t>
+      </w:r>
+      <w:r>
+        <w:t>~</w:t>
+      </w:r>
+      <w:r>
+        <w:t>/.local/share/octave/api-v58/packages/io-2.6.4/</w:t>
+      </w:r>
+    </w:p>
+    <w:p>
+      <w:pPr>
+        <w:pStyle w:val="ListParagraph"/>
+        <w:numPr>
+          <w:ilvl w:val="1"/>
+          <w:numId w:val="4"/>
+        </w:numPr>
+      </w:pPr>
+      <w:r>
+        <w:t>chmod 744 GeoSamSetup.sh</w:t>
+      </w:r>
+    </w:p>
+    <w:p>
+      <w:pPr>
+        <w:pStyle w:val="ListParagraph"/>
+        <w:numPr>
+          <w:ilvl w:val="1"/>
+          <w:numId w:val="4"/>
+        </w:numPr>
+      </w:pPr>
+      <w:r>
+        <w:t>./</w:t>
+      </w:r>
+      <w:bookmarkStart w:id="0" w:name="_GoBack"/>
+      <w:bookmarkEnd w:id="0"/>
+      <w:r>
+        <w:t>GeoSamSetup.sh</w:t>
+      </w:r>
+      <w:r>
+        <w:t xml:space="preserve"> </w:t>
+      </w:r>
+      <w:r>
+        <w:t>YearStart YearEnd</w:t>
       </w:r>
     </w:p>
     <w:p>
@@ -244,6 +405,7 @@
         <w:ind w:left="360"/>
       </w:pPr>
       <w:r>
+        <w:lastRenderedPageBreak/>
         <w:t>Select new and add &lt;GeoSamsRoot&gt;\Libs to the list</w:t>
       </w:r>
       <w:r>
@@ -310,7 +472,6 @@
         <w:rPr>
           <w:rFonts w:ascii="Times New Roman" w:hAnsi="Times New Roman" w:cs="Times New Roman"/>
         </w:rPr>
-        <w:lastRenderedPageBreak/>
         <w:t>Build Execs</w:t>
       </w:r>
     </w:p>
@@ -723,6 +884,7 @@
           <w:szCs w:val="20"/>
           <w:lang w:bidi="ar-SA"/>
         </w:rPr>
+        <w:lastRenderedPageBreak/>
         <w:t>TrawlData5mmbin.m</w:t>
       </w:r>
       <w:r>
@@ -1438,7 +1600,6 @@
         </w:numPr>
       </w:pPr>
       <w:r>
-        <w:lastRenderedPageBreak/>
         <w:t>Recruits[MA|GB]</w:t>
       </w:r>
       <w:r>
@@ -2095,7 +2256,6 @@
           <w:color w:val="538135" w:themeColor="accent6" w:themeShade="BF"/>
         </w:rPr>
       </w:pPr>
-      <w:bookmarkStart w:id="0" w:name="_GoBack"/>
       <w:r>
         <w:rPr>
           <w:rFonts w:ascii="Times New Roman" w:hAnsi="Times New Roman" w:cs="Times New Roman"/>
@@ -2105,7 +2265,6 @@
         <w:t>NOTE: Don’t run if using NearestNeighborRecInterp</w:t>
       </w:r>
     </w:p>
-    <w:bookmarkEnd w:id="0"/>
     <w:p>
       <w:pPr>
         <w:suppressAutoHyphens w:val="0"/>
@@ -2251,6 +2410,7 @@
         <w:rPr>
           <w:rFonts w:ascii="Times New Roman" w:hAnsi="Times New Roman" w:cs="Times New Roman"/>
         </w:rPr>
+        <w:lastRenderedPageBreak/>
         <w:t>beta.txt</w:t>
       </w:r>
     </w:p>
@@ -2593,547 +2753,547 @@
         <w:rPr>
           <w:rFonts w:ascii="Times New Roman" w:hAnsi="Times New Roman" w:cs="Times New Roman"/>
         </w:rPr>
+        <w:t>RandomField9.txt</w:t>
+      </w:r>
+    </w:p>
+    <w:p>
+      <w:pPr>
+        <w:pStyle w:val="Standard"/>
+        <w:numPr>
+          <w:ilvl w:val="0"/>
+          <w:numId w:val="10"/>
+        </w:numPr>
+        <w:spacing w:before="0"/>
+        <w:rPr>
+          <w:rFonts w:ascii="Times New Roman" w:hAnsi="Times New Roman" w:cs="Times New Roman"/>
+        </w:rPr>
+      </w:pPr>
+      <w:r>
+        <w:rPr>
+          <w:rFonts w:ascii="Times New Roman" w:hAnsi="Times New Roman" w:cs="Times New Roman"/>
+        </w:rPr>
+        <w:t>RandomField10.txt</w:t>
+      </w:r>
+    </w:p>
+    <w:p>
+      <w:pPr>
+        <w:pStyle w:val="Standard"/>
+        <w:numPr>
+          <w:ilvl w:val="0"/>
+          <w:numId w:val="10"/>
+        </w:numPr>
+        <w:spacing w:before="0"/>
+        <w:rPr>
+          <w:rFonts w:ascii="Times New Roman" w:hAnsi="Times New Roman" w:cs="Times New Roman"/>
+        </w:rPr>
+      </w:pPr>
+      <w:r>
+        <w:rPr>
+          <w:rFonts w:ascii="Times New Roman" w:hAnsi="Times New Roman" w:cs="Times New Roman"/>
+        </w:rPr>
+        <w:t>residuals.csv</w:t>
+      </w:r>
+    </w:p>
+    <w:p>
+      <w:pPr>
+        <w:pStyle w:val="Standard"/>
+        <w:numPr>
+          <w:ilvl w:val="0"/>
+          <w:numId w:val="10"/>
+        </w:numPr>
+        <w:spacing w:before="0"/>
+        <w:rPr>
+          <w:rFonts w:ascii="Times New Roman" w:hAnsi="Times New Roman" w:cs="Times New Roman"/>
+        </w:rPr>
+      </w:pPr>
+      <w:r>
+        <w:rPr>
+          <w:rFonts w:ascii="Times New Roman" w:hAnsi="Times New Roman" w:cs="Times New Roman"/>
+        </w:rPr>
+        <w:t>SIntV.txt</w:t>
+      </w:r>
+    </w:p>
+    <w:p>
+      <w:pPr>
+        <w:pStyle w:val="Standard"/>
+        <w:numPr>
+          <w:ilvl w:val="0"/>
+          <w:numId w:val="10"/>
+        </w:numPr>
+        <w:spacing w:before="0"/>
+        <w:rPr>
+          <w:rFonts w:ascii="Times New Roman" w:hAnsi="Times New Roman" w:cs="Times New Roman"/>
+        </w:rPr>
+      </w:pPr>
+      <w:r>
+        <w:rPr>
+          <w:rFonts w:ascii="Times New Roman" w:hAnsi="Times New Roman" w:cs="Times New Roman"/>
+        </w:rPr>
+        <w:t>SpatialFunctions.csv</w:t>
+      </w:r>
+    </w:p>
+    <w:p>
+      <w:pPr>
+        <w:pStyle w:val="Standard"/>
+        <w:numPr>
+          <w:ilvl w:val="0"/>
+          <w:numId w:val="10"/>
+        </w:numPr>
+        <w:spacing w:before="0"/>
+        <w:rPr>
+          <w:rFonts w:ascii="Times New Roman" w:hAnsi="Times New Roman" w:cs="Times New Roman"/>
+        </w:rPr>
+      </w:pPr>
+      <w:r>
+        <w:rPr>
+          <w:rFonts w:ascii="Times New Roman" w:hAnsi="Times New Roman" w:cs="Times New Roman"/>
+        </w:rPr>
+        <w:t>SpatialTrend.txt</w:t>
+      </w:r>
+    </w:p>
+    <w:p>
+      <w:pPr>
+        <w:pStyle w:val="Standard"/>
+        <w:numPr>
+          <w:ilvl w:val="0"/>
+          <w:numId w:val="2"/>
+        </w:numPr>
+        <w:ind w:left="360"/>
+        <w:rPr>
+          <w:rFonts w:ascii="Times New Roman" w:hAnsi="Times New Roman" w:cs="Times New Roman"/>
+        </w:rPr>
+      </w:pPr>
+      <w:r>
+        <w:rPr>
+          <w:rFonts w:ascii="Times New Roman" w:hAnsi="Times New Roman" w:cs="Times New Roman"/>
+        </w:rPr>
+        <w:t>$ Python3</w:t>
+      </w:r>
+      <w:r>
+        <w:rPr>
+          <w:rFonts w:ascii="Times New Roman" w:hAnsi="Times New Roman" w:cs="Times New Roman"/>
+        </w:rPr>
+        <w:t>|python</w:t>
+      </w:r>
+      <w:r>
+        <w:rPr>
+          <w:rFonts w:ascii="Times New Roman" w:hAnsi="Times New Roman" w:cs="Times New Roman"/>
+        </w:rPr>
+        <w:t xml:space="preserve"> PythonScripts/EstimateRecruitFieldsClim</w:t>
+      </w:r>
+      <w:r>
+        <w:rPr>
+          <w:rFonts w:ascii="Times New Roman" w:hAnsi="Times New Roman" w:cs="Times New Roman"/>
+        </w:rPr>
+        <w:t>.py</w:t>
+      </w:r>
+      <w:r>
+        <w:rPr>
+          <w:rFonts w:ascii="Times New Roman" w:hAnsi="Times New Roman" w:cs="Times New Roman"/>
+        </w:rPr>
+        <w:t xml:space="preserve"> </w:t>
+      </w:r>
+      <w:r>
+        <w:rPr>
+          <w:rFonts w:ascii="Times New Roman" w:hAnsi="Times New Roman" w:cs="Times New Roman"/>
+          <w:color w:val="FF0000"/>
+        </w:rPr>
+        <w:t>DEPRECATED</w:t>
+      </w:r>
+    </w:p>
+    <w:p>
+      <w:pPr>
+        <w:pStyle w:val="Standard"/>
+        <w:ind w:left="360"/>
+        <w:rPr>
+          <w:rFonts w:ascii="Times New Roman" w:hAnsi="Times New Roman" w:cs="Times New Roman"/>
+        </w:rPr>
+      </w:pPr>
+      <w:r>
+        <w:rPr>
+          <w:rFonts w:ascii="Times New Roman" w:hAnsi="Times New Roman" w:cs="Times New Roman"/>
+        </w:rPr>
+        <w:t>Reads in Data/</w:t>
+      </w:r>
+      <w:r>
+        <w:t xml:space="preserve"> </w:t>
+      </w:r>
+      <w:r>
+        <w:rPr>
+          <w:rFonts w:ascii="Times New Roman" w:hAnsi="Times New Roman" w:cs="Times New Roman"/>
+        </w:rPr>
+        <w:t>Recruits</w:t>
+      </w:r>
+      <w:r>
+        <w:rPr>
+          <w:rFonts w:ascii="Times New Roman" w:hAnsi="Times New Roman" w:cs="Times New Roman"/>
+        </w:rPr>
+        <w:t>[MA | GB]Lump1NM.csv</w:t>
+      </w:r>
+    </w:p>
+    <w:p>
+      <w:pPr>
+        <w:pStyle w:val="Standard"/>
+        <w:ind w:left="360"/>
+        <w:rPr>
+          <w:rFonts w:ascii="Times New Roman" w:hAnsi="Times New Roman" w:cs="Times New Roman"/>
+        </w:rPr>
+      </w:pPr>
+      <w:r>
+        <w:rPr>
+          <w:rFonts w:ascii="Times New Roman" w:hAnsi="Times New Roman" w:cs="Times New Roman"/>
+        </w:rPr>
+        <w:t>This will generate data</w:t>
+      </w:r>
+      <w:r>
+        <w:rPr>
+          <w:rFonts w:ascii="Times New Roman" w:hAnsi="Times New Roman" w:cs="Times New Roman"/>
+        </w:rPr>
+        <w:t xml:space="preserve"> </w:t>
+      </w:r>
+      <w:r>
+        <w:rPr>
+          <w:rFonts w:ascii="Times New Roman" w:hAnsi="Times New Roman" w:cs="Times New Roman"/>
+        </w:rPr>
+        <w:t>for directory KrigingEstimates/Sim[MA|GB]Clim</w:t>
+      </w:r>
+      <w:r>
+        <w:rPr>
+          <w:rFonts w:ascii="Times New Roman" w:hAnsi="Times New Roman" w:cs="Times New Roman"/>
+        </w:rPr>
+        <w:t xml:space="preserve"> with files</w:t>
+      </w:r>
+    </w:p>
+    <w:p>
+      <w:pPr>
+        <w:pStyle w:val="Standard"/>
+        <w:numPr>
+          <w:ilvl w:val="0"/>
+          <w:numId w:val="10"/>
+        </w:numPr>
+        <w:spacing w:before="0"/>
+        <w:rPr>
+          <w:rFonts w:ascii="Times New Roman" w:hAnsi="Times New Roman" w:cs="Times New Roman"/>
+        </w:rPr>
+      </w:pPr>
+      <w:r>
+        <w:rPr>
+          <w:rFonts w:ascii="Times New Roman" w:hAnsi="Times New Roman" w:cs="Times New Roman"/>
+        </w:rPr>
+        <w:t>beta.txt</w:t>
+      </w:r>
+    </w:p>
+    <w:p>
+      <w:pPr>
+        <w:pStyle w:val="Standard"/>
+        <w:numPr>
+          <w:ilvl w:val="0"/>
+          <w:numId w:val="10"/>
+        </w:numPr>
+        <w:spacing w:before="0"/>
+        <w:rPr>
+          <w:rFonts w:ascii="Times New Roman" w:hAnsi="Times New Roman" w:cs="Times New Roman"/>
+        </w:rPr>
+      </w:pPr>
+      <w:r>
+        <w:rPr>
+          <w:rFonts w:ascii="Times New Roman" w:hAnsi="Times New Roman" w:cs="Times New Roman"/>
+        </w:rPr>
+        <w:t>CovBeta.csv</w:t>
+      </w:r>
+    </w:p>
+    <w:p>
+      <w:pPr>
+        <w:pStyle w:val="Standard"/>
+        <w:numPr>
+          <w:ilvl w:val="0"/>
+          <w:numId w:val="10"/>
+        </w:numPr>
+        <w:spacing w:before="0"/>
+        <w:rPr>
+          <w:rFonts w:ascii="Times New Roman" w:hAnsi="Times New Roman" w:cs="Times New Roman"/>
+        </w:rPr>
+      </w:pPr>
+      <w:r>
+        <w:rPr>
+          <w:rFonts w:ascii="Times New Roman" w:hAnsi="Times New Roman" w:cs="Times New Roman"/>
+        </w:rPr>
+        <w:t>DIntV.txt</w:t>
+      </w:r>
+    </w:p>
+    <w:p>
+      <w:pPr>
+        <w:pStyle w:val="Standard"/>
+        <w:numPr>
+          <w:ilvl w:val="0"/>
+          <w:numId w:val="10"/>
+        </w:numPr>
+        <w:spacing w:before="0"/>
+        <w:rPr>
+          <w:rFonts w:ascii="Times New Roman" w:hAnsi="Times New Roman" w:cs="Times New Roman"/>
+        </w:rPr>
+      </w:pPr>
+      <w:r>
+        <w:rPr>
+          <w:rFonts w:ascii="Times New Roman" w:hAnsi="Times New Roman" w:cs="Times New Roman"/>
+        </w:rPr>
+        <w:t>epsilon.txt</w:t>
+      </w:r>
+    </w:p>
+    <w:p>
+      <w:pPr>
+        <w:pStyle w:val="Standard"/>
+        <w:numPr>
+          <w:ilvl w:val="0"/>
+          <w:numId w:val="10"/>
+        </w:numPr>
+        <w:spacing w:before="0"/>
+        <w:rPr>
+          <w:rFonts w:ascii="Times New Roman" w:hAnsi="Times New Roman" w:cs="Times New Roman"/>
+        </w:rPr>
+      </w:pPr>
+      <w:r>
+        <w:rPr>
+          <w:rFonts w:ascii="Times New Roman" w:hAnsi="Times New Roman" w:cs="Times New Roman"/>
+        </w:rPr>
+        <w:t>GammaIntV.txt</w:t>
+      </w:r>
+    </w:p>
+    <w:p>
+      <w:pPr>
+        <w:pStyle w:val="Standard"/>
+        <w:numPr>
+          <w:ilvl w:val="0"/>
+          <w:numId w:val="10"/>
+        </w:numPr>
+        <w:spacing w:before="0"/>
+        <w:rPr>
+          <w:rFonts w:ascii="Times New Roman" w:hAnsi="Times New Roman" w:cs="Times New Roman"/>
+        </w:rPr>
+      </w:pPr>
+      <w:r>
+        <w:rPr>
+          <w:rFonts w:ascii="Times New Roman" w:hAnsi="Times New Roman" w:cs="Times New Roman"/>
+        </w:rPr>
+        <w:t>KrigingEstimate.txt</w:t>
+      </w:r>
+    </w:p>
+    <w:p>
+      <w:pPr>
+        <w:pStyle w:val="Standard"/>
+        <w:numPr>
+          <w:ilvl w:val="0"/>
+          <w:numId w:val="10"/>
+        </w:numPr>
+        <w:spacing w:before="0"/>
+        <w:rPr>
+          <w:rFonts w:ascii="Times New Roman" w:hAnsi="Times New Roman" w:cs="Times New Roman"/>
+        </w:rPr>
+      </w:pPr>
+      <w:r>
+        <w:rPr>
+          <w:rFonts w:ascii="Times New Roman" w:hAnsi="Times New Roman" w:cs="Times New Roman"/>
+        </w:rPr>
+        <w:t>KRIGpar.txt</w:t>
+      </w:r>
+    </w:p>
+    <w:p>
+      <w:pPr>
+        <w:pStyle w:val="Standard"/>
+        <w:numPr>
+          <w:ilvl w:val="0"/>
+          <w:numId w:val="10"/>
+        </w:numPr>
+        <w:spacing w:before="0"/>
+        <w:rPr>
+          <w:rFonts w:ascii="Times New Roman" w:hAnsi="Times New Roman" w:cs="Times New Roman"/>
+        </w:rPr>
+      </w:pPr>
+      <w:r>
+        <w:rPr>
+          <w:rFonts w:ascii="Times New Roman" w:hAnsi="Times New Roman" w:cs="Times New Roman"/>
+        </w:rPr>
+        <w:t>NLSFpar.csv</w:t>
+      </w:r>
+    </w:p>
+    <w:p>
+      <w:pPr>
+        <w:pStyle w:val="Standard"/>
+        <w:numPr>
+          <w:ilvl w:val="0"/>
+          <w:numId w:val="10"/>
+        </w:numPr>
+        <w:spacing w:before="0"/>
+        <w:rPr>
+          <w:rFonts w:ascii="Times New Roman" w:hAnsi="Times New Roman" w:cs="Times New Roman"/>
+        </w:rPr>
+      </w:pPr>
+      <w:r>
+        <w:rPr>
+          <w:rFonts w:ascii="Times New Roman" w:hAnsi="Times New Roman" w:cs="Times New Roman"/>
+        </w:rPr>
+        <w:t>OLSresidual.txt</w:t>
+      </w:r>
+    </w:p>
+    <w:p>
+      <w:pPr>
+        <w:pStyle w:val="Standard"/>
+        <w:numPr>
+          <w:ilvl w:val="0"/>
+          <w:numId w:val="10"/>
+        </w:numPr>
+        <w:spacing w:before="0"/>
+        <w:rPr>
+          <w:rFonts w:ascii="Times New Roman" w:hAnsi="Times New Roman" w:cs="Times New Roman"/>
+        </w:rPr>
+      </w:pPr>
+      <w:r>
+        <w:rPr>
+          <w:rFonts w:ascii="Times New Roman" w:hAnsi="Times New Roman" w:cs="Times New Roman"/>
+        </w:rPr>
+        <w:t>residuals.csv</w:t>
+      </w:r>
+    </w:p>
+    <w:p>
+      <w:pPr>
+        <w:pStyle w:val="Standard"/>
+        <w:numPr>
+          <w:ilvl w:val="0"/>
+          <w:numId w:val="10"/>
+        </w:numPr>
+        <w:spacing w:before="0"/>
+        <w:rPr>
+          <w:rFonts w:ascii="Times New Roman" w:hAnsi="Times New Roman" w:cs="Times New Roman"/>
+        </w:rPr>
+      </w:pPr>
+      <w:r>
+        <w:rPr>
+          <w:rFonts w:ascii="Times New Roman" w:hAnsi="Times New Roman" w:cs="Times New Roman"/>
+        </w:rPr>
+        <w:t>SIntV.txt</w:t>
+      </w:r>
+    </w:p>
+    <w:p>
+      <w:pPr>
+        <w:pStyle w:val="Standard"/>
+        <w:numPr>
+          <w:ilvl w:val="0"/>
+          <w:numId w:val="10"/>
+        </w:numPr>
+        <w:spacing w:before="0"/>
+        <w:rPr>
+          <w:rFonts w:ascii="Times New Roman" w:hAnsi="Times New Roman" w:cs="Times New Roman"/>
+        </w:rPr>
+      </w:pPr>
+      <w:r>
+        <w:rPr>
+          <w:rFonts w:ascii="Times New Roman" w:hAnsi="Times New Roman" w:cs="Times New Roman"/>
+        </w:rPr>
+        <w:t>SpatialFunctions.csv</w:t>
+      </w:r>
+    </w:p>
+    <w:p>
+      <w:pPr>
+        <w:pStyle w:val="Standard"/>
+        <w:numPr>
+          <w:ilvl w:val="0"/>
+          <w:numId w:val="10"/>
+        </w:numPr>
+        <w:spacing w:before="0"/>
+        <w:rPr>
+          <w:rFonts w:ascii="Times New Roman" w:hAnsi="Times New Roman" w:cs="Times New Roman"/>
+        </w:rPr>
+      </w:pPr>
+      <w:r>
+        <w:rPr>
+          <w:rFonts w:ascii="Times New Roman" w:hAnsi="Times New Roman" w:cs="Times New Roman"/>
+        </w:rPr>
+        <w:t>SpatialTrend.txt</w:t>
+      </w:r>
+    </w:p>
+    <w:p>
+      <w:pPr>
+        <w:pStyle w:val="Standard"/>
+        <w:numPr>
+          <w:ilvl w:val="0"/>
+          <w:numId w:val="2"/>
+        </w:numPr>
+        <w:ind w:left="360"/>
+        <w:rPr>
+          <w:rFonts w:ascii="Times New Roman" w:hAnsi="Times New Roman" w:cs="Times New Roman"/>
+        </w:rPr>
+      </w:pPr>
+      <w:r>
+        <w:rPr>
+          <w:rFonts w:ascii="Times New Roman" w:hAnsi="Times New Roman" w:cs="Times New Roman"/>
+        </w:rPr>
+        <w:t>To run scallop population / dynamics software</w:t>
+      </w:r>
+      <w:r>
+        <w:rPr>
+          <w:rFonts w:ascii="Times New Roman" w:hAnsi="Times New Roman" w:cs="Times New Roman"/>
+        </w:rPr>
+        <w:t>, s</w:t>
+      </w:r>
+      <w:r>
+        <w:rPr>
+          <w:rFonts w:ascii="Times New Roman" w:hAnsi="Times New Roman" w:cs="Times New Roman"/>
+        </w:rPr>
+        <w:t>hould still be in &lt;GeoSamsRoot&gt;</w:t>
+      </w:r>
+    </w:p>
+    <w:p>
+      <w:pPr>
+        <w:pStyle w:val="Standard"/>
+        <w:numPr>
+          <w:ilvl w:val="0"/>
+          <w:numId w:val="8"/>
+        </w:numPr>
+        <w:rPr>
+          <w:rFonts w:ascii="Times New Roman" w:hAnsi="Times New Roman" w:cs="Times New Roman"/>
+        </w:rPr>
+      </w:pPr>
+      <w:r>
+        <w:rPr>
+          <w:rFonts w:ascii="Times New Roman" w:hAnsi="Times New Roman" w:cs="Times New Roman"/>
+        </w:rPr>
+        <w:t>Edit Configuration/Scallop.cfg for desired output</w:t>
+      </w:r>
+    </w:p>
+    <w:p>
+      <w:pPr>
+        <w:pStyle w:val="ListParagraph"/>
+        <w:numPr>
+          <w:ilvl w:val="0"/>
+          <w:numId w:val="9"/>
+        </w:numPr>
+      </w:pPr>
+      <w:r>
+        <w:t># set largest expected number of grids</w:t>
+      </w:r>
+    </w:p>
+    <w:p>
+      <w:pPr>
+        <w:pStyle w:val="ListParagraph"/>
+        <w:numPr>
+          <w:ilvl w:val="0"/>
+          <w:numId w:val="9"/>
+        </w:numPr>
+      </w:pPr>
+      <w:r>
+        <w:t>Max Number of Grids = 500</w:t>
+      </w:r>
+    </w:p>
+    <w:p>
+      <w:pPr>
+        <w:pStyle w:val="ListParagraph"/>
+        <w:numPr>
+          <w:ilvl w:val="0"/>
+          <w:numId w:val="9"/>
+        </w:numPr>
+      </w:pPr>
+      <w:r>
         <w:lastRenderedPageBreak/>
-        <w:t>RandomField9.txt</w:t>
-      </w:r>
-    </w:p>
-    <w:p>
-      <w:pPr>
-        <w:pStyle w:val="Standard"/>
-        <w:numPr>
-          <w:ilvl w:val="0"/>
-          <w:numId w:val="10"/>
-        </w:numPr>
-        <w:spacing w:before="0"/>
-        <w:rPr>
-          <w:rFonts w:ascii="Times New Roman" w:hAnsi="Times New Roman" w:cs="Times New Roman"/>
-        </w:rPr>
-      </w:pPr>
-      <w:r>
-        <w:rPr>
-          <w:rFonts w:ascii="Times New Roman" w:hAnsi="Times New Roman" w:cs="Times New Roman"/>
-        </w:rPr>
-        <w:t>RandomField10.txt</w:t>
-      </w:r>
-    </w:p>
-    <w:p>
-      <w:pPr>
-        <w:pStyle w:val="Standard"/>
-        <w:numPr>
-          <w:ilvl w:val="0"/>
-          <w:numId w:val="10"/>
-        </w:numPr>
-        <w:spacing w:before="0"/>
-        <w:rPr>
-          <w:rFonts w:ascii="Times New Roman" w:hAnsi="Times New Roman" w:cs="Times New Roman"/>
-        </w:rPr>
-      </w:pPr>
-      <w:r>
-        <w:rPr>
-          <w:rFonts w:ascii="Times New Roman" w:hAnsi="Times New Roman" w:cs="Times New Roman"/>
-        </w:rPr>
-        <w:t>residuals.csv</w:t>
-      </w:r>
-    </w:p>
-    <w:p>
-      <w:pPr>
-        <w:pStyle w:val="Standard"/>
-        <w:numPr>
-          <w:ilvl w:val="0"/>
-          <w:numId w:val="10"/>
-        </w:numPr>
-        <w:spacing w:before="0"/>
-        <w:rPr>
-          <w:rFonts w:ascii="Times New Roman" w:hAnsi="Times New Roman" w:cs="Times New Roman"/>
-        </w:rPr>
-      </w:pPr>
-      <w:r>
-        <w:rPr>
-          <w:rFonts w:ascii="Times New Roman" w:hAnsi="Times New Roman" w:cs="Times New Roman"/>
-        </w:rPr>
-        <w:t>SIntV.txt</w:t>
-      </w:r>
-    </w:p>
-    <w:p>
-      <w:pPr>
-        <w:pStyle w:val="Standard"/>
-        <w:numPr>
-          <w:ilvl w:val="0"/>
-          <w:numId w:val="10"/>
-        </w:numPr>
-        <w:spacing w:before="0"/>
-        <w:rPr>
-          <w:rFonts w:ascii="Times New Roman" w:hAnsi="Times New Roman" w:cs="Times New Roman"/>
-        </w:rPr>
-      </w:pPr>
-      <w:r>
-        <w:rPr>
-          <w:rFonts w:ascii="Times New Roman" w:hAnsi="Times New Roman" w:cs="Times New Roman"/>
-        </w:rPr>
-        <w:t>SpatialFunctions.csv</w:t>
-      </w:r>
-    </w:p>
-    <w:p>
-      <w:pPr>
-        <w:pStyle w:val="Standard"/>
-        <w:numPr>
-          <w:ilvl w:val="0"/>
-          <w:numId w:val="10"/>
-        </w:numPr>
-        <w:spacing w:before="0"/>
-        <w:rPr>
-          <w:rFonts w:ascii="Times New Roman" w:hAnsi="Times New Roman" w:cs="Times New Roman"/>
-        </w:rPr>
-      </w:pPr>
-      <w:r>
-        <w:rPr>
-          <w:rFonts w:ascii="Times New Roman" w:hAnsi="Times New Roman" w:cs="Times New Roman"/>
-        </w:rPr>
-        <w:t>SpatialTrend.txt</w:t>
-      </w:r>
-    </w:p>
-    <w:p>
-      <w:pPr>
-        <w:pStyle w:val="Standard"/>
-        <w:numPr>
-          <w:ilvl w:val="0"/>
-          <w:numId w:val="2"/>
-        </w:numPr>
-        <w:ind w:left="360"/>
-        <w:rPr>
-          <w:rFonts w:ascii="Times New Roman" w:hAnsi="Times New Roman" w:cs="Times New Roman"/>
-        </w:rPr>
-      </w:pPr>
-      <w:r>
-        <w:rPr>
-          <w:rFonts w:ascii="Times New Roman" w:hAnsi="Times New Roman" w:cs="Times New Roman"/>
-        </w:rPr>
-        <w:t>$ Python3</w:t>
-      </w:r>
-      <w:r>
-        <w:rPr>
-          <w:rFonts w:ascii="Times New Roman" w:hAnsi="Times New Roman" w:cs="Times New Roman"/>
-        </w:rPr>
-        <w:t>|python</w:t>
-      </w:r>
-      <w:r>
-        <w:rPr>
-          <w:rFonts w:ascii="Times New Roman" w:hAnsi="Times New Roman" w:cs="Times New Roman"/>
-        </w:rPr>
-        <w:t xml:space="preserve"> PythonScripts/EstimateRecruitFieldsClim</w:t>
-      </w:r>
-      <w:r>
-        <w:rPr>
-          <w:rFonts w:ascii="Times New Roman" w:hAnsi="Times New Roman" w:cs="Times New Roman"/>
-        </w:rPr>
-        <w:t>.py</w:t>
-      </w:r>
-      <w:r>
-        <w:rPr>
-          <w:rFonts w:ascii="Times New Roman" w:hAnsi="Times New Roman" w:cs="Times New Roman"/>
-        </w:rPr>
-        <w:t xml:space="preserve"> </w:t>
-      </w:r>
-      <w:r>
-        <w:rPr>
-          <w:rFonts w:ascii="Times New Roman" w:hAnsi="Times New Roman" w:cs="Times New Roman"/>
-          <w:color w:val="FF0000"/>
-        </w:rPr>
-        <w:t>DEPRECATED</w:t>
-      </w:r>
-    </w:p>
-    <w:p>
-      <w:pPr>
-        <w:pStyle w:val="Standard"/>
-        <w:ind w:left="360"/>
-        <w:rPr>
-          <w:rFonts w:ascii="Times New Roman" w:hAnsi="Times New Roman" w:cs="Times New Roman"/>
-        </w:rPr>
-      </w:pPr>
-      <w:r>
-        <w:rPr>
-          <w:rFonts w:ascii="Times New Roman" w:hAnsi="Times New Roman" w:cs="Times New Roman"/>
-        </w:rPr>
-        <w:t>Reads in Data/</w:t>
-      </w:r>
-      <w:r>
-        <w:t xml:space="preserve"> </w:t>
-      </w:r>
-      <w:r>
-        <w:rPr>
-          <w:rFonts w:ascii="Times New Roman" w:hAnsi="Times New Roman" w:cs="Times New Roman"/>
-        </w:rPr>
-        <w:t>Recruits</w:t>
-      </w:r>
-      <w:r>
-        <w:rPr>
-          <w:rFonts w:ascii="Times New Roman" w:hAnsi="Times New Roman" w:cs="Times New Roman"/>
-        </w:rPr>
-        <w:t>[MA | GB]Lump1NM.csv</w:t>
-      </w:r>
-    </w:p>
-    <w:p>
-      <w:pPr>
-        <w:pStyle w:val="Standard"/>
-        <w:ind w:left="360"/>
-        <w:rPr>
-          <w:rFonts w:ascii="Times New Roman" w:hAnsi="Times New Roman" w:cs="Times New Roman"/>
-        </w:rPr>
-      </w:pPr>
-      <w:r>
-        <w:rPr>
-          <w:rFonts w:ascii="Times New Roman" w:hAnsi="Times New Roman" w:cs="Times New Roman"/>
-        </w:rPr>
-        <w:t>This will generate data</w:t>
-      </w:r>
-      <w:r>
-        <w:rPr>
-          <w:rFonts w:ascii="Times New Roman" w:hAnsi="Times New Roman" w:cs="Times New Roman"/>
-        </w:rPr>
-        <w:t xml:space="preserve"> </w:t>
-      </w:r>
-      <w:r>
-        <w:rPr>
-          <w:rFonts w:ascii="Times New Roman" w:hAnsi="Times New Roman" w:cs="Times New Roman"/>
-        </w:rPr>
-        <w:t>for directory KrigingEstimates/Sim[MA|GB]Clim</w:t>
-      </w:r>
-      <w:r>
-        <w:rPr>
-          <w:rFonts w:ascii="Times New Roman" w:hAnsi="Times New Roman" w:cs="Times New Roman"/>
-        </w:rPr>
-        <w:t xml:space="preserve"> with files</w:t>
-      </w:r>
-    </w:p>
-    <w:p>
-      <w:pPr>
-        <w:pStyle w:val="Standard"/>
-        <w:numPr>
-          <w:ilvl w:val="0"/>
-          <w:numId w:val="10"/>
-        </w:numPr>
-        <w:spacing w:before="0"/>
-        <w:rPr>
-          <w:rFonts w:ascii="Times New Roman" w:hAnsi="Times New Roman" w:cs="Times New Roman"/>
-        </w:rPr>
-      </w:pPr>
-      <w:r>
-        <w:rPr>
-          <w:rFonts w:ascii="Times New Roman" w:hAnsi="Times New Roman" w:cs="Times New Roman"/>
-        </w:rPr>
-        <w:t>beta.txt</w:t>
-      </w:r>
-    </w:p>
-    <w:p>
-      <w:pPr>
-        <w:pStyle w:val="Standard"/>
-        <w:numPr>
-          <w:ilvl w:val="0"/>
-          <w:numId w:val="10"/>
-        </w:numPr>
-        <w:spacing w:before="0"/>
-        <w:rPr>
-          <w:rFonts w:ascii="Times New Roman" w:hAnsi="Times New Roman" w:cs="Times New Roman"/>
-        </w:rPr>
-      </w:pPr>
-      <w:r>
-        <w:rPr>
-          <w:rFonts w:ascii="Times New Roman" w:hAnsi="Times New Roman" w:cs="Times New Roman"/>
-        </w:rPr>
-        <w:t>CovBeta.csv</w:t>
-      </w:r>
-    </w:p>
-    <w:p>
-      <w:pPr>
-        <w:pStyle w:val="Standard"/>
-        <w:numPr>
-          <w:ilvl w:val="0"/>
-          <w:numId w:val="10"/>
-        </w:numPr>
-        <w:spacing w:before="0"/>
-        <w:rPr>
-          <w:rFonts w:ascii="Times New Roman" w:hAnsi="Times New Roman" w:cs="Times New Roman"/>
-        </w:rPr>
-      </w:pPr>
-      <w:r>
-        <w:rPr>
-          <w:rFonts w:ascii="Times New Roman" w:hAnsi="Times New Roman" w:cs="Times New Roman"/>
-        </w:rPr>
-        <w:t>DIntV.txt</w:t>
-      </w:r>
-    </w:p>
-    <w:p>
-      <w:pPr>
-        <w:pStyle w:val="Standard"/>
-        <w:numPr>
-          <w:ilvl w:val="0"/>
-          <w:numId w:val="10"/>
-        </w:numPr>
-        <w:spacing w:before="0"/>
-        <w:rPr>
-          <w:rFonts w:ascii="Times New Roman" w:hAnsi="Times New Roman" w:cs="Times New Roman"/>
-        </w:rPr>
-      </w:pPr>
-      <w:r>
-        <w:rPr>
-          <w:rFonts w:ascii="Times New Roman" w:hAnsi="Times New Roman" w:cs="Times New Roman"/>
-        </w:rPr>
-        <w:t>epsilon.txt</w:t>
-      </w:r>
-    </w:p>
-    <w:p>
-      <w:pPr>
-        <w:pStyle w:val="Standard"/>
-        <w:numPr>
-          <w:ilvl w:val="0"/>
-          <w:numId w:val="10"/>
-        </w:numPr>
-        <w:spacing w:before="0"/>
-        <w:rPr>
-          <w:rFonts w:ascii="Times New Roman" w:hAnsi="Times New Roman" w:cs="Times New Roman"/>
-        </w:rPr>
-      </w:pPr>
-      <w:r>
-        <w:rPr>
-          <w:rFonts w:ascii="Times New Roman" w:hAnsi="Times New Roman" w:cs="Times New Roman"/>
-        </w:rPr>
-        <w:t>GammaIntV.txt</w:t>
-      </w:r>
-    </w:p>
-    <w:p>
-      <w:pPr>
-        <w:pStyle w:val="Standard"/>
-        <w:numPr>
-          <w:ilvl w:val="0"/>
-          <w:numId w:val="10"/>
-        </w:numPr>
-        <w:spacing w:before="0"/>
-        <w:rPr>
-          <w:rFonts w:ascii="Times New Roman" w:hAnsi="Times New Roman" w:cs="Times New Roman"/>
-        </w:rPr>
-      </w:pPr>
-      <w:r>
-        <w:rPr>
-          <w:rFonts w:ascii="Times New Roman" w:hAnsi="Times New Roman" w:cs="Times New Roman"/>
-        </w:rPr>
-        <w:t>KrigingEstimate.txt</w:t>
-      </w:r>
-    </w:p>
-    <w:p>
-      <w:pPr>
-        <w:pStyle w:val="Standard"/>
-        <w:numPr>
-          <w:ilvl w:val="0"/>
-          <w:numId w:val="10"/>
-        </w:numPr>
-        <w:spacing w:before="0"/>
-        <w:rPr>
-          <w:rFonts w:ascii="Times New Roman" w:hAnsi="Times New Roman" w:cs="Times New Roman"/>
-        </w:rPr>
-      </w:pPr>
-      <w:r>
-        <w:rPr>
-          <w:rFonts w:ascii="Times New Roman" w:hAnsi="Times New Roman" w:cs="Times New Roman"/>
-        </w:rPr>
-        <w:t>KRIGpar.txt</w:t>
-      </w:r>
-    </w:p>
-    <w:p>
-      <w:pPr>
-        <w:pStyle w:val="Standard"/>
-        <w:numPr>
-          <w:ilvl w:val="0"/>
-          <w:numId w:val="10"/>
-        </w:numPr>
-        <w:spacing w:before="0"/>
-        <w:rPr>
-          <w:rFonts w:ascii="Times New Roman" w:hAnsi="Times New Roman" w:cs="Times New Roman"/>
-        </w:rPr>
-      </w:pPr>
-      <w:r>
-        <w:rPr>
-          <w:rFonts w:ascii="Times New Roman" w:hAnsi="Times New Roman" w:cs="Times New Roman"/>
-        </w:rPr>
-        <w:t>NLSFpar.csv</w:t>
-      </w:r>
-    </w:p>
-    <w:p>
-      <w:pPr>
-        <w:pStyle w:val="Standard"/>
-        <w:numPr>
-          <w:ilvl w:val="0"/>
-          <w:numId w:val="10"/>
-        </w:numPr>
-        <w:spacing w:before="0"/>
-        <w:rPr>
-          <w:rFonts w:ascii="Times New Roman" w:hAnsi="Times New Roman" w:cs="Times New Roman"/>
-        </w:rPr>
-      </w:pPr>
-      <w:r>
-        <w:rPr>
-          <w:rFonts w:ascii="Times New Roman" w:hAnsi="Times New Roman" w:cs="Times New Roman"/>
-        </w:rPr>
-        <w:t>OLSresidual.txt</w:t>
-      </w:r>
-    </w:p>
-    <w:p>
-      <w:pPr>
-        <w:pStyle w:val="Standard"/>
-        <w:numPr>
-          <w:ilvl w:val="0"/>
-          <w:numId w:val="10"/>
-        </w:numPr>
-        <w:spacing w:before="0"/>
-        <w:rPr>
-          <w:rFonts w:ascii="Times New Roman" w:hAnsi="Times New Roman" w:cs="Times New Roman"/>
-        </w:rPr>
-      </w:pPr>
-      <w:r>
-        <w:rPr>
-          <w:rFonts w:ascii="Times New Roman" w:hAnsi="Times New Roman" w:cs="Times New Roman"/>
-        </w:rPr>
-        <w:t>residuals.csv</w:t>
-      </w:r>
-    </w:p>
-    <w:p>
-      <w:pPr>
-        <w:pStyle w:val="Standard"/>
-        <w:numPr>
-          <w:ilvl w:val="0"/>
-          <w:numId w:val="10"/>
-        </w:numPr>
-        <w:spacing w:before="0"/>
-        <w:rPr>
-          <w:rFonts w:ascii="Times New Roman" w:hAnsi="Times New Roman" w:cs="Times New Roman"/>
-        </w:rPr>
-      </w:pPr>
-      <w:r>
-        <w:rPr>
-          <w:rFonts w:ascii="Times New Roman" w:hAnsi="Times New Roman" w:cs="Times New Roman"/>
-        </w:rPr>
-        <w:t>SIntV.txt</w:t>
-      </w:r>
-    </w:p>
-    <w:p>
-      <w:pPr>
-        <w:pStyle w:val="Standard"/>
-        <w:numPr>
-          <w:ilvl w:val="0"/>
-          <w:numId w:val="10"/>
-        </w:numPr>
-        <w:spacing w:before="0"/>
-        <w:rPr>
-          <w:rFonts w:ascii="Times New Roman" w:hAnsi="Times New Roman" w:cs="Times New Roman"/>
-        </w:rPr>
-      </w:pPr>
-      <w:r>
-        <w:rPr>
-          <w:rFonts w:ascii="Times New Roman" w:hAnsi="Times New Roman" w:cs="Times New Roman"/>
-        </w:rPr>
-        <w:t>SpatialFunctions.csv</w:t>
-      </w:r>
-    </w:p>
-    <w:p>
-      <w:pPr>
-        <w:pStyle w:val="Standard"/>
-        <w:numPr>
-          <w:ilvl w:val="0"/>
-          <w:numId w:val="10"/>
-        </w:numPr>
-        <w:spacing w:before="0"/>
-        <w:rPr>
-          <w:rFonts w:ascii="Times New Roman" w:hAnsi="Times New Roman" w:cs="Times New Roman"/>
-        </w:rPr>
-      </w:pPr>
-      <w:r>
-        <w:rPr>
-          <w:rFonts w:ascii="Times New Roman" w:hAnsi="Times New Roman" w:cs="Times New Roman"/>
-        </w:rPr>
-        <w:t>SpatialTrend.txt</w:t>
-      </w:r>
-    </w:p>
-    <w:p>
-      <w:pPr>
-        <w:pStyle w:val="Standard"/>
-        <w:numPr>
-          <w:ilvl w:val="0"/>
-          <w:numId w:val="2"/>
-        </w:numPr>
-        <w:ind w:left="360"/>
-        <w:rPr>
-          <w:rFonts w:ascii="Times New Roman" w:hAnsi="Times New Roman" w:cs="Times New Roman"/>
-        </w:rPr>
-      </w:pPr>
-      <w:r>
-        <w:rPr>
-          <w:rFonts w:ascii="Times New Roman" w:hAnsi="Times New Roman" w:cs="Times New Roman"/>
-        </w:rPr>
-        <w:t>To run scallop population / dynamics software</w:t>
-      </w:r>
-      <w:r>
-        <w:rPr>
-          <w:rFonts w:ascii="Times New Roman" w:hAnsi="Times New Roman" w:cs="Times New Roman"/>
-        </w:rPr>
-        <w:t>, s</w:t>
-      </w:r>
-      <w:r>
-        <w:rPr>
-          <w:rFonts w:ascii="Times New Roman" w:hAnsi="Times New Roman" w:cs="Times New Roman"/>
-        </w:rPr>
-        <w:t>hould still be in &lt;GeoSamsRoot&gt;</w:t>
-      </w:r>
-    </w:p>
-    <w:p>
-      <w:pPr>
-        <w:pStyle w:val="Standard"/>
-        <w:numPr>
-          <w:ilvl w:val="0"/>
-          <w:numId w:val="8"/>
-        </w:numPr>
-        <w:rPr>
-          <w:rFonts w:ascii="Times New Roman" w:hAnsi="Times New Roman" w:cs="Times New Roman"/>
-        </w:rPr>
-      </w:pPr>
-      <w:r>
-        <w:rPr>
-          <w:rFonts w:ascii="Times New Roman" w:hAnsi="Times New Roman" w:cs="Times New Roman"/>
-        </w:rPr>
-        <w:t>Edit Configuration/Scallop.cfg for desired output</w:t>
-      </w:r>
-    </w:p>
-    <w:p>
-      <w:pPr>
-        <w:pStyle w:val="ListParagraph"/>
-        <w:numPr>
-          <w:ilvl w:val="0"/>
-          <w:numId w:val="9"/>
-        </w:numPr>
-      </w:pPr>
-      <w:r>
-        <w:t># set largest expected number of grids</w:t>
-      </w:r>
-    </w:p>
-    <w:p>
-      <w:pPr>
-        <w:pStyle w:val="ListParagraph"/>
-        <w:numPr>
-          <w:ilvl w:val="0"/>
-          <w:numId w:val="9"/>
-        </w:numPr>
-      </w:pPr>
-      <w:r>
-        <w:t>Max Number of Grids = 500</w:t>
-      </w:r>
-    </w:p>
-    <w:p>
-      <w:pPr>
-        <w:pStyle w:val="ListParagraph"/>
-        <w:numPr>
-          <w:ilvl w:val="0"/>
-          <w:numId w:val="9"/>
-        </w:numPr>
-      </w:pPr>
-      <w:r>
         <w:t>Domain Name = MA</w:t>
       </w:r>
     </w:p>
@@ -6079,7 +6239,7 @@
           <w:rPr>
             <w:noProof/>
           </w:rPr>
-          <w:t>6</w:t>
+          <w:t>1</w:t>
         </w:r>
         <w:r>
           <w:rPr>
@@ -6679,7 +6839,7 @@
         <w:rFonts w:ascii="Wingdings" w:eastAsia="Noto Serif CJK SC" w:hAnsi="Wingdings" w:cs="Lohit Devanagari" w:hint="default"/>
       </w:rPr>
     </w:lvl>
-    <w:lvl w:ilvl="1" w:tplc="04090003" w:tentative="1">
+    <w:lvl w:ilvl="1" w:tplc="04090003">
       <w:start w:val="1"/>
       <w:numFmt w:val="bullet"/>
       <w:lvlText w:val="o"/>
@@ -6691,7 +6851,7 @@
         <w:rFonts w:ascii="Courier New" w:hAnsi="Courier New" w:cs="Courier New" w:hint="default"/>
       </w:rPr>
     </w:lvl>
-    <w:lvl w:ilvl="2" w:tplc="04090005" w:tentative="1">
+    <w:lvl w:ilvl="2" w:tplc="04090005">
       <w:start w:val="1"/>
       <w:numFmt w:val="bullet"/>
       <w:lvlText w:val=""/>
@@ -8061,7 +8221,7 @@
 </file>
 
 <file path=customXml/itemProps1.xml><?xml version="1.0" encoding="utf-8"?>
-<ds:datastoreItem xmlns:ds="http://schemas.openxmlformats.org/officeDocument/2006/customXml" ds:itemID="{CEAE4115-D6FC-47D5-8019-D11AC3339D04}">
+<ds:datastoreItem xmlns:ds="http://schemas.openxmlformats.org/officeDocument/2006/customXml" ds:itemID="{FE694B15-AD3E-42D7-9993-10927216E923}">
   <ds:schemaRefs>
     <ds:schemaRef ds:uri="http://schemas.openxmlformats.org/officeDocument/2006/bibliography"/>
   </ds:schemaRefs>

</xml_diff>